<commit_message>
Updated project documentation, corrected AppControler class name
</commit_message>
<xml_diff>
--- a/Documentation/Project documentation.docx
+++ b/Documentation/Project documentation.docx
@@ -7,30 +7,102 @@
         <w:pStyle w:val="Nagwek1"/>
         <w:jc w:val="center"/>
       </w:pPr>
+    </w:p>
+    <w:p>
+      <w:pPr>
+        <w:pStyle w:val="Nagwek1"/>
+        <w:jc w:val="center"/>
+      </w:pPr>
       <w:r>
         <w:t>DOKUMENTACJA PROJEKTU W RAMACH PRZEDMIOTU PROGRAMOWANIE W JĘZYKU PYTHON.</w:t>
       </w:r>
     </w:p>
     <w:p/>
     <w:p/>
-    <w:p>
-      <w:r>
-        <w:t>Autor: Filip Maciborski</w:t>
-      </w:r>
-    </w:p>
-    <w:p>
-      <w:r>
-        <w:t xml:space="preserve">Tytuł projektu: </w:t>
-      </w:r>
-      <w:proofErr w:type="spellStart"/>
-      <w:r>
-        <w:t>Vocabulary</w:t>
-      </w:r>
-      <w:proofErr w:type="spellEnd"/>
-      <w:r>
-        <w:t xml:space="preserve"> tester</w:t>
-      </w:r>
-    </w:p>
+    <w:p/>
+    <w:p/>
+    <w:p/>
+    <w:p/>
+    <w:p>
+      <w:pPr>
+        <w:jc w:val="center"/>
+        <w:rPr>
+          <w:b/>
+          <w:bCs/>
+          <w:sz w:val="32"/>
+          <w:szCs w:val="32"/>
+        </w:rPr>
+      </w:pPr>
+      <w:r>
+        <w:rPr>
+          <w:b/>
+          <w:bCs/>
+          <w:sz w:val="32"/>
+          <w:szCs w:val="32"/>
+        </w:rPr>
+        <w:t>Autor:</w:t>
+      </w:r>
+    </w:p>
+    <w:p>
+      <w:pPr>
+        <w:jc w:val="center"/>
+      </w:pPr>
+      <w:r>
+        <w:t>Filip Maciborski</w:t>
+      </w:r>
+    </w:p>
+    <w:p>
+      <w:pPr>
+        <w:jc w:val="center"/>
+      </w:pPr>
+    </w:p>
+    <w:p>
+      <w:pPr>
+        <w:jc w:val="center"/>
+        <w:rPr>
+          <w:b/>
+          <w:bCs/>
+          <w:sz w:val="32"/>
+          <w:szCs w:val="32"/>
+        </w:rPr>
+      </w:pPr>
+      <w:r>
+        <w:rPr>
+          <w:b/>
+          <w:bCs/>
+          <w:sz w:val="32"/>
+          <w:szCs w:val="32"/>
+        </w:rPr>
+        <w:t>Tytuł projektu:</w:t>
+      </w:r>
+    </w:p>
+    <w:p>
+      <w:pPr>
+        <w:jc w:val="center"/>
+      </w:pPr>
+      <w:r>
+        <w:t>Vocabulary tester</w:t>
+      </w:r>
+    </w:p>
+    <w:p/>
+    <w:p/>
+    <w:p/>
+    <w:p/>
+    <w:p/>
+    <w:p/>
+    <w:p/>
+    <w:p/>
+    <w:p/>
+    <w:p/>
+    <w:p/>
+    <w:p/>
+    <w:p/>
+    <w:p/>
+    <w:p/>
+    <w:p/>
+    <w:p/>
+    <w:p/>
+    <w:p/>
     <w:p/>
     <w:p>
       <w:r>
@@ -58,15 +130,7 @@
         </w:numPr>
       </w:pPr>
       <w:r>
-        <w:t xml:space="preserve">Czytelny kod w </w:t>
-      </w:r>
-      <w:proofErr w:type="spellStart"/>
-      <w:r>
-        <w:t>Pythonie</w:t>
-      </w:r>
-      <w:proofErr w:type="spellEnd"/>
-      <w:r>
-        <w:t xml:space="preserve"> – PEP8.</w:t>
+        <w:t>Czytelny kod w Pythonie – PEP8.</w:t>
       </w:r>
     </w:p>
     <w:p>
@@ -78,15 +142,7 @@
         </w:numPr>
       </w:pPr>
       <w:r>
-        <w:t xml:space="preserve">Zaawansowane struktury danych – moduł </w:t>
-      </w:r>
-      <w:proofErr w:type="spellStart"/>
-      <w:r>
-        <w:t>Pandas</w:t>
-      </w:r>
-      <w:proofErr w:type="spellEnd"/>
-      <w:r>
-        <w:t>.</w:t>
+        <w:t>Zaawansowane struktury danych – moduł Pandas.</w:t>
       </w:r>
     </w:p>
     <w:p>
@@ -98,15 +154,7 @@
         </w:numPr>
       </w:pPr>
       <w:r>
-        <w:t xml:space="preserve">Obsługa dat i czasu – moduł </w:t>
-      </w:r>
-      <w:proofErr w:type="spellStart"/>
-      <w:r>
-        <w:t>DateTime</w:t>
-      </w:r>
-      <w:proofErr w:type="spellEnd"/>
-      <w:r>
-        <w:t>.</w:t>
+        <w:t>Obsługa dat i czasu – moduł DateTime.</w:t>
       </w:r>
     </w:p>
     <w:p>
@@ -133,7 +181,6 @@
         <w:t>Programowanie obiektowe.</w:t>
       </w:r>
     </w:p>
-    <w:p/>
     <w:p/>
     <w:p>
       <w:pPr>
@@ -144,17 +191,2507 @@
         </w:numPr>
       </w:pPr>
       <w:r>
+        <w:lastRenderedPageBreak/>
         <w:t>Git i GitHub</w:t>
       </w:r>
     </w:p>
     <w:p>
+      <w:pPr>
+        <w:ind w:firstLine="284"/>
+        <w:jc w:val="both"/>
+      </w:pPr>
       <w:r>
         <w:t>Projekt od pewnego momentu przechowywany był na GitHubie i także za jego pośrednictwem został przekazany wykładowcy. W trakcie pracy nad projektem, choć dopiero od pewnego momentu stosowany był Git.</w:t>
       </w:r>
+    </w:p>
+    <w:p>
+      <w:pPr>
+        <w:ind w:firstLine="284"/>
+        <w:jc w:val="both"/>
+      </w:pPr>
+      <w:r>
+        <w:t>Git został zainstalowany oraz odpowiednio skonfigurowany. Został także połączony poprzez klucz SSH z GitHubem.</w:t>
+      </w:r>
+    </w:p>
+    <w:p>
+      <w:pPr>
+        <w:ind w:firstLine="284"/>
+      </w:pPr>
+      <w:r>
+        <w:drawing>
+          <wp:anchor distT="0" distB="0" distL="114300" distR="114300" simplePos="0" relativeHeight="251659264" behindDoc="0" locked="0" layoutInCell="1" allowOverlap="1" wp14:anchorId="62F9F77C" wp14:editId="62F6E389">
+            <wp:simplePos x="0" y="0"/>
+            <wp:positionH relativeFrom="column">
+              <wp:posOffset>2670175</wp:posOffset>
+            </wp:positionH>
+            <wp:positionV relativeFrom="paragraph">
+              <wp:posOffset>308168</wp:posOffset>
+            </wp:positionV>
+            <wp:extent cx="3458210" cy="1837055"/>
+            <wp:effectExtent l="0" t="0" r="0" b="4445"/>
+            <wp:wrapSquare wrapText="bothSides"/>
+            <wp:docPr id="1103726053" name="Obraz 1" descr="Obraz zawierający tekst, elektronika, zrzut ekranu, oprogramowanie&#10;&#10;Zawartość wygenerowana przez sztuczną inteligencję może być niepoprawna."/>
+            <wp:cNvGraphicFramePr>
+              <a:graphicFrameLocks xmlns:a="http://schemas.openxmlformats.org/drawingml/2006/main" noChangeAspect="1"/>
+            </wp:cNvGraphicFramePr>
+            <a:graphic xmlns:a="http://schemas.openxmlformats.org/drawingml/2006/main">
+              <a:graphicData uri="http://schemas.openxmlformats.org/drawingml/2006/picture">
+                <pic:pic xmlns:pic="http://schemas.openxmlformats.org/drawingml/2006/picture">
+                  <pic:nvPicPr>
+                    <pic:cNvPr id="1103726053" name="Obraz 1" descr="Obraz zawierający tekst, elektronika, zrzut ekranu, oprogramowanie&#10;&#10;Zawartość wygenerowana przez sztuczną inteligencję może być niepoprawna."/>
+                    <pic:cNvPicPr/>
+                  </pic:nvPicPr>
+                  <pic:blipFill>
+                    <a:blip r:embed="rId5">
+                      <a:extLst>
+                        <a:ext uri="{28A0092B-C50C-407E-A947-70E740481C1C}">
+                          <a14:useLocalDpi xmlns:a14="http://schemas.microsoft.com/office/drawing/2010/main" val="0"/>
+                        </a:ext>
+                      </a:extLst>
+                    </a:blip>
+                    <a:stretch>
+                      <a:fillRect/>
+                    </a:stretch>
+                  </pic:blipFill>
+                  <pic:spPr>
+                    <a:xfrm>
+                      <a:off x="0" y="0"/>
+                      <a:ext cx="3458210" cy="1837055"/>
+                    </a:xfrm>
+                    <a:prstGeom prst="rect">
+                      <a:avLst/>
+                    </a:prstGeom>
+                  </pic:spPr>
+                </pic:pic>
+              </a:graphicData>
+            </a:graphic>
+            <wp14:sizeRelH relativeFrom="page">
+              <wp14:pctWidth>0</wp14:pctWidth>
+            </wp14:sizeRelH>
+            <wp14:sizeRelV relativeFrom="page">
+              <wp14:pctHeight>0</wp14:pctHeight>
+            </wp14:sizeRelV>
+          </wp:anchor>
+        </w:drawing>
+      </w:r>
+      <w:r>
+        <w:drawing>
+          <wp:anchor distT="0" distB="0" distL="114300" distR="114300" simplePos="0" relativeHeight="251658240" behindDoc="0" locked="0" layoutInCell="1" allowOverlap="1" wp14:anchorId="618AA7B6" wp14:editId="52A0F2B0">
+            <wp:simplePos x="0" y="0"/>
+            <wp:positionH relativeFrom="column">
+              <wp:posOffset>-254000</wp:posOffset>
+            </wp:positionH>
+            <wp:positionV relativeFrom="paragraph">
+              <wp:posOffset>301183</wp:posOffset>
+            </wp:positionV>
+            <wp:extent cx="2603500" cy="1841500"/>
+            <wp:effectExtent l="0" t="0" r="0" b="0"/>
+            <wp:wrapSquare wrapText="bothSides"/>
+            <wp:docPr id="394962536" name="Obraz 1" descr="Historia commitów&#10;"/>
+            <wp:cNvGraphicFramePr>
+              <a:graphicFrameLocks xmlns:a="http://schemas.openxmlformats.org/drawingml/2006/main" noChangeAspect="1"/>
+            </wp:cNvGraphicFramePr>
+            <a:graphic xmlns:a="http://schemas.openxmlformats.org/drawingml/2006/main">
+              <a:graphicData uri="http://schemas.openxmlformats.org/drawingml/2006/picture">
+                <pic:pic xmlns:pic="http://schemas.openxmlformats.org/drawingml/2006/picture">
+                  <pic:nvPicPr>
+                    <pic:cNvPr id="394962536" name="Obraz 1" descr="Historia commitów&#10;"/>
+                    <pic:cNvPicPr/>
+                  </pic:nvPicPr>
+                  <pic:blipFill>
+                    <a:blip r:embed="rId6">
+                      <a:extLst>
+                        <a:ext uri="{28A0092B-C50C-407E-A947-70E740481C1C}">
+                          <a14:useLocalDpi xmlns:a14="http://schemas.microsoft.com/office/drawing/2010/main" val="0"/>
+                        </a:ext>
+                      </a:extLst>
+                    </a:blip>
+                    <a:stretch>
+                      <a:fillRect/>
+                    </a:stretch>
+                  </pic:blipFill>
+                  <pic:spPr>
+                    <a:xfrm>
+                      <a:off x="0" y="0"/>
+                      <a:ext cx="2603500" cy="1841500"/>
+                    </a:xfrm>
+                    <a:prstGeom prst="rect">
+                      <a:avLst/>
+                    </a:prstGeom>
+                  </pic:spPr>
+                </pic:pic>
+              </a:graphicData>
+            </a:graphic>
+            <wp14:sizeRelH relativeFrom="page">
+              <wp14:pctWidth>0</wp14:pctWidth>
+            </wp14:sizeRelH>
+            <wp14:sizeRelV relativeFrom="page">
+              <wp14:pctHeight>0</wp14:pctHeight>
+            </wp14:sizeRelV>
+          </wp:anchor>
+        </w:drawing>
+      </w:r>
+    </w:p>
+    <w:p>
+      <w:pPr>
+        <w:ind w:firstLine="284"/>
+      </w:pPr>
+    </w:p>
+    <w:p/>
+    <w:p/>
+    <w:p>
+      <w:pPr>
+        <w:pStyle w:val="Nagwek2"/>
+        <w:numPr>
+          <w:ilvl w:val="0"/>
+          <w:numId w:val="3"/>
+        </w:numPr>
+      </w:pPr>
+      <w:r>
+        <w:t>Czytelny kod w Pythonie – PEP8.</w:t>
+      </w:r>
+    </w:p>
+    <w:p>
+      <w:pPr>
+        <w:ind w:firstLine="284"/>
+        <w:jc w:val="both"/>
+      </w:pPr>
+      <w:r>
+        <w:t xml:space="preserve">Nad projektem pracowałem z wykorzystaniem Visual Studio </w:t>
+      </w:r>
+      <w:proofErr w:type="spellStart"/>
+      <w:r>
+        <w:t>Code</w:t>
+      </w:r>
+      <w:proofErr w:type="spellEnd"/>
+      <w:r>
+        <w:t xml:space="preserve">. Jako dodatek zainstalowałem </w:t>
+      </w:r>
+      <w:r>
+        <w:rPr>
+          <w:i/>
+          <w:iCs/>
+        </w:rPr>
+        <w:t>Flake8</w:t>
+      </w:r>
+      <w:r>
+        <w:t xml:space="preserve"> podkreślający wszystkie możliwe błędy jakie występują w kodzie niezgodnym z </w:t>
+      </w:r>
+      <w:r>
+        <w:rPr>
+          <w:i/>
+          <w:iCs/>
+        </w:rPr>
+        <w:t>PEP8</w:t>
+      </w:r>
+      <w:r>
+        <w:t xml:space="preserve"> np.:</w:t>
+      </w:r>
+    </w:p>
+    <w:p>
+      <w:r>
+        <w:drawing>
+          <wp:anchor distT="0" distB="0" distL="114300" distR="114300" simplePos="0" relativeHeight="251661312" behindDoc="0" locked="0" layoutInCell="1" allowOverlap="1" wp14:anchorId="37201549" wp14:editId="57D02A23">
+            <wp:simplePos x="0" y="0"/>
+            <wp:positionH relativeFrom="column">
+              <wp:posOffset>1240403</wp:posOffset>
+            </wp:positionH>
+            <wp:positionV relativeFrom="paragraph">
+              <wp:posOffset>186055</wp:posOffset>
+            </wp:positionV>
+            <wp:extent cx="3213100" cy="520700"/>
+            <wp:effectExtent l="0" t="0" r="0" b="0"/>
+            <wp:wrapSquare wrapText="bothSides"/>
+            <wp:docPr id="1746425897" name="Obraz 1" descr="Obraz zawierający tekst, zrzut ekranu, Czcionka&#10;&#10;Zawartość wygenerowana przez sztuczną inteligencję może być niepoprawna."/>
+            <wp:cNvGraphicFramePr>
+              <a:graphicFrameLocks xmlns:a="http://schemas.openxmlformats.org/drawingml/2006/main" noChangeAspect="1"/>
+            </wp:cNvGraphicFramePr>
+            <a:graphic xmlns:a="http://schemas.openxmlformats.org/drawingml/2006/main">
+              <a:graphicData uri="http://schemas.openxmlformats.org/drawingml/2006/picture">
+                <pic:pic xmlns:pic="http://schemas.openxmlformats.org/drawingml/2006/picture">
+                  <pic:nvPicPr>
+                    <pic:cNvPr id="1746425897" name="Obraz 1" descr="Obraz zawierający tekst, zrzut ekranu, Czcionka&#10;&#10;Zawartość wygenerowana przez sztuczną inteligencję może być niepoprawna."/>
+                    <pic:cNvPicPr/>
+                  </pic:nvPicPr>
+                  <pic:blipFill>
+                    <a:blip r:embed="rId7">
+                      <a:extLst>
+                        <a:ext uri="{28A0092B-C50C-407E-A947-70E740481C1C}">
+                          <a14:useLocalDpi xmlns:a14="http://schemas.microsoft.com/office/drawing/2010/main" val="0"/>
+                        </a:ext>
+                      </a:extLst>
+                    </a:blip>
+                    <a:stretch>
+                      <a:fillRect/>
+                    </a:stretch>
+                  </pic:blipFill>
+                  <pic:spPr>
+                    <a:xfrm>
+                      <a:off x="0" y="0"/>
+                      <a:ext cx="3213100" cy="520700"/>
+                    </a:xfrm>
+                    <a:prstGeom prst="rect">
+                      <a:avLst/>
+                    </a:prstGeom>
+                  </pic:spPr>
+                </pic:pic>
+              </a:graphicData>
+            </a:graphic>
+            <wp14:sizeRelH relativeFrom="page">
+              <wp14:pctWidth>0</wp14:pctWidth>
+            </wp14:sizeRelH>
+            <wp14:sizeRelV relativeFrom="page">
+              <wp14:pctHeight>0</wp14:pctHeight>
+            </wp14:sizeRelV>
+          </wp:anchor>
+        </w:drawing>
+      </w:r>
+    </w:p>
+    <w:p/>
+    <w:p/>
+    <w:p/>
+    <w:p/>
+    <w:p>
+      <w:r>
+        <w:t xml:space="preserve">Zastosowałem się do wszystkich wskazań dodatku i dostosowałem kod do </w:t>
+      </w:r>
+      <w:r>
+        <w:rPr>
+          <w:i/>
+          <w:iCs/>
+        </w:rPr>
+        <w:t>PEP8</w:t>
+      </w:r>
+      <w:r>
+        <w:t xml:space="preserve">. </w:t>
+      </w:r>
+    </w:p>
+    <w:p/>
+    <w:p>
+      <w:pPr>
+        <w:rPr>
+          <w:b/>
+          <w:bCs/>
+        </w:rPr>
+      </w:pPr>
+      <w:r>
+        <w:rPr>
+          <w:b/>
+          <w:bCs/>
+        </w:rPr>
+        <w:t>Przykłady</w:t>
+      </w:r>
+      <w:r>
+        <w:rPr>
+          <w:b/>
+          <w:bCs/>
+        </w:rPr>
+        <w:t xml:space="preserve"> </w:t>
+      </w:r>
+      <w:r>
+        <w:t xml:space="preserve">(na podstawie klasy </w:t>
+      </w:r>
+      <w:r>
+        <w:rPr>
+          <w:i/>
+          <w:iCs/>
+        </w:rPr>
+        <w:t>NewTest</w:t>
+      </w:r>
+      <w:r>
+        <w:t>)</w:t>
+      </w:r>
+      <w:r>
+        <w:rPr>
+          <w:b/>
+          <w:bCs/>
+        </w:rPr>
+        <w:t>:</w:t>
+      </w:r>
+    </w:p>
+    <w:p/>
+    <w:p>
+      <w:pPr>
+        <w:pStyle w:val="Akapitzlist"/>
+        <w:numPr>
+          <w:ilvl w:val="1"/>
+          <w:numId w:val="6"/>
+        </w:numPr>
+        <w:ind w:left="851" w:hanging="567"/>
+      </w:pPr>
+      <w:r>
+        <w:t>Dzielenie długich stringów</w:t>
+      </w:r>
+      <w:r>
+        <w:t xml:space="preserve"> </w:t>
+      </w:r>
+      <w:r>
+        <w:t>na linie</w:t>
+      </w:r>
+      <w:r>
+        <w:t xml:space="preserve"> i stosowanie odpowiednich wcięć</w:t>
+      </w:r>
+      <w:r>
+        <w:t>:</w:t>
+      </w:r>
+    </w:p>
+    <w:p>
+      <w:pPr>
+        <w:pStyle w:val="Akapitzlist"/>
+        <w:ind w:left="1440"/>
+      </w:pPr>
+    </w:p>
+    <w:p>
+      <w:pPr>
+        <w:pStyle w:val="Akapitzlist"/>
+        <w:ind w:left="1440"/>
+      </w:pPr>
+      <w:r>
+        <w:drawing>
+          <wp:anchor distT="0" distB="0" distL="114300" distR="114300" simplePos="0" relativeHeight="251660288" behindDoc="0" locked="0" layoutInCell="1" allowOverlap="1" wp14:anchorId="6180D4C4" wp14:editId="4C5947AF">
+            <wp:simplePos x="0" y="0"/>
+            <wp:positionH relativeFrom="column">
+              <wp:posOffset>1111802</wp:posOffset>
+            </wp:positionH>
+            <wp:positionV relativeFrom="paragraph">
+              <wp:posOffset>-55880</wp:posOffset>
+            </wp:positionV>
+            <wp:extent cx="3502660" cy="1739265"/>
+            <wp:effectExtent l="0" t="0" r="2540" b="635"/>
+            <wp:wrapSquare wrapText="bothSides"/>
+            <wp:docPr id="1651201533" name="Obraz 1"/>
+            <wp:cNvGraphicFramePr>
+              <a:graphicFrameLocks xmlns:a="http://schemas.openxmlformats.org/drawingml/2006/main" noChangeAspect="1"/>
+            </wp:cNvGraphicFramePr>
+            <a:graphic xmlns:a="http://schemas.openxmlformats.org/drawingml/2006/main">
+              <a:graphicData uri="http://schemas.openxmlformats.org/drawingml/2006/picture">
+                <pic:pic xmlns:pic="http://schemas.openxmlformats.org/drawingml/2006/picture">
+                  <pic:nvPicPr>
+                    <pic:cNvPr id="1651201533" name=""/>
+                    <pic:cNvPicPr/>
+                  </pic:nvPicPr>
+                  <pic:blipFill>
+                    <a:blip r:embed="rId8">
+                      <a:extLst>
+                        <a:ext uri="{28A0092B-C50C-407E-A947-70E740481C1C}">
+                          <a14:useLocalDpi xmlns:a14="http://schemas.microsoft.com/office/drawing/2010/main" val="0"/>
+                        </a:ext>
+                      </a:extLst>
+                    </a:blip>
+                    <a:stretch>
+                      <a:fillRect/>
+                    </a:stretch>
+                  </pic:blipFill>
+                  <pic:spPr>
+                    <a:xfrm>
+                      <a:off x="0" y="0"/>
+                      <a:ext cx="3502660" cy="1739265"/>
+                    </a:xfrm>
+                    <a:prstGeom prst="rect">
+                      <a:avLst/>
+                    </a:prstGeom>
+                  </pic:spPr>
+                </pic:pic>
+              </a:graphicData>
+            </a:graphic>
+            <wp14:sizeRelH relativeFrom="page">
+              <wp14:pctWidth>0</wp14:pctWidth>
+            </wp14:sizeRelH>
+            <wp14:sizeRelV relativeFrom="page">
+              <wp14:pctHeight>0</wp14:pctHeight>
+            </wp14:sizeRelV>
+          </wp:anchor>
+        </w:drawing>
+      </w:r>
+    </w:p>
+    <w:p>
+      <w:pPr>
+        <w:pStyle w:val="Akapitzlist"/>
+        <w:ind w:left="1440"/>
+      </w:pPr>
+    </w:p>
+    <w:p>
+      <w:pPr>
+        <w:ind w:left="360"/>
+      </w:pPr>
+    </w:p>
+    <w:p/>
+    <w:p/>
+    <w:p/>
+    <w:p/>
+    <w:p/>
+    <w:p/>
+    <w:p/>
+    <w:p/>
+    <w:p>
+      <w:pPr>
+        <w:pStyle w:val="Akapitzlist"/>
+        <w:numPr>
+          <w:ilvl w:val="1"/>
+          <w:numId w:val="6"/>
+        </w:numPr>
+        <w:ind w:left="851" w:hanging="567"/>
+      </w:pPr>
+      <w:r>
+        <w:lastRenderedPageBreak/>
+        <w:t xml:space="preserve">‘Zawijanie’ długich </w:t>
+      </w:r>
+      <w:proofErr w:type="spellStart"/>
+      <w:r>
+        <w:t>wywołań</w:t>
+      </w:r>
+      <w:proofErr w:type="spellEnd"/>
+      <w:r>
+        <w:t xml:space="preserve"> funkcji:</w:t>
+      </w:r>
+    </w:p>
+    <w:p>
+      <w:pPr>
+        <w:pStyle w:val="Akapitzlist"/>
+        <w:ind w:left="1440"/>
+      </w:pPr>
+      <w:r>
+        <w:drawing>
+          <wp:anchor distT="0" distB="0" distL="114300" distR="114300" simplePos="0" relativeHeight="251662336" behindDoc="0" locked="0" layoutInCell="1" allowOverlap="1" wp14:anchorId="17A7DD04" wp14:editId="65430171">
+            <wp:simplePos x="0" y="0"/>
+            <wp:positionH relativeFrom="column">
+              <wp:posOffset>1248106</wp:posOffset>
+            </wp:positionH>
+            <wp:positionV relativeFrom="paragraph">
+              <wp:posOffset>137905</wp:posOffset>
+            </wp:positionV>
+            <wp:extent cx="3263900" cy="914400"/>
+            <wp:effectExtent l="0" t="0" r="0" b="0"/>
+            <wp:wrapSquare wrapText="bothSides"/>
+            <wp:docPr id="1047771607" name="Obraz 1" descr="Obraz zawierający tekst, zrzut ekranu, Czcionka&#10;&#10;Zawartość wygenerowana przez sztuczną inteligencję może być niepoprawna."/>
+            <wp:cNvGraphicFramePr>
+              <a:graphicFrameLocks xmlns:a="http://schemas.openxmlformats.org/drawingml/2006/main" noChangeAspect="1"/>
+            </wp:cNvGraphicFramePr>
+            <a:graphic xmlns:a="http://schemas.openxmlformats.org/drawingml/2006/main">
+              <a:graphicData uri="http://schemas.openxmlformats.org/drawingml/2006/picture">
+                <pic:pic xmlns:pic="http://schemas.openxmlformats.org/drawingml/2006/picture">
+                  <pic:nvPicPr>
+                    <pic:cNvPr id="1047771607" name="Obraz 1" descr="Obraz zawierający tekst, zrzut ekranu, Czcionka&#10;&#10;Zawartość wygenerowana przez sztuczną inteligencję może być niepoprawna."/>
+                    <pic:cNvPicPr/>
+                  </pic:nvPicPr>
+                  <pic:blipFill>
+                    <a:blip r:embed="rId9">
+                      <a:extLst>
+                        <a:ext uri="{28A0092B-C50C-407E-A947-70E740481C1C}">
+                          <a14:useLocalDpi xmlns:a14="http://schemas.microsoft.com/office/drawing/2010/main" val="0"/>
+                        </a:ext>
+                      </a:extLst>
+                    </a:blip>
+                    <a:stretch>
+                      <a:fillRect/>
+                    </a:stretch>
+                  </pic:blipFill>
+                  <pic:spPr>
+                    <a:xfrm>
+                      <a:off x="0" y="0"/>
+                      <a:ext cx="3263900" cy="914400"/>
+                    </a:xfrm>
+                    <a:prstGeom prst="rect">
+                      <a:avLst/>
+                    </a:prstGeom>
+                  </pic:spPr>
+                </pic:pic>
+              </a:graphicData>
+            </a:graphic>
+            <wp14:sizeRelH relativeFrom="page">
+              <wp14:pctWidth>0</wp14:pctWidth>
+            </wp14:sizeRelH>
+            <wp14:sizeRelV relativeFrom="page">
+              <wp14:pctHeight>0</wp14:pctHeight>
+            </wp14:sizeRelV>
+          </wp:anchor>
+        </w:drawing>
+      </w:r>
+    </w:p>
+    <w:p/>
+    <w:p/>
+    <w:p/>
+    <w:p/>
+    <w:p/>
+    <w:p/>
+    <w:p>
+      <w:pPr>
+        <w:pStyle w:val="Akapitzlist"/>
+        <w:numPr>
+          <w:ilvl w:val="1"/>
+          <w:numId w:val="6"/>
+        </w:numPr>
+        <w:ind w:left="851" w:hanging="567"/>
+      </w:pPr>
+      <w:r>
+        <w:t xml:space="preserve">Komentarze opisujące zadania/działanie metod jako </w:t>
+      </w:r>
+      <w:proofErr w:type="spellStart"/>
+      <w:r>
+        <w:t>multiline</w:t>
+      </w:r>
+      <w:proofErr w:type="spellEnd"/>
+      <w:r>
+        <w:t xml:space="preserve"> </w:t>
+      </w:r>
+      <w:proofErr w:type="spellStart"/>
+      <w:r>
+        <w:t>docstring</w:t>
+      </w:r>
+      <w:proofErr w:type="spellEnd"/>
+      <w:r>
+        <w:t>:</w:t>
+      </w:r>
+    </w:p>
+    <w:p>
+      <w:pPr>
+        <w:pStyle w:val="Akapitzlist"/>
+        <w:ind w:left="1440"/>
+      </w:pPr>
+      <w:r>
+        <w:drawing>
+          <wp:anchor distT="0" distB="0" distL="114300" distR="114300" simplePos="0" relativeHeight="251663360" behindDoc="0" locked="0" layoutInCell="1" allowOverlap="1" wp14:anchorId="263C8A38" wp14:editId="1EC47EF1">
+            <wp:simplePos x="0" y="0"/>
+            <wp:positionH relativeFrom="column">
+              <wp:posOffset>1057386</wp:posOffset>
+            </wp:positionH>
+            <wp:positionV relativeFrom="paragraph">
+              <wp:posOffset>101048</wp:posOffset>
+            </wp:positionV>
+            <wp:extent cx="3632200" cy="812800"/>
+            <wp:effectExtent l="0" t="0" r="0" b="0"/>
+            <wp:wrapSquare wrapText="bothSides"/>
+            <wp:docPr id="896201404" name="Obraz 1" descr="Obraz zawierający tekst, zrzut ekranu, Czcionka&#10;&#10;Zawartość wygenerowana przez sztuczną inteligencję może być niepoprawna."/>
+            <wp:cNvGraphicFramePr>
+              <a:graphicFrameLocks xmlns:a="http://schemas.openxmlformats.org/drawingml/2006/main" noChangeAspect="1"/>
+            </wp:cNvGraphicFramePr>
+            <a:graphic xmlns:a="http://schemas.openxmlformats.org/drawingml/2006/main">
+              <a:graphicData uri="http://schemas.openxmlformats.org/drawingml/2006/picture">
+                <pic:pic xmlns:pic="http://schemas.openxmlformats.org/drawingml/2006/picture">
+                  <pic:nvPicPr>
+                    <pic:cNvPr id="896201404" name="Obraz 1" descr="Obraz zawierający tekst, zrzut ekranu, Czcionka&#10;&#10;Zawartość wygenerowana przez sztuczną inteligencję może być niepoprawna."/>
+                    <pic:cNvPicPr/>
+                  </pic:nvPicPr>
+                  <pic:blipFill>
+                    <a:blip r:embed="rId10">
+                      <a:extLst>
+                        <a:ext uri="{28A0092B-C50C-407E-A947-70E740481C1C}">
+                          <a14:useLocalDpi xmlns:a14="http://schemas.microsoft.com/office/drawing/2010/main" val="0"/>
+                        </a:ext>
+                      </a:extLst>
+                    </a:blip>
+                    <a:stretch>
+                      <a:fillRect/>
+                    </a:stretch>
+                  </pic:blipFill>
+                  <pic:spPr>
+                    <a:xfrm>
+                      <a:off x="0" y="0"/>
+                      <a:ext cx="3632200" cy="812800"/>
+                    </a:xfrm>
+                    <a:prstGeom prst="rect">
+                      <a:avLst/>
+                    </a:prstGeom>
+                  </pic:spPr>
+                </pic:pic>
+              </a:graphicData>
+            </a:graphic>
+            <wp14:sizeRelH relativeFrom="page">
+              <wp14:pctWidth>0</wp14:pctWidth>
+            </wp14:sizeRelH>
+            <wp14:sizeRelV relativeFrom="page">
+              <wp14:pctHeight>0</wp14:pctHeight>
+            </wp14:sizeRelV>
+          </wp:anchor>
+        </w:drawing>
+      </w:r>
+    </w:p>
+    <w:p/>
+    <w:p/>
+    <w:p/>
+    <w:p/>
+    <w:p/>
+    <w:p/>
+    <w:p>
+      <w:pPr>
+        <w:pStyle w:val="Akapitzlist"/>
+        <w:numPr>
+          <w:ilvl w:val="1"/>
+          <w:numId w:val="6"/>
+        </w:numPr>
+        <w:ind w:left="851" w:hanging="567"/>
+      </w:pPr>
+      <w:r>
+        <w:t>Prawidłowe uporządkowanie argumentów funkcji w formie listy:</w:t>
+      </w:r>
+    </w:p>
+    <w:p>
+      <w:pPr>
+        <w:pStyle w:val="Akapitzlist"/>
+        <w:ind w:left="1440"/>
+      </w:pPr>
+      <w:r>
+        <w:drawing>
+          <wp:anchor distT="0" distB="0" distL="114300" distR="114300" simplePos="0" relativeHeight="251664384" behindDoc="0" locked="0" layoutInCell="1" allowOverlap="1" wp14:anchorId="0D0E1FF7" wp14:editId="23429EC2">
+            <wp:simplePos x="0" y="0"/>
+            <wp:positionH relativeFrom="column">
+              <wp:posOffset>1397414</wp:posOffset>
+            </wp:positionH>
+            <wp:positionV relativeFrom="paragraph">
+              <wp:posOffset>117834</wp:posOffset>
+            </wp:positionV>
+            <wp:extent cx="2844800" cy="1384300"/>
+            <wp:effectExtent l="0" t="0" r="0" b="0"/>
+            <wp:wrapSquare wrapText="bothSides"/>
+            <wp:docPr id="283304687" name="Obraz 1" descr="Obraz zawierający tekst, zrzut ekranu, Czcionka, oprogramowanie&#10;&#10;Zawartość wygenerowana przez sztuczną inteligencję może być niepoprawna."/>
+            <wp:cNvGraphicFramePr>
+              <a:graphicFrameLocks xmlns:a="http://schemas.openxmlformats.org/drawingml/2006/main" noChangeAspect="1"/>
+            </wp:cNvGraphicFramePr>
+            <a:graphic xmlns:a="http://schemas.openxmlformats.org/drawingml/2006/main">
+              <a:graphicData uri="http://schemas.openxmlformats.org/drawingml/2006/picture">
+                <pic:pic xmlns:pic="http://schemas.openxmlformats.org/drawingml/2006/picture">
+                  <pic:nvPicPr>
+                    <pic:cNvPr id="283304687" name="Obraz 1" descr="Obraz zawierający tekst, zrzut ekranu, Czcionka, oprogramowanie&#10;&#10;Zawartość wygenerowana przez sztuczną inteligencję może być niepoprawna."/>
+                    <pic:cNvPicPr/>
+                  </pic:nvPicPr>
+                  <pic:blipFill>
+                    <a:blip r:embed="rId11">
+                      <a:extLst>
+                        <a:ext uri="{28A0092B-C50C-407E-A947-70E740481C1C}">
+                          <a14:useLocalDpi xmlns:a14="http://schemas.microsoft.com/office/drawing/2010/main" val="0"/>
+                        </a:ext>
+                      </a:extLst>
+                    </a:blip>
+                    <a:stretch>
+                      <a:fillRect/>
+                    </a:stretch>
+                  </pic:blipFill>
+                  <pic:spPr>
+                    <a:xfrm>
+                      <a:off x="0" y="0"/>
+                      <a:ext cx="2844800" cy="1384300"/>
+                    </a:xfrm>
+                    <a:prstGeom prst="rect">
+                      <a:avLst/>
+                    </a:prstGeom>
+                  </pic:spPr>
+                </pic:pic>
+              </a:graphicData>
+            </a:graphic>
+            <wp14:sizeRelH relativeFrom="page">
+              <wp14:pctWidth>0</wp14:pctWidth>
+            </wp14:sizeRelH>
+            <wp14:sizeRelV relativeFrom="page">
+              <wp14:pctHeight>0</wp14:pctHeight>
+            </wp14:sizeRelV>
+          </wp:anchor>
+        </w:drawing>
+      </w:r>
+    </w:p>
+    <w:p>
+      <w:pPr>
+        <w:pStyle w:val="Akapitzlist"/>
+        <w:ind w:left="1440"/>
+      </w:pPr>
+    </w:p>
+    <w:p>
+      <w:pPr>
+        <w:pStyle w:val="Akapitzlist"/>
+        <w:ind w:left="1440"/>
+      </w:pPr>
+    </w:p>
+    <w:p>
+      <w:pPr>
+        <w:pStyle w:val="Akapitzlist"/>
+        <w:ind w:left="1440"/>
+      </w:pPr>
+    </w:p>
+    <w:p>
+      <w:pPr>
+        <w:pStyle w:val="Akapitzlist"/>
+        <w:ind w:left="1440"/>
+      </w:pPr>
+    </w:p>
+    <w:p>
+      <w:pPr>
+        <w:pStyle w:val="Akapitzlist"/>
+        <w:ind w:left="1440"/>
+      </w:pPr>
+    </w:p>
+    <w:p>
+      <w:pPr>
+        <w:pStyle w:val="Akapitzlist"/>
+        <w:ind w:left="1440"/>
+      </w:pPr>
+    </w:p>
+    <w:p>
+      <w:pPr>
+        <w:pStyle w:val="Akapitzlist"/>
+        <w:ind w:left="1440"/>
+      </w:pPr>
+    </w:p>
+    <w:p>
+      <w:pPr>
+        <w:pStyle w:val="Akapitzlist"/>
+        <w:ind w:left="1440"/>
+      </w:pPr>
+    </w:p>
+    <w:p>
+      <w:pPr>
+        <w:pStyle w:val="Akapitzlist"/>
+        <w:numPr>
+          <w:ilvl w:val="1"/>
+          <w:numId w:val="6"/>
+        </w:numPr>
+        <w:ind w:left="851" w:hanging="567"/>
+      </w:pPr>
+      <w:r>
+        <w:t>Uporządkowane importy:</w:t>
+      </w:r>
+    </w:p>
+    <w:p>
+      <w:r>
+        <w:drawing>
+          <wp:anchor distT="0" distB="0" distL="114300" distR="114300" simplePos="0" relativeHeight="251665408" behindDoc="0" locked="0" layoutInCell="1" allowOverlap="1" wp14:anchorId="4064F859" wp14:editId="6DBA0657">
+            <wp:simplePos x="0" y="0"/>
+            <wp:positionH relativeFrom="column">
+              <wp:posOffset>1176793</wp:posOffset>
+            </wp:positionH>
+            <wp:positionV relativeFrom="paragraph">
+              <wp:posOffset>135449</wp:posOffset>
+            </wp:positionV>
+            <wp:extent cx="3276600" cy="1600200"/>
+            <wp:effectExtent l="0" t="0" r="0" b="0"/>
+            <wp:wrapSquare wrapText="bothSides"/>
+            <wp:docPr id="23672066" name="Obraz 1" descr="Obraz zawierający tekst, zrzut ekranu, Czcionka&#10;&#10;Zawartość wygenerowana przez sztuczną inteligencję może być niepoprawna."/>
+            <wp:cNvGraphicFramePr>
+              <a:graphicFrameLocks xmlns:a="http://schemas.openxmlformats.org/drawingml/2006/main" noChangeAspect="1"/>
+            </wp:cNvGraphicFramePr>
+            <a:graphic xmlns:a="http://schemas.openxmlformats.org/drawingml/2006/main">
+              <a:graphicData uri="http://schemas.openxmlformats.org/drawingml/2006/picture">
+                <pic:pic xmlns:pic="http://schemas.openxmlformats.org/drawingml/2006/picture">
+                  <pic:nvPicPr>
+                    <pic:cNvPr id="23672066" name="Obraz 1" descr="Obraz zawierający tekst, zrzut ekranu, Czcionka&#10;&#10;Zawartość wygenerowana przez sztuczną inteligencję może być niepoprawna."/>
+                    <pic:cNvPicPr/>
+                  </pic:nvPicPr>
+                  <pic:blipFill>
+                    <a:blip r:embed="rId12">
+                      <a:extLst>
+                        <a:ext uri="{28A0092B-C50C-407E-A947-70E740481C1C}">
+                          <a14:useLocalDpi xmlns:a14="http://schemas.microsoft.com/office/drawing/2010/main" val="0"/>
+                        </a:ext>
+                      </a:extLst>
+                    </a:blip>
+                    <a:stretch>
+                      <a:fillRect/>
+                    </a:stretch>
+                  </pic:blipFill>
+                  <pic:spPr>
+                    <a:xfrm>
+                      <a:off x="0" y="0"/>
+                      <a:ext cx="3276600" cy="1600200"/>
+                    </a:xfrm>
+                    <a:prstGeom prst="rect">
+                      <a:avLst/>
+                    </a:prstGeom>
+                  </pic:spPr>
+                </pic:pic>
+              </a:graphicData>
+            </a:graphic>
+            <wp14:sizeRelH relativeFrom="page">
+              <wp14:pctWidth>0</wp14:pctWidth>
+            </wp14:sizeRelH>
+            <wp14:sizeRelV relativeFrom="page">
+              <wp14:pctHeight>0</wp14:pctHeight>
+            </wp14:sizeRelV>
+          </wp:anchor>
+        </w:drawing>
+      </w:r>
+    </w:p>
+    <w:p/>
+    <w:p/>
+    <w:p/>
+    <w:p/>
+    <w:p/>
+    <w:p/>
+    <w:p/>
+    <w:p/>
+    <w:p/>
+    <w:p/>
+    <w:p>
+      <w:pPr>
+        <w:pStyle w:val="Akapitzlist"/>
+        <w:numPr>
+          <w:ilvl w:val="1"/>
+          <w:numId w:val="6"/>
+        </w:numPr>
+        <w:ind w:left="851" w:hanging="567"/>
+      </w:pPr>
+      <w:r>
+        <w:t>Prawidłowe nazewnictwo klas i metod:</w:t>
+      </w:r>
+    </w:p>
+    <w:p>
+      <w:pPr>
+        <w:pStyle w:val="Akapitzlist"/>
+        <w:ind w:left="1440"/>
+      </w:pPr>
+      <w:r>
+        <w:drawing>
+          <wp:anchor distT="0" distB="0" distL="114300" distR="114300" simplePos="0" relativeHeight="251666432" behindDoc="0" locked="0" layoutInCell="1" allowOverlap="1" wp14:anchorId="66874C80" wp14:editId="1134C832">
+            <wp:simplePos x="0" y="0"/>
+            <wp:positionH relativeFrom="column">
+              <wp:posOffset>1055370</wp:posOffset>
+            </wp:positionH>
+            <wp:positionV relativeFrom="paragraph">
+              <wp:posOffset>82329</wp:posOffset>
+            </wp:positionV>
+            <wp:extent cx="3505200" cy="800100"/>
+            <wp:effectExtent l="0" t="0" r="0" b="0"/>
+            <wp:wrapSquare wrapText="bothSides"/>
+            <wp:docPr id="1621030571" name="Obraz 1" descr="Obraz zawierający tekst, zrzut ekranu, Czcionka&#10;&#10;Zawartość wygenerowana przez sztuczną inteligencję może być niepoprawna."/>
+            <wp:cNvGraphicFramePr>
+              <a:graphicFrameLocks xmlns:a="http://schemas.openxmlformats.org/drawingml/2006/main" noChangeAspect="1"/>
+            </wp:cNvGraphicFramePr>
+            <a:graphic xmlns:a="http://schemas.openxmlformats.org/drawingml/2006/main">
+              <a:graphicData uri="http://schemas.openxmlformats.org/drawingml/2006/picture">
+                <pic:pic xmlns:pic="http://schemas.openxmlformats.org/drawingml/2006/picture">
+                  <pic:nvPicPr>
+                    <pic:cNvPr id="1621030571" name="Obraz 1" descr="Obraz zawierający tekst, zrzut ekranu, Czcionka&#10;&#10;Zawartość wygenerowana przez sztuczną inteligencję może być niepoprawna."/>
+                    <pic:cNvPicPr/>
+                  </pic:nvPicPr>
+                  <pic:blipFill>
+                    <a:blip r:embed="rId13">
+                      <a:extLst>
+                        <a:ext uri="{28A0092B-C50C-407E-A947-70E740481C1C}">
+                          <a14:useLocalDpi xmlns:a14="http://schemas.microsoft.com/office/drawing/2010/main" val="0"/>
+                        </a:ext>
+                      </a:extLst>
+                    </a:blip>
+                    <a:stretch>
+                      <a:fillRect/>
+                    </a:stretch>
+                  </pic:blipFill>
+                  <pic:spPr>
+                    <a:xfrm>
+                      <a:off x="0" y="0"/>
+                      <a:ext cx="3505200" cy="800100"/>
+                    </a:xfrm>
+                    <a:prstGeom prst="rect">
+                      <a:avLst/>
+                    </a:prstGeom>
+                  </pic:spPr>
+                </pic:pic>
+              </a:graphicData>
+            </a:graphic>
+            <wp14:sizeRelH relativeFrom="page">
+              <wp14:pctWidth>0</wp14:pctWidth>
+            </wp14:sizeRelH>
+            <wp14:sizeRelV relativeFrom="page">
+              <wp14:pctHeight>0</wp14:pctHeight>
+            </wp14:sizeRelV>
+          </wp:anchor>
+        </w:drawing>
+      </w:r>
+    </w:p>
+    <w:p>
+      <w:pPr>
+        <w:pStyle w:val="Akapitzlist"/>
+        <w:ind w:left="1440"/>
+      </w:pPr>
+    </w:p>
+    <w:p>
+      <w:pPr>
+        <w:pStyle w:val="Akapitzlist"/>
+        <w:ind w:left="1440"/>
+      </w:pPr>
+    </w:p>
+    <w:p>
+      <w:pPr>
+        <w:pStyle w:val="Akapitzlist"/>
+        <w:ind w:left="1440"/>
+      </w:pPr>
+    </w:p>
+    <w:p>
+      <w:pPr>
+        <w:pStyle w:val="Akapitzlist"/>
+        <w:ind w:left="1440"/>
+      </w:pPr>
+      <w:r>
+        <w:drawing>
+          <wp:anchor distT="0" distB="0" distL="114300" distR="114300" simplePos="0" relativeHeight="251667456" behindDoc="0" locked="0" layoutInCell="1" allowOverlap="1" wp14:anchorId="3063A22D" wp14:editId="2C241E18">
+            <wp:simplePos x="0" y="0"/>
+            <wp:positionH relativeFrom="column">
+              <wp:posOffset>1056005</wp:posOffset>
+            </wp:positionH>
+            <wp:positionV relativeFrom="paragraph">
+              <wp:posOffset>136525</wp:posOffset>
+            </wp:positionV>
+            <wp:extent cx="3500120" cy="915670"/>
+            <wp:effectExtent l="0" t="0" r="5080" b="0"/>
+            <wp:wrapSquare wrapText="bothSides"/>
+            <wp:docPr id="542747175" name="Obraz 1" descr="Obraz zawierający tekst, zrzut ekranu, Czcionka&#10;&#10;Zawartość wygenerowana przez sztuczną inteligencję może być niepoprawna."/>
+            <wp:cNvGraphicFramePr>
+              <a:graphicFrameLocks xmlns:a="http://schemas.openxmlformats.org/drawingml/2006/main" noChangeAspect="1"/>
+            </wp:cNvGraphicFramePr>
+            <a:graphic xmlns:a="http://schemas.openxmlformats.org/drawingml/2006/main">
+              <a:graphicData uri="http://schemas.openxmlformats.org/drawingml/2006/picture">
+                <pic:pic xmlns:pic="http://schemas.openxmlformats.org/drawingml/2006/picture">
+                  <pic:nvPicPr>
+                    <pic:cNvPr id="542747175" name="Obraz 1" descr="Obraz zawierający tekst, zrzut ekranu, Czcionka&#10;&#10;Zawartość wygenerowana przez sztuczną inteligencję może być niepoprawna."/>
+                    <pic:cNvPicPr/>
+                  </pic:nvPicPr>
+                  <pic:blipFill>
+                    <a:blip r:embed="rId14">
+                      <a:extLst>
+                        <a:ext uri="{28A0092B-C50C-407E-A947-70E740481C1C}">
+                          <a14:useLocalDpi xmlns:a14="http://schemas.microsoft.com/office/drawing/2010/main" val="0"/>
+                        </a:ext>
+                      </a:extLst>
+                    </a:blip>
+                    <a:stretch>
+                      <a:fillRect/>
+                    </a:stretch>
+                  </pic:blipFill>
+                  <pic:spPr>
+                    <a:xfrm>
+                      <a:off x="0" y="0"/>
+                      <a:ext cx="3500120" cy="915670"/>
+                    </a:xfrm>
+                    <a:prstGeom prst="rect">
+                      <a:avLst/>
+                    </a:prstGeom>
+                  </pic:spPr>
+                </pic:pic>
+              </a:graphicData>
+            </a:graphic>
+            <wp14:sizeRelH relativeFrom="page">
+              <wp14:pctWidth>0</wp14:pctWidth>
+            </wp14:sizeRelH>
+            <wp14:sizeRelV relativeFrom="page">
+              <wp14:pctHeight>0</wp14:pctHeight>
+            </wp14:sizeRelV>
+          </wp:anchor>
+        </w:drawing>
+      </w:r>
+    </w:p>
+    <w:p>
+      <w:pPr>
+        <w:pStyle w:val="Akapitzlist"/>
+        <w:ind w:left="1440"/>
+      </w:pPr>
+    </w:p>
+    <w:p>
+      <w:pPr>
+        <w:pStyle w:val="Akapitzlist"/>
+        <w:ind w:left="1440"/>
+      </w:pPr>
+    </w:p>
+    <w:p>
+      <w:pPr>
+        <w:pStyle w:val="Akapitzlist"/>
+        <w:ind w:left="1440"/>
+      </w:pPr>
+    </w:p>
+    <w:p/>
+    <w:p>
+      <w:pPr>
+        <w:pStyle w:val="Nagwek2"/>
+        <w:numPr>
+          <w:ilvl w:val="0"/>
+          <w:numId w:val="3"/>
+        </w:numPr>
+      </w:pPr>
+      <w:r>
+        <w:lastRenderedPageBreak/>
+        <w:t>Zaawansowane struktury danych – moduł Pandas.</w:t>
+      </w:r>
+    </w:p>
+    <w:p>
+      <w:r>
+        <w:t xml:space="preserve">W projekcie został wykorzystany moduł </w:t>
+      </w:r>
+      <w:r>
+        <w:rPr>
+          <w:i/>
+          <w:iCs/>
+        </w:rPr>
+        <w:t>Pandas</w:t>
+      </w:r>
+      <w:r>
+        <w:t xml:space="preserve">. W największym zakresie wykorzystana została </w:t>
+      </w:r>
+      <w:r>
+        <w:rPr>
+          <w:i/>
+          <w:iCs/>
+        </w:rPr>
+        <w:t>DataFrame</w:t>
+      </w:r>
+      <w:r>
+        <w:t xml:space="preserve"> w oparciu</w:t>
+      </w:r>
+      <w:r>
+        <w:t>,</w:t>
+      </w:r>
+      <w:r>
+        <w:t xml:space="preserve"> o który program funkcjonuje:</w:t>
+      </w:r>
+    </w:p>
+    <w:p/>
+    <w:p>
+      <w:pPr>
+        <w:pStyle w:val="Akapitzlist"/>
+        <w:numPr>
+          <w:ilvl w:val="1"/>
+          <w:numId w:val="6"/>
+        </w:numPr>
+        <w:ind w:left="709" w:hanging="425"/>
+      </w:pPr>
+      <w:r>
+        <w:t xml:space="preserve">Praca z plikiem </w:t>
+      </w:r>
+      <w:r>
+        <w:t>E</w:t>
+      </w:r>
+      <w:r>
+        <w:t>xcel</w:t>
+      </w:r>
+      <w:r>
+        <w:t xml:space="preserve"> </w:t>
+      </w:r>
+      <w:r>
+        <w:t xml:space="preserve">i arkuszami pliku w których została utworzona baza danych programu </w:t>
+      </w:r>
+      <w:r>
+        <w:t xml:space="preserve">(klasa </w:t>
+      </w:r>
+      <w:r>
+        <w:rPr>
+          <w:i/>
+          <w:iCs/>
+        </w:rPr>
+        <w:t>AppController</w:t>
+      </w:r>
+      <w:r>
+        <w:t>)</w:t>
+      </w:r>
+      <w:r>
+        <w:t>:</w:t>
+      </w:r>
+    </w:p>
+    <w:p/>
+    <w:p>
+      <w:pPr>
+        <w:jc w:val="center"/>
+      </w:pPr>
+      <w:r>
+        <w:t>Pobranie danych z pliku:</w:t>
+      </w:r>
+    </w:p>
+    <w:p>
+      <w:pPr>
+        <w:pStyle w:val="Akapitzlist"/>
+        <w:ind w:left="1440"/>
+      </w:pPr>
+      <w:r>
+        <w:drawing>
+          <wp:anchor distT="0" distB="0" distL="114300" distR="114300" simplePos="0" relativeHeight="251668480" behindDoc="0" locked="0" layoutInCell="1" allowOverlap="1" wp14:anchorId="75676AE0" wp14:editId="25B998A0">
+            <wp:simplePos x="0" y="0"/>
+            <wp:positionH relativeFrom="column">
+              <wp:posOffset>936018</wp:posOffset>
+            </wp:positionH>
+            <wp:positionV relativeFrom="paragraph">
+              <wp:posOffset>87409</wp:posOffset>
+            </wp:positionV>
+            <wp:extent cx="3683000" cy="1778000"/>
+            <wp:effectExtent l="0" t="0" r="0" b="0"/>
+            <wp:wrapSquare wrapText="bothSides"/>
+            <wp:docPr id="1841011398" name="Obraz 1" descr="Obraz zawierający tekst, zrzut ekranu, Czcionka&#10;&#10;Zawartość wygenerowana przez sztuczną inteligencję może być niepoprawna."/>
+            <wp:cNvGraphicFramePr>
+              <a:graphicFrameLocks xmlns:a="http://schemas.openxmlformats.org/drawingml/2006/main" noChangeAspect="1"/>
+            </wp:cNvGraphicFramePr>
+            <a:graphic xmlns:a="http://schemas.openxmlformats.org/drawingml/2006/main">
+              <a:graphicData uri="http://schemas.openxmlformats.org/drawingml/2006/picture">
+                <pic:pic xmlns:pic="http://schemas.openxmlformats.org/drawingml/2006/picture">
+                  <pic:nvPicPr>
+                    <pic:cNvPr id="1841011398" name="Obraz 1" descr="Obraz zawierający tekst, zrzut ekranu, Czcionka&#10;&#10;Zawartość wygenerowana przez sztuczną inteligencję może być niepoprawna."/>
+                    <pic:cNvPicPr/>
+                  </pic:nvPicPr>
+                  <pic:blipFill>
+                    <a:blip r:embed="rId15">
+                      <a:extLst>
+                        <a:ext uri="{28A0092B-C50C-407E-A947-70E740481C1C}">
+                          <a14:useLocalDpi xmlns:a14="http://schemas.microsoft.com/office/drawing/2010/main" val="0"/>
+                        </a:ext>
+                      </a:extLst>
+                    </a:blip>
+                    <a:stretch>
+                      <a:fillRect/>
+                    </a:stretch>
+                  </pic:blipFill>
+                  <pic:spPr>
+                    <a:xfrm>
+                      <a:off x="0" y="0"/>
+                      <a:ext cx="3683000" cy="1778000"/>
+                    </a:xfrm>
+                    <a:prstGeom prst="rect">
+                      <a:avLst/>
+                    </a:prstGeom>
+                  </pic:spPr>
+                </pic:pic>
+              </a:graphicData>
+            </a:graphic>
+            <wp14:sizeRelH relativeFrom="page">
+              <wp14:pctWidth>0</wp14:pctWidth>
+            </wp14:sizeRelH>
+            <wp14:sizeRelV relativeFrom="page">
+              <wp14:pctHeight>0</wp14:pctHeight>
+            </wp14:sizeRelV>
+          </wp:anchor>
+        </w:drawing>
+      </w:r>
+    </w:p>
+    <w:p>
+      <w:pPr>
+        <w:pStyle w:val="Akapitzlist"/>
+        <w:ind w:left="1440"/>
+      </w:pPr>
+    </w:p>
+    <w:p>
+      <w:pPr>
+        <w:pStyle w:val="Akapitzlist"/>
+        <w:ind w:left="1440"/>
+      </w:pPr>
+    </w:p>
+    <w:p>
+      <w:pPr>
+        <w:pStyle w:val="Akapitzlist"/>
+        <w:ind w:left="1440"/>
+      </w:pPr>
+    </w:p>
+    <w:p>
+      <w:pPr>
+        <w:pStyle w:val="Akapitzlist"/>
+        <w:ind w:left="1440"/>
+      </w:pPr>
+    </w:p>
+    <w:p>
+      <w:pPr>
+        <w:pStyle w:val="Akapitzlist"/>
+        <w:ind w:left="1440"/>
+      </w:pPr>
+    </w:p>
+    <w:p>
+      <w:pPr>
+        <w:pStyle w:val="Akapitzlist"/>
+        <w:ind w:left="1440"/>
+      </w:pPr>
+    </w:p>
+    <w:p>
+      <w:pPr>
+        <w:pStyle w:val="Akapitzlist"/>
+        <w:ind w:left="1440"/>
+      </w:pPr>
+    </w:p>
+    <w:p>
+      <w:pPr>
+        <w:pStyle w:val="Akapitzlist"/>
+        <w:ind w:left="1440"/>
+      </w:pPr>
+    </w:p>
+    <w:p>
+      <w:pPr>
+        <w:pStyle w:val="Akapitzlist"/>
+        <w:ind w:left="1440"/>
+      </w:pPr>
+    </w:p>
+    <w:p>
+      <w:pPr>
+        <w:pStyle w:val="Akapitzlist"/>
+        <w:ind w:left="1440"/>
+      </w:pPr>
+    </w:p>
+    <w:p>
+      <w:pPr>
+        <w:jc w:val="center"/>
+      </w:pPr>
+      <w:r>
+        <w:t>Zapis danych do pliku:</w:t>
+      </w:r>
+    </w:p>
+    <w:p>
+      <w:pPr>
+        <w:pStyle w:val="Akapitzlist"/>
+        <w:ind w:left="1440"/>
+      </w:pPr>
+      <w:r>
+        <w:drawing>
+          <wp:anchor distT="0" distB="0" distL="114300" distR="114300" simplePos="0" relativeHeight="251670528" behindDoc="0" locked="0" layoutInCell="1" allowOverlap="1" wp14:anchorId="77A18A0B" wp14:editId="4F2A459E">
+            <wp:simplePos x="0" y="0"/>
+            <wp:positionH relativeFrom="column">
+              <wp:posOffset>976409</wp:posOffset>
+            </wp:positionH>
+            <wp:positionV relativeFrom="paragraph">
+              <wp:posOffset>61651</wp:posOffset>
+            </wp:positionV>
+            <wp:extent cx="3685540" cy="666750"/>
+            <wp:effectExtent l="0" t="0" r="0" b="6350"/>
+            <wp:wrapSquare wrapText="bothSides"/>
+            <wp:docPr id="1276192771" name="Obraz 1" descr="Obraz zawierający tekst, zrzut ekranu, Czcionka&#10;&#10;Zawartość wygenerowana przez sztuczną inteligencję może być niepoprawna."/>
+            <wp:cNvGraphicFramePr>
+              <a:graphicFrameLocks xmlns:a="http://schemas.openxmlformats.org/drawingml/2006/main" noChangeAspect="1"/>
+            </wp:cNvGraphicFramePr>
+            <a:graphic xmlns:a="http://schemas.openxmlformats.org/drawingml/2006/main">
+              <a:graphicData uri="http://schemas.openxmlformats.org/drawingml/2006/picture">
+                <pic:pic xmlns:pic="http://schemas.openxmlformats.org/drawingml/2006/picture">
+                  <pic:nvPicPr>
+                    <pic:cNvPr id="1276192771" name="Obraz 1" descr="Obraz zawierający tekst, zrzut ekranu, Czcionka&#10;&#10;Zawartość wygenerowana przez sztuczną inteligencję może być niepoprawna."/>
+                    <pic:cNvPicPr/>
+                  </pic:nvPicPr>
+                  <pic:blipFill>
+                    <a:blip r:embed="rId16">
+                      <a:extLst>
+                        <a:ext uri="{28A0092B-C50C-407E-A947-70E740481C1C}">
+                          <a14:useLocalDpi xmlns:a14="http://schemas.microsoft.com/office/drawing/2010/main" val="0"/>
+                        </a:ext>
+                      </a:extLst>
+                    </a:blip>
+                    <a:stretch>
+                      <a:fillRect/>
+                    </a:stretch>
+                  </pic:blipFill>
+                  <pic:spPr>
+                    <a:xfrm>
+                      <a:off x="0" y="0"/>
+                      <a:ext cx="3685540" cy="666750"/>
+                    </a:xfrm>
+                    <a:prstGeom prst="rect">
+                      <a:avLst/>
+                    </a:prstGeom>
+                  </pic:spPr>
+                </pic:pic>
+              </a:graphicData>
+            </a:graphic>
+            <wp14:sizeRelH relativeFrom="page">
+              <wp14:pctWidth>0</wp14:pctWidth>
+            </wp14:sizeRelH>
+            <wp14:sizeRelV relativeFrom="page">
+              <wp14:pctHeight>0</wp14:pctHeight>
+            </wp14:sizeRelV>
+          </wp:anchor>
+        </w:drawing>
+      </w:r>
+    </w:p>
+    <w:p>
+      <w:pPr>
+        <w:pStyle w:val="Akapitzlist"/>
+        <w:ind w:left="1440"/>
+      </w:pPr>
+    </w:p>
+    <w:p>
+      <w:pPr>
+        <w:pStyle w:val="Akapitzlist"/>
+        <w:ind w:left="1440"/>
+      </w:pPr>
+    </w:p>
+    <w:p>
+      <w:pPr>
+        <w:pStyle w:val="Akapitzlist"/>
+        <w:ind w:left="1440"/>
+      </w:pPr>
+    </w:p>
+    <w:p>
+      <w:pPr>
+        <w:pStyle w:val="Akapitzlist"/>
+        <w:ind w:left="1440"/>
+      </w:pPr>
+    </w:p>
+    <w:p>
+      <w:pPr>
+        <w:pStyle w:val="Akapitzlist"/>
+        <w:ind w:left="1440"/>
+      </w:pPr>
+    </w:p>
+    <w:p>
+      <w:pPr>
+        <w:pStyle w:val="Akapitzlist"/>
+        <w:numPr>
+          <w:ilvl w:val="1"/>
+          <w:numId w:val="6"/>
+        </w:numPr>
+        <w:ind w:left="709" w:hanging="425"/>
+      </w:pPr>
+      <w:r>
+        <w:t xml:space="preserve">Wykorzystanie </w:t>
+      </w:r>
+      <w:r>
+        <w:rPr>
+          <w:i/>
+          <w:iCs/>
+        </w:rPr>
+        <w:t>DataFrame</w:t>
+      </w:r>
+      <w:r>
+        <w:t xml:space="preserve"> do zarządzania przepływem danych</w:t>
+      </w:r>
+      <w:r>
+        <w:t xml:space="preserve">, </w:t>
+      </w:r>
+      <w:r>
+        <w:t>podczas tworzenia pytań i zbierania odpowiedzi użytkownika, dodawania nowych danych do bazy danych.</w:t>
+      </w:r>
+    </w:p>
+    <w:p>
+      <w:pPr>
+        <w:ind w:left="1080"/>
+      </w:pPr>
+    </w:p>
+    <w:p>
+      <w:pPr>
+        <w:ind w:left="1080"/>
+      </w:pPr>
+    </w:p>
+    <w:p>
+      <w:pPr>
+        <w:jc w:val="center"/>
+      </w:pPr>
+      <w:r>
+        <w:t>Łączenie danych:</w:t>
+      </w:r>
+    </w:p>
+    <w:p>
+      <w:r>
+        <w:drawing>
+          <wp:anchor distT="0" distB="0" distL="114300" distR="114300" simplePos="0" relativeHeight="251669504" behindDoc="0" locked="0" layoutInCell="1" allowOverlap="1" wp14:anchorId="057240C9" wp14:editId="2736EB7E">
+            <wp:simplePos x="0" y="0"/>
+            <wp:positionH relativeFrom="column">
+              <wp:posOffset>1142338</wp:posOffset>
+            </wp:positionH>
+            <wp:positionV relativeFrom="paragraph">
+              <wp:posOffset>62865</wp:posOffset>
+            </wp:positionV>
+            <wp:extent cx="3517900" cy="469900"/>
+            <wp:effectExtent l="0" t="0" r="0" b="0"/>
+            <wp:wrapSquare wrapText="bothSides"/>
+            <wp:docPr id="1705671455" name="Obraz 1" descr="Obraz zawierający tekst, zrzut ekranu, Czcionka&#10;&#10;Zawartość wygenerowana przez sztuczną inteligencję może być niepoprawna."/>
+            <wp:cNvGraphicFramePr>
+              <a:graphicFrameLocks xmlns:a="http://schemas.openxmlformats.org/drawingml/2006/main" noChangeAspect="1"/>
+            </wp:cNvGraphicFramePr>
+            <a:graphic xmlns:a="http://schemas.openxmlformats.org/drawingml/2006/main">
+              <a:graphicData uri="http://schemas.openxmlformats.org/drawingml/2006/picture">
+                <pic:pic xmlns:pic="http://schemas.openxmlformats.org/drawingml/2006/picture">
+                  <pic:nvPicPr>
+                    <pic:cNvPr id="1705671455" name="Obraz 1" descr="Obraz zawierający tekst, zrzut ekranu, Czcionka&#10;&#10;Zawartość wygenerowana przez sztuczną inteligencję może być niepoprawna."/>
+                    <pic:cNvPicPr/>
+                  </pic:nvPicPr>
+                  <pic:blipFill>
+                    <a:blip r:embed="rId17">
+                      <a:extLst>
+                        <a:ext uri="{28A0092B-C50C-407E-A947-70E740481C1C}">
+                          <a14:useLocalDpi xmlns:a14="http://schemas.microsoft.com/office/drawing/2010/main" val="0"/>
+                        </a:ext>
+                      </a:extLst>
+                    </a:blip>
+                    <a:stretch>
+                      <a:fillRect/>
+                    </a:stretch>
+                  </pic:blipFill>
+                  <pic:spPr>
+                    <a:xfrm>
+                      <a:off x="0" y="0"/>
+                      <a:ext cx="3517900" cy="469900"/>
+                    </a:xfrm>
+                    <a:prstGeom prst="rect">
+                      <a:avLst/>
+                    </a:prstGeom>
+                  </pic:spPr>
+                </pic:pic>
+              </a:graphicData>
+            </a:graphic>
+            <wp14:sizeRelH relativeFrom="page">
+              <wp14:pctWidth>0</wp14:pctWidth>
+            </wp14:sizeRelH>
+            <wp14:sizeRelV relativeFrom="page">
+              <wp14:pctHeight>0</wp14:pctHeight>
+            </wp14:sizeRelV>
+          </wp:anchor>
+        </w:drawing>
+      </w:r>
+    </w:p>
+    <w:p/>
+    <w:p/>
+    <w:p/>
+    <w:p>
+      <w:pPr>
+        <w:jc w:val="center"/>
+      </w:pPr>
+      <w:r>
+        <w:t>Tworzenie nowej kategorii słów:</w:t>
+      </w:r>
+      <w:r>
+        <w:br/>
+      </w:r>
+      <w:r>
+        <w:drawing>
+          <wp:inline distT="0" distB="0" distL="0" distR="0" wp14:anchorId="4BD34EE0" wp14:editId="1A97298D">
+            <wp:extent cx="3835400" cy="1155700"/>
+            <wp:effectExtent l="0" t="0" r="0" b="0"/>
+            <wp:docPr id="806350053" name="Obraz 1" descr="Obraz zawierający tekst, zrzut ekranu, Czcionka&#10;&#10;Zawartość wygenerowana przez sztuczną inteligencję może być niepoprawna."/>
+            <wp:cNvGraphicFramePr>
+              <a:graphicFrameLocks xmlns:a="http://schemas.openxmlformats.org/drawingml/2006/main" noChangeAspect="1"/>
+            </wp:cNvGraphicFramePr>
+            <a:graphic xmlns:a="http://schemas.openxmlformats.org/drawingml/2006/main">
+              <a:graphicData uri="http://schemas.openxmlformats.org/drawingml/2006/picture">
+                <pic:pic xmlns:pic="http://schemas.openxmlformats.org/drawingml/2006/picture">
+                  <pic:nvPicPr>
+                    <pic:cNvPr id="806350053" name="Obraz 1" descr="Obraz zawierający tekst, zrzut ekranu, Czcionka&#10;&#10;Zawartość wygenerowana przez sztuczną inteligencję może być niepoprawna."/>
+                    <pic:cNvPicPr/>
+                  </pic:nvPicPr>
+                  <pic:blipFill>
+                    <a:blip r:embed="rId18"/>
+                    <a:stretch>
+                      <a:fillRect/>
+                    </a:stretch>
+                  </pic:blipFill>
+                  <pic:spPr>
+                    <a:xfrm>
+                      <a:off x="0" y="0"/>
+                      <a:ext cx="3835400" cy="1155700"/>
+                    </a:xfrm>
+                    <a:prstGeom prst="rect">
+                      <a:avLst/>
+                    </a:prstGeom>
+                  </pic:spPr>
+                </pic:pic>
+              </a:graphicData>
+            </a:graphic>
+          </wp:inline>
+        </w:drawing>
+      </w:r>
+    </w:p>
+    <w:p>
+      <w:pPr>
+        <w:jc w:val="center"/>
+      </w:pPr>
+    </w:p>
+    <w:p>
+      <w:pPr>
+        <w:jc w:val="center"/>
+      </w:pPr>
+    </w:p>
+    <w:p>
+      <w:pPr>
+        <w:jc w:val="center"/>
+      </w:pPr>
+    </w:p>
+    <w:p>
+      <w:pPr>
+        <w:jc w:val="center"/>
+      </w:pPr>
+    </w:p>
+    <w:p>
+      <w:pPr>
+        <w:jc w:val="center"/>
+      </w:pPr>
+    </w:p>
+    <w:p>
+      <w:pPr>
+        <w:jc w:val="center"/>
+      </w:pPr>
+      <w:r>
+        <w:lastRenderedPageBreak/>
+        <w:t xml:space="preserve">Operacje na kolumnach w celu pozyskania wyników testu (klasa </w:t>
+      </w:r>
+      <w:r>
+        <w:rPr>
+          <w:i/>
+          <w:iCs/>
+        </w:rPr>
+        <w:t>NewTest</w:t>
+      </w:r>
+      <w:r>
+        <w:t>):</w:t>
+      </w:r>
+    </w:p>
+    <w:p>
+      <w:pPr>
+        <w:jc w:val="center"/>
+      </w:pPr>
+      <w:r>
+        <w:t xml:space="preserve">- </w:t>
+      </w:r>
+      <w:r>
+        <w:rPr>
+          <w:b/>
+          <w:bCs/>
+        </w:rPr>
+        <w:t>map()</w:t>
+      </w:r>
+      <w:r>
+        <w:t xml:space="preserve"> – zmiana wartości bazując w serii na podstawie podanej innej wartości </w:t>
+      </w:r>
+    </w:p>
+    <w:p>
+      <w:pPr>
+        <w:jc w:val="center"/>
+      </w:pPr>
+      <w:r>
+        <w:t xml:space="preserve">- </w:t>
+      </w:r>
+      <w:r>
+        <w:rPr>
+          <w:b/>
+          <w:bCs/>
+        </w:rPr>
+        <w:t>apply()</w:t>
+      </w:r>
+      <w:r>
+        <w:t xml:space="preserve"> – </w:t>
+      </w:r>
+      <w:r>
+        <w:t>stosowani</w:t>
+      </w:r>
+      <w:r>
+        <w:t>e</w:t>
+      </w:r>
+      <w:r>
+        <w:t xml:space="preserve"> funkcji do wierszy lub kolumn</w:t>
+      </w:r>
+    </w:p>
+    <w:p>
+      <w:pPr>
+        <w:jc w:val="center"/>
+      </w:pPr>
+      <w:r>
+        <w:t xml:space="preserve">- </w:t>
+      </w:r>
+      <w:r>
+        <w:rPr>
+          <w:b/>
+          <w:bCs/>
+        </w:rPr>
+        <w:t xml:space="preserve">astype() </w:t>
+      </w:r>
+      <w:r>
+        <w:t xml:space="preserve">- </w:t>
+      </w:r>
+      <w:r>
+        <w:t>zmiana typu danych w series</w:t>
+      </w:r>
+    </w:p>
+    <w:p>
+      <w:pPr>
+        <w:jc w:val="center"/>
+      </w:pPr>
+      <w:r>
+        <w:t xml:space="preserve">- </w:t>
+      </w:r>
+      <w:r>
+        <w:rPr>
+          <w:b/>
+          <w:bCs/>
+        </w:rPr>
+        <w:t>mean()</w:t>
+      </w:r>
+      <w:r>
+        <w:t xml:space="preserve"> – średnia</w:t>
+      </w:r>
+      <w:r>
+        <w:t xml:space="preserve"> procentowa kolumny</w:t>
+      </w:r>
+    </w:p>
+    <w:p>
+      <w:pPr>
+        <w:jc w:val="center"/>
+      </w:pPr>
+      <w:r>
+        <w:t xml:space="preserve">- </w:t>
+      </w:r>
+      <w:r>
+        <w:rPr>
+          <w:b/>
+          <w:bCs/>
+        </w:rPr>
+        <w:t>sum()</w:t>
+      </w:r>
+      <w:r>
+        <w:t xml:space="preserve"> – obliczenie sumy kolumny</w:t>
+      </w:r>
+    </w:p>
+    <w:p>
+      <w:pPr>
+        <w:jc w:val="center"/>
+      </w:pPr>
+    </w:p>
+    <w:p>
+      <w:pPr>
+        <w:jc w:val="center"/>
+      </w:pPr>
+      <w:r>
+        <w:drawing>
+          <wp:inline distT="0" distB="0" distL="0" distR="0" wp14:anchorId="3C8318C7" wp14:editId="01BAA9CC">
+            <wp:extent cx="3390900" cy="3759200"/>
+            <wp:effectExtent l="0" t="0" r="0" b="0"/>
+            <wp:docPr id="326133675" name="Obraz 1" descr="Obraz zawierający tekst, zrzut ekranu, Czcionka&#10;&#10;Zawartość wygenerowana przez sztuczną inteligencję może być niepoprawna."/>
+            <wp:cNvGraphicFramePr>
+              <a:graphicFrameLocks xmlns:a="http://schemas.openxmlformats.org/drawingml/2006/main" noChangeAspect="1"/>
+            </wp:cNvGraphicFramePr>
+            <a:graphic xmlns:a="http://schemas.openxmlformats.org/drawingml/2006/main">
+              <a:graphicData uri="http://schemas.openxmlformats.org/drawingml/2006/picture">
+                <pic:pic xmlns:pic="http://schemas.openxmlformats.org/drawingml/2006/picture">
+                  <pic:nvPicPr>
+                    <pic:cNvPr id="326133675" name="Obraz 1" descr="Obraz zawierający tekst, zrzut ekranu, Czcionka&#10;&#10;Zawartość wygenerowana przez sztuczną inteligencję może być niepoprawna."/>
+                    <pic:cNvPicPr/>
+                  </pic:nvPicPr>
+                  <pic:blipFill>
+                    <a:blip r:embed="rId19"/>
+                    <a:stretch>
+                      <a:fillRect/>
+                    </a:stretch>
+                  </pic:blipFill>
+                  <pic:spPr>
+                    <a:xfrm>
+                      <a:off x="0" y="0"/>
+                      <a:ext cx="3390900" cy="3759200"/>
+                    </a:xfrm>
+                    <a:prstGeom prst="rect">
+                      <a:avLst/>
+                    </a:prstGeom>
+                  </pic:spPr>
+                </pic:pic>
+              </a:graphicData>
+            </a:graphic>
+          </wp:inline>
+        </w:drawing>
+      </w:r>
+    </w:p>
+    <w:p>
+      <w:pPr>
+        <w:jc w:val="center"/>
+      </w:pPr>
+    </w:p>
+    <w:p>
+      <w:pPr>
+        <w:pStyle w:val="Nagwek2"/>
+        <w:numPr>
+          <w:ilvl w:val="0"/>
+          <w:numId w:val="3"/>
+        </w:numPr>
+      </w:pPr>
+      <w:r>
+        <w:t>Obsługa dat i czasu – moduł DateTime.</w:t>
+      </w:r>
+    </w:p>
+    <w:p>
+      <w:pPr>
+        <w:ind w:firstLine="284"/>
+        <w:jc w:val="both"/>
+      </w:pPr>
+      <w:r>
+        <w:t xml:space="preserve">Moduł </w:t>
+      </w:r>
+      <w:r>
+        <w:rPr>
+          <w:i/>
+          <w:iCs/>
+        </w:rPr>
+        <w:t>DateTime</w:t>
+      </w:r>
+      <w:r>
+        <w:t xml:space="preserve"> został w programie wykorzystany do pobrania daty i godziny przeprowadzenia testu, a także zmierzenia czasu jego trwania. W oparciu o limit czasu ustawiany przez użytkownika w minutach, obliczany jest limit czasu na sekundy. Stworzony dekorator mierzy czas trwania testu. Na podstawie porównania wartości określane jest to czy użytkownik zmieścił się w limicie czasowym.</w:t>
+      </w:r>
+    </w:p>
+    <w:p/>
+    <w:p>
+      <w:pPr>
+        <w:rPr>
+          <w:b/>
+          <w:bCs/>
+        </w:rPr>
+      </w:pPr>
+      <w:r>
+        <w:rPr>
+          <w:b/>
+          <w:bCs/>
+        </w:rPr>
+        <w:t>Przykłady</w:t>
+      </w:r>
+      <w:r>
+        <w:rPr>
+          <w:b/>
+          <w:bCs/>
+        </w:rPr>
+        <w:t xml:space="preserve"> </w:t>
+      </w:r>
+      <w:r>
+        <w:t>(</w:t>
+      </w:r>
+      <w:r>
+        <w:t>klasa NewTest</w:t>
+      </w:r>
+      <w:r>
+        <w:t>)</w:t>
+      </w:r>
+      <w:r>
+        <w:rPr>
+          <w:b/>
+          <w:bCs/>
+        </w:rPr>
+        <w:t>:</w:t>
+      </w:r>
+    </w:p>
+    <w:p>
+      <w:pPr>
+        <w:rPr>
+          <w:b/>
+          <w:bCs/>
+        </w:rPr>
+      </w:pPr>
+    </w:p>
+    <w:p>
+      <w:pPr>
+        <w:pStyle w:val="Akapitzlist"/>
+        <w:numPr>
+          <w:ilvl w:val="1"/>
+          <w:numId w:val="6"/>
+        </w:numPr>
+        <w:ind w:left="709" w:hanging="425"/>
+        <w:jc w:val="both"/>
+        <w:rPr>
+          <w:b/>
+          <w:bCs/>
+        </w:rPr>
+      </w:pPr>
+      <w:r>
+        <w:t xml:space="preserve">Pobranie daty i czasu podczas tworzenia instancji klasy </w:t>
+      </w:r>
+      <w:r>
+        <w:rPr>
+          <w:i/>
+          <w:iCs/>
+        </w:rPr>
+        <w:t>NewTest</w:t>
+      </w:r>
+      <w:r>
+        <w:t xml:space="preserve"> – wybranie </w:t>
+      </w:r>
+      <w:r>
+        <w:br/>
+      </w:r>
+      <w:r>
+        <w:t xml:space="preserve">z menu głównego opcji -&gt; </w:t>
+      </w:r>
+      <w:r>
+        <w:rPr>
+          <w:i/>
+          <w:iCs/>
+        </w:rPr>
+        <w:t>‘Start New Test’</w:t>
+      </w:r>
+    </w:p>
+    <w:p>
+      <w:pPr>
+        <w:pStyle w:val="Akapitzlist"/>
+        <w:ind w:left="1440"/>
+      </w:pPr>
+      <w:r>
+        <w:drawing>
+          <wp:anchor distT="0" distB="0" distL="114300" distR="114300" simplePos="0" relativeHeight="251671552" behindDoc="0" locked="0" layoutInCell="1" allowOverlap="1" wp14:anchorId="231DF88D" wp14:editId="3B1F63EF">
+            <wp:simplePos x="0" y="0"/>
+            <wp:positionH relativeFrom="column">
+              <wp:posOffset>1016470</wp:posOffset>
+            </wp:positionH>
+            <wp:positionV relativeFrom="paragraph">
+              <wp:posOffset>186055</wp:posOffset>
+            </wp:positionV>
+            <wp:extent cx="4091940" cy="1055985"/>
+            <wp:effectExtent l="0" t="0" r="0" b="0"/>
+            <wp:wrapSquare wrapText="bothSides"/>
+            <wp:docPr id="1237885336" name="Obraz 1" descr="Obraz zawierający tekst, zrzut ekranu, Czcionka, oprogramowanie&#10;&#10;Zawartość wygenerowana przez sztuczną inteligencję może być niepoprawna."/>
+            <wp:cNvGraphicFramePr>
+              <a:graphicFrameLocks xmlns:a="http://schemas.openxmlformats.org/drawingml/2006/main" noChangeAspect="1"/>
+            </wp:cNvGraphicFramePr>
+            <a:graphic xmlns:a="http://schemas.openxmlformats.org/drawingml/2006/main">
+              <a:graphicData uri="http://schemas.openxmlformats.org/drawingml/2006/picture">
+                <pic:pic xmlns:pic="http://schemas.openxmlformats.org/drawingml/2006/picture">
+                  <pic:nvPicPr>
+                    <pic:cNvPr id="1237885336" name="Obraz 1" descr="Obraz zawierający tekst, zrzut ekranu, Czcionka, oprogramowanie&#10;&#10;Zawartość wygenerowana przez sztuczną inteligencję może być niepoprawna."/>
+                    <pic:cNvPicPr/>
+                  </pic:nvPicPr>
+                  <pic:blipFill>
+                    <a:blip r:embed="rId20">
+                      <a:extLst>
+                        <a:ext uri="{28A0092B-C50C-407E-A947-70E740481C1C}">
+                          <a14:useLocalDpi xmlns:a14="http://schemas.microsoft.com/office/drawing/2010/main" val="0"/>
+                        </a:ext>
+                      </a:extLst>
+                    </a:blip>
+                    <a:stretch>
+                      <a:fillRect/>
+                    </a:stretch>
+                  </pic:blipFill>
+                  <pic:spPr>
+                    <a:xfrm>
+                      <a:off x="0" y="0"/>
+                      <a:ext cx="4091940" cy="1055985"/>
+                    </a:xfrm>
+                    <a:prstGeom prst="rect">
+                      <a:avLst/>
+                    </a:prstGeom>
+                  </pic:spPr>
+                </pic:pic>
+              </a:graphicData>
+            </a:graphic>
+            <wp14:sizeRelH relativeFrom="page">
+              <wp14:pctWidth>0</wp14:pctWidth>
+            </wp14:sizeRelH>
+            <wp14:sizeRelV relativeFrom="page">
+              <wp14:pctHeight>0</wp14:pctHeight>
+            </wp14:sizeRelV>
+          </wp:anchor>
+        </w:drawing>
+      </w:r>
+    </w:p>
+    <w:p>
+      <w:pPr>
+        <w:pStyle w:val="Akapitzlist"/>
+        <w:ind w:left="1440"/>
+        <w:jc w:val="center"/>
+      </w:pPr>
+    </w:p>
+    <w:p>
+      <w:pPr>
+        <w:pStyle w:val="Akapitzlist"/>
+        <w:ind w:left="1440"/>
+      </w:pPr>
+    </w:p>
+    <w:p>
+      <w:pPr>
+        <w:pStyle w:val="Akapitzlist"/>
+        <w:ind w:left="1440"/>
+      </w:pPr>
+    </w:p>
+    <w:p>
+      <w:pPr>
+        <w:pStyle w:val="Akapitzlist"/>
+        <w:ind w:left="1440"/>
+      </w:pPr>
+    </w:p>
+    <w:p>
+      <w:pPr>
+        <w:pStyle w:val="Akapitzlist"/>
+        <w:ind w:left="1440"/>
+      </w:pPr>
+    </w:p>
+    <w:p>
+      <w:pPr>
+        <w:pStyle w:val="Akapitzlist"/>
+        <w:ind w:left="1440"/>
+      </w:pPr>
+    </w:p>
+    <w:p>
+      <w:pPr>
+        <w:pStyle w:val="Akapitzlist"/>
+        <w:numPr>
+          <w:ilvl w:val="1"/>
+          <w:numId w:val="6"/>
+        </w:numPr>
+        <w:ind w:left="709" w:hanging="425"/>
+        <w:jc w:val="both"/>
+      </w:pPr>
+      <w:r>
+        <w:lastRenderedPageBreak/>
+        <w:t xml:space="preserve">Ustalenie limitu czasu dla testu – bez wykorzystania </w:t>
+      </w:r>
+      <w:r>
+        <w:rPr>
+          <w:i/>
+          <w:iCs/>
+        </w:rPr>
+        <w:t>DateTime,</w:t>
+      </w:r>
+      <w:r>
+        <w:t xml:space="preserve"> ale ważne </w:t>
+      </w:r>
+      <w:r>
+        <w:br/>
+      </w:r>
+      <w:r>
+        <w:t>w późniejszym użyciu</w:t>
+      </w:r>
+      <w:r>
+        <w:t xml:space="preserve"> (klasa </w:t>
+      </w:r>
+      <w:r>
+        <w:rPr>
+          <w:i/>
+          <w:iCs/>
+        </w:rPr>
+        <w:t>TimeManager</w:t>
+      </w:r>
+      <w:r>
+        <w:t>)</w:t>
+      </w:r>
+    </w:p>
+    <w:p>
+      <w:pPr>
+        <w:pStyle w:val="Akapitzlist"/>
+        <w:ind w:left="709"/>
+      </w:pPr>
+    </w:p>
+    <w:p>
+      <w:pPr>
+        <w:pStyle w:val="Akapitzlist"/>
+        <w:ind w:left="709"/>
+        <w:jc w:val="center"/>
+      </w:pPr>
+      <w:r>
+        <w:drawing>
+          <wp:inline distT="0" distB="0" distL="0" distR="0" wp14:anchorId="3CFA7624" wp14:editId="782B47AA">
+            <wp:extent cx="4013200" cy="1181100"/>
+            <wp:effectExtent l="0" t="0" r="0" b="0"/>
+            <wp:docPr id="1635801067" name="Obraz 1" descr="Obraz zawierający tekst, zrzut ekranu, Czcionka&#10;&#10;Zawartość wygenerowana przez sztuczną inteligencję może być niepoprawna."/>
+            <wp:cNvGraphicFramePr>
+              <a:graphicFrameLocks xmlns:a="http://schemas.openxmlformats.org/drawingml/2006/main" noChangeAspect="1"/>
+            </wp:cNvGraphicFramePr>
+            <a:graphic xmlns:a="http://schemas.openxmlformats.org/drawingml/2006/main">
+              <a:graphicData uri="http://schemas.openxmlformats.org/drawingml/2006/picture">
+                <pic:pic xmlns:pic="http://schemas.openxmlformats.org/drawingml/2006/picture">
+                  <pic:nvPicPr>
+                    <pic:cNvPr id="1635801067" name="Obraz 1" descr="Obraz zawierający tekst, zrzut ekranu, Czcionka&#10;&#10;Zawartość wygenerowana przez sztuczną inteligencję może być niepoprawna."/>
+                    <pic:cNvPicPr/>
+                  </pic:nvPicPr>
+                  <pic:blipFill>
+                    <a:blip r:embed="rId21"/>
+                    <a:stretch>
+                      <a:fillRect/>
+                    </a:stretch>
+                  </pic:blipFill>
+                  <pic:spPr>
+                    <a:xfrm>
+                      <a:off x="0" y="0"/>
+                      <a:ext cx="4013200" cy="1181100"/>
+                    </a:xfrm>
+                    <a:prstGeom prst="rect">
+                      <a:avLst/>
+                    </a:prstGeom>
+                  </pic:spPr>
+                </pic:pic>
+              </a:graphicData>
+            </a:graphic>
+          </wp:inline>
+        </w:drawing>
+      </w:r>
+    </w:p>
+    <w:p>
+      <w:pPr>
+        <w:pStyle w:val="Akapitzlist"/>
+        <w:ind w:left="1440"/>
+      </w:pPr>
+    </w:p>
+    <w:p>
+      <w:pPr>
+        <w:pStyle w:val="Akapitzlist"/>
+        <w:ind w:left="1440"/>
+        <w:rPr>
+          <w:b/>
+          <w:bCs/>
+        </w:rPr>
+      </w:pPr>
+    </w:p>
+    <w:p>
+      <w:pPr>
+        <w:pStyle w:val="Akapitzlist"/>
+        <w:numPr>
+          <w:ilvl w:val="1"/>
+          <w:numId w:val="6"/>
+        </w:numPr>
+        <w:ind w:left="709" w:hanging="425"/>
+        <w:rPr>
+          <w:b/>
+          <w:bCs/>
+        </w:rPr>
+      </w:pPr>
+      <w:r>
+        <w:t xml:space="preserve">Pomiar czasu trwania testu (wrapper w </w:t>
+      </w:r>
+      <w:r>
+        <w:rPr>
+          <w:i/>
+          <w:iCs/>
+        </w:rPr>
+        <w:t>TimeManager</w:t>
+      </w:r>
+      <w:r>
+        <w:t>):</w:t>
+      </w:r>
+    </w:p>
+    <w:p>
+      <w:pPr>
+        <w:pStyle w:val="Akapitzlist"/>
+        <w:ind w:left="709"/>
+        <w:rPr>
+          <w:b/>
+          <w:bCs/>
+        </w:rPr>
+      </w:pPr>
+    </w:p>
+    <w:p>
+      <w:pPr>
+        <w:pStyle w:val="Akapitzlist"/>
+        <w:ind w:left="709"/>
+        <w:jc w:val="center"/>
+        <w:rPr>
+          <w:b/>
+          <w:bCs/>
+        </w:rPr>
+      </w:pPr>
+      <w:r>
+        <w:rPr>
+          <w:b/>
+          <w:bCs/>
+        </w:rPr>
+        <w:drawing>
+          <wp:inline distT="0" distB="0" distL="0" distR="0" wp14:anchorId="04A8B8D5" wp14:editId="0377CCBD">
+            <wp:extent cx="3822700" cy="1155700"/>
+            <wp:effectExtent l="0" t="0" r="0" b="0"/>
+            <wp:docPr id="2090191683" name="Obraz 1" descr="Obraz zawierający tekst, zrzut ekranu, Czcionka&#10;&#10;Zawartość wygenerowana przez sztuczną inteligencję może być niepoprawna."/>
+            <wp:cNvGraphicFramePr>
+              <a:graphicFrameLocks xmlns:a="http://schemas.openxmlformats.org/drawingml/2006/main" noChangeAspect="1"/>
+            </wp:cNvGraphicFramePr>
+            <a:graphic xmlns:a="http://schemas.openxmlformats.org/drawingml/2006/main">
+              <a:graphicData uri="http://schemas.openxmlformats.org/drawingml/2006/picture">
+                <pic:pic xmlns:pic="http://schemas.openxmlformats.org/drawingml/2006/picture">
+                  <pic:nvPicPr>
+                    <pic:cNvPr id="2090191683" name="Obraz 1" descr="Obraz zawierający tekst, zrzut ekranu, Czcionka&#10;&#10;Zawartość wygenerowana przez sztuczną inteligencję może być niepoprawna."/>
+                    <pic:cNvPicPr/>
+                  </pic:nvPicPr>
+                  <pic:blipFill>
+                    <a:blip r:embed="rId22"/>
+                    <a:stretch>
+                      <a:fillRect/>
+                    </a:stretch>
+                  </pic:blipFill>
+                  <pic:spPr>
+                    <a:xfrm>
+                      <a:off x="0" y="0"/>
+                      <a:ext cx="3822700" cy="1155700"/>
+                    </a:xfrm>
+                    <a:prstGeom prst="rect">
+                      <a:avLst/>
+                    </a:prstGeom>
+                  </pic:spPr>
+                </pic:pic>
+              </a:graphicData>
+            </a:graphic>
+          </wp:inline>
+        </w:drawing>
+      </w:r>
+    </w:p>
+    <w:p>
+      <w:pPr>
+        <w:pStyle w:val="Akapitzlist"/>
+        <w:ind w:left="709"/>
+        <w:rPr>
+          <w:b/>
+          <w:bCs/>
+        </w:rPr>
+      </w:pPr>
+    </w:p>
+    <w:p>
+      <w:pPr>
+        <w:pStyle w:val="Akapitzlist"/>
+        <w:numPr>
+          <w:ilvl w:val="1"/>
+          <w:numId w:val="6"/>
+        </w:numPr>
+        <w:ind w:left="709" w:hanging="425"/>
+        <w:jc w:val="both"/>
+        <w:rPr>
+          <w:b/>
+          <w:bCs/>
+        </w:rPr>
+      </w:pPr>
+      <w:r>
+        <w:t>Pomiar czasu</w:t>
+      </w:r>
+      <w:r>
+        <w:t xml:space="preserve"> uruchomiony dla funkcji, która wyświetla pytania i pobiera odpowiedzi użytkownika, czyli w </w:t>
+      </w:r>
+      <w:r>
+        <w:t>momencie,</w:t>
+      </w:r>
+      <w:r>
+        <w:t xml:space="preserve"> gdy użytkownik przechodzi do rozwiązywania testu (klasa </w:t>
+      </w:r>
+      <w:r>
+        <w:rPr>
+          <w:i/>
+          <w:iCs/>
+        </w:rPr>
+        <w:t>NewTest</w:t>
+      </w:r>
+      <w:r>
+        <w:t xml:space="preserve">, metoda </w:t>
+      </w:r>
+      <w:r>
+        <w:rPr>
+          <w:i/>
+          <w:iCs/>
+        </w:rPr>
+        <w:t>def submit_</w:t>
+      </w:r>
+      <w:proofErr w:type="gramStart"/>
+      <w:r>
+        <w:rPr>
+          <w:i/>
+          <w:iCs/>
+        </w:rPr>
+        <w:t>answer(</w:t>
+      </w:r>
+      <w:proofErr w:type="gramEnd"/>
+      <w:r>
+        <w:rPr>
+          <w:i/>
+          <w:iCs/>
+        </w:rPr>
+        <w:t>)</w:t>
+      </w:r>
+      <w:r>
+        <w:t xml:space="preserve"> wywołana </w:t>
+      </w:r>
+      <w:r>
+        <w:br/>
+      </w:r>
+      <w:r>
+        <w:t xml:space="preserve">w metodzie def </w:t>
+      </w:r>
+      <w:r>
+        <w:rPr>
+          <w:i/>
+          <w:iCs/>
+        </w:rPr>
+        <w:t>start_test()</w:t>
+      </w:r>
+      <w:r>
+        <w:t>)</w:t>
+      </w:r>
+      <w:r>
+        <w:t>:</w:t>
+      </w:r>
+    </w:p>
+    <w:p>
+      <w:pPr>
+        <w:pStyle w:val="Akapitzlist"/>
+        <w:ind w:left="709"/>
+        <w:rPr>
+          <w:b/>
+          <w:bCs/>
+        </w:rPr>
+      </w:pPr>
+    </w:p>
+    <w:p>
+      <w:pPr>
+        <w:pStyle w:val="Akapitzlist"/>
+        <w:ind w:left="709"/>
+        <w:jc w:val="center"/>
+        <w:rPr>
+          <w:b/>
+          <w:bCs/>
+        </w:rPr>
+      </w:pPr>
+      <w:r>
+        <w:rPr>
+          <w:b/>
+          <w:bCs/>
+        </w:rPr>
+        <w:drawing>
+          <wp:inline distT="0" distB="0" distL="0" distR="0" wp14:anchorId="091CB017" wp14:editId="2B877204">
+            <wp:extent cx="3962400" cy="927100"/>
+            <wp:effectExtent l="0" t="0" r="0" b="0"/>
+            <wp:docPr id="2147347261" name="Obraz 1" descr="Obraz zawierający tekst, zrzut ekranu, Czcionka&#10;&#10;Zawartość wygenerowana przez sztuczną inteligencję może być niepoprawna."/>
+            <wp:cNvGraphicFramePr>
+              <a:graphicFrameLocks xmlns:a="http://schemas.openxmlformats.org/drawingml/2006/main" noChangeAspect="1"/>
+            </wp:cNvGraphicFramePr>
+            <a:graphic xmlns:a="http://schemas.openxmlformats.org/drawingml/2006/main">
+              <a:graphicData uri="http://schemas.openxmlformats.org/drawingml/2006/picture">
+                <pic:pic xmlns:pic="http://schemas.openxmlformats.org/drawingml/2006/picture">
+                  <pic:nvPicPr>
+                    <pic:cNvPr id="2147347261" name="Obraz 1" descr="Obraz zawierający tekst, zrzut ekranu, Czcionka&#10;&#10;Zawartość wygenerowana przez sztuczną inteligencję może być niepoprawna."/>
+                    <pic:cNvPicPr/>
+                  </pic:nvPicPr>
+                  <pic:blipFill>
+                    <a:blip r:embed="rId23"/>
+                    <a:stretch>
+                      <a:fillRect/>
+                    </a:stretch>
+                  </pic:blipFill>
+                  <pic:spPr>
+                    <a:xfrm>
+                      <a:off x="0" y="0"/>
+                      <a:ext cx="3962400" cy="927100"/>
+                    </a:xfrm>
+                    <a:prstGeom prst="rect">
+                      <a:avLst/>
+                    </a:prstGeom>
+                  </pic:spPr>
+                </pic:pic>
+              </a:graphicData>
+            </a:graphic>
+          </wp:inline>
+        </w:drawing>
+      </w:r>
+    </w:p>
+    <w:p>
+      <w:pPr>
+        <w:pStyle w:val="Akapitzlist"/>
+        <w:ind w:left="1440"/>
+        <w:rPr>
+          <w:b/>
+          <w:bCs/>
+        </w:rPr>
+      </w:pPr>
+    </w:p>
+    <w:p>
+      <w:pPr>
+        <w:pStyle w:val="Akapitzlist"/>
+        <w:numPr>
+          <w:ilvl w:val="1"/>
+          <w:numId w:val="6"/>
+        </w:numPr>
+        <w:ind w:left="709" w:hanging="425"/>
+        <w:jc w:val="both"/>
+        <w:rPr>
+          <w:b/>
+          <w:bCs/>
+        </w:rPr>
+      </w:pPr>
+      <w:r>
+        <w:t xml:space="preserve">Wyświetlanie poszczególnych elementów </w:t>
+      </w:r>
+      <w:r>
+        <w:rPr>
+          <w:i/>
+          <w:iCs/>
+        </w:rPr>
+        <w:t>DateTime</w:t>
+      </w:r>
+      <w:r>
+        <w:t xml:space="preserve">, osobno daty </w:t>
+      </w:r>
+      <w:r>
+        <w:br/>
+      </w:r>
+      <w:r>
+        <w:t xml:space="preserve">i czasu w odpowiednim formacie (klasa </w:t>
+      </w:r>
+      <w:r>
+        <w:rPr>
+          <w:i/>
+          <w:iCs/>
+        </w:rPr>
+        <w:t>ResultManager</w:t>
+      </w:r>
+      <w:r>
+        <w:t xml:space="preserve"> metoda </w:t>
+      </w:r>
+      <w:r>
+        <w:br/>
+      </w:r>
+      <w:r>
+        <w:rPr>
+          <w:i/>
+          <w:iCs/>
+        </w:rPr>
+        <w:t>def</w:t>
+      </w:r>
+      <w:r>
+        <w:rPr>
+          <w:i/>
+          <w:iCs/>
+        </w:rPr>
+        <w:t xml:space="preserve"> </w:t>
+      </w:r>
+      <w:r>
+        <w:rPr>
+          <w:i/>
+          <w:iCs/>
+        </w:rPr>
+        <w:t>display_test_outcome()</w:t>
+      </w:r>
+      <w:r>
+        <w:t>):</w:t>
+      </w:r>
+    </w:p>
+    <w:p>
+      <w:pPr>
+        <w:pStyle w:val="Akapitzlist"/>
+        <w:ind w:left="709"/>
+        <w:rPr>
+          <w:b/>
+          <w:bCs/>
+        </w:rPr>
+      </w:pPr>
+    </w:p>
+    <w:p>
+      <w:pPr>
+        <w:pStyle w:val="Akapitzlist"/>
+        <w:ind w:left="709"/>
+        <w:jc w:val="both"/>
+        <w:rPr>
+          <w:b/>
+          <w:bCs/>
+        </w:rPr>
+      </w:pPr>
+    </w:p>
+    <w:p>
+      <w:pPr>
+        <w:pStyle w:val="Akapitzlist"/>
+        <w:ind w:left="1440"/>
+        <w:rPr>
+          <w:b/>
+          <w:bCs/>
+        </w:rPr>
+      </w:pPr>
+      <w:r>
+        <w:rPr>
+          <w:b/>
+          <w:bCs/>
+        </w:rPr>
+        <w:drawing>
+          <wp:inline distT="0" distB="0" distL="0" distR="0" wp14:anchorId="7D4C1D10" wp14:editId="6C03E054">
+            <wp:extent cx="3848100" cy="406400"/>
+            <wp:effectExtent l="0" t="0" r="0" b="0"/>
+            <wp:docPr id="1724164534" name="Obraz 1"/>
+            <wp:cNvGraphicFramePr>
+              <a:graphicFrameLocks xmlns:a="http://schemas.openxmlformats.org/drawingml/2006/main" noChangeAspect="1"/>
+            </wp:cNvGraphicFramePr>
+            <a:graphic xmlns:a="http://schemas.openxmlformats.org/drawingml/2006/main">
+              <a:graphicData uri="http://schemas.openxmlformats.org/drawingml/2006/picture">
+                <pic:pic xmlns:pic="http://schemas.openxmlformats.org/drawingml/2006/picture">
+                  <pic:nvPicPr>
+                    <pic:cNvPr id="1724164534" name=""/>
+                    <pic:cNvPicPr/>
+                  </pic:nvPicPr>
+                  <pic:blipFill>
+                    <a:blip r:embed="rId24"/>
+                    <a:stretch>
+                      <a:fillRect/>
+                    </a:stretch>
+                  </pic:blipFill>
+                  <pic:spPr>
+                    <a:xfrm>
+                      <a:off x="0" y="0"/>
+                      <a:ext cx="3848100" cy="406400"/>
+                    </a:xfrm>
+                    <a:prstGeom prst="rect">
+                      <a:avLst/>
+                    </a:prstGeom>
+                  </pic:spPr>
+                </pic:pic>
+              </a:graphicData>
+            </a:graphic>
+          </wp:inline>
+        </w:drawing>
+      </w:r>
+    </w:p>
+    <w:p>
+      <w:pPr>
+        <w:pStyle w:val="Akapitzlist"/>
+        <w:ind w:left="1440"/>
+        <w:rPr>
+          <w:b/>
+          <w:bCs/>
+        </w:rPr>
+      </w:pPr>
+    </w:p>
+    <w:p>
+      <w:pPr>
+        <w:pStyle w:val="Akapitzlist"/>
+        <w:ind w:left="1440"/>
+        <w:rPr>
+          <w:b/>
+          <w:bCs/>
+        </w:rPr>
+      </w:pPr>
+    </w:p>
+    <w:p>
+      <w:pPr>
+        <w:pStyle w:val="Akapitzlist"/>
+        <w:ind w:left="1440"/>
+        <w:rPr>
+          <w:b/>
+          <w:bCs/>
+        </w:rPr>
+      </w:pPr>
+    </w:p>
+    <w:p>
+      <w:pPr>
+        <w:pStyle w:val="Akapitzlist"/>
+        <w:ind w:left="1440"/>
+        <w:rPr>
+          <w:b/>
+          <w:bCs/>
+        </w:rPr>
+      </w:pPr>
+    </w:p>
+    <w:p>
+      <w:pPr>
+        <w:pStyle w:val="Akapitzlist"/>
+        <w:ind w:left="1440"/>
+        <w:rPr>
+          <w:b/>
+          <w:bCs/>
+        </w:rPr>
+      </w:pPr>
+    </w:p>
+    <w:p>
+      <w:pPr>
+        <w:pStyle w:val="Akapitzlist"/>
+        <w:ind w:left="1440"/>
+        <w:rPr>
+          <w:b/>
+          <w:bCs/>
+        </w:rPr>
+      </w:pPr>
+    </w:p>
+    <w:p>
+      <w:pPr>
+        <w:pStyle w:val="Nagwek2"/>
+        <w:numPr>
+          <w:ilvl w:val="0"/>
+          <w:numId w:val="3"/>
+        </w:numPr>
+      </w:pPr>
+      <w:r>
+        <w:lastRenderedPageBreak/>
+        <w:t>P</w:t>
+      </w:r>
+      <w:r>
+        <w:t>rogramowanie funkcyjne.</w:t>
+      </w:r>
+    </w:p>
+    <w:p>
+      <w:pPr>
+        <w:pStyle w:val="Nagwek2"/>
+        <w:numPr>
+          <w:ilvl w:val="0"/>
+          <w:numId w:val="3"/>
+        </w:numPr>
+      </w:pPr>
+      <w:r>
+        <w:t>Programowanie obiektowe.</w:t>
+      </w:r>
+    </w:p>
+    <w:p>
+      <w:pPr>
+        <w:jc w:val="center"/>
+      </w:pPr>
     </w:p>
     <w:sectPr>
       <w:pgSz w:w="11906" w:h="16838"/>
-      <w:pgMar w:top="1417" w:right="1417" w:bottom="1417" w:left="1417" w:header="708" w:footer="708" w:gutter="0"/>
+      <w:pgMar w:top="1417" w:right="1417" w:bottom="1068" w:left="1417" w:header="708" w:footer="708" w:gutter="0"/>
       <w:cols w:space="708"/>
       <w:docGrid w:linePitch="360"/>
     </w:sectPr>
@@ -254,6 +2791,388 @@
     </w:lvl>
   </w:abstractNum>
   <w:abstractNum w:abstractNumId="1" w15:restartNumberingAfterBreak="0">
+    <w:nsid w:val="12950338"/>
+    <w:multiLevelType w:val="hybridMultilevel"/>
+    <w:tmpl w:val="4010F862"/>
+    <w:lvl w:ilvl="0" w:tplc="FFFFFFFF">
+      <w:start w:val="1"/>
+      <w:numFmt w:val="decimal"/>
+      <w:lvlText w:val="%1."/>
+      <w:lvlJc w:val="left"/>
+      <w:pPr>
+        <w:ind w:left="720" w:hanging="360"/>
+      </w:pPr>
+      <w:rPr>
+        <w:rFonts w:hint="default"/>
+      </w:rPr>
+    </w:lvl>
+    <w:lvl w:ilvl="1" w:tplc="FFFFFFFF" w:tentative="1">
+      <w:start w:val="1"/>
+      <w:numFmt w:val="lowerLetter"/>
+      <w:lvlText w:val="%2."/>
+      <w:lvlJc w:val="left"/>
+      <w:pPr>
+        <w:ind w:left="1440" w:hanging="360"/>
+      </w:pPr>
+    </w:lvl>
+    <w:lvl w:ilvl="2" w:tplc="FFFFFFFF" w:tentative="1">
+      <w:start w:val="1"/>
+      <w:numFmt w:val="lowerRoman"/>
+      <w:lvlText w:val="%3."/>
+      <w:lvlJc w:val="right"/>
+      <w:pPr>
+        <w:ind w:left="2160" w:hanging="180"/>
+      </w:pPr>
+    </w:lvl>
+    <w:lvl w:ilvl="3" w:tplc="FFFFFFFF" w:tentative="1">
+      <w:start w:val="1"/>
+      <w:numFmt w:val="decimal"/>
+      <w:lvlText w:val="%4."/>
+      <w:lvlJc w:val="left"/>
+      <w:pPr>
+        <w:ind w:left="2880" w:hanging="360"/>
+      </w:pPr>
+    </w:lvl>
+    <w:lvl w:ilvl="4" w:tplc="FFFFFFFF" w:tentative="1">
+      <w:start w:val="1"/>
+      <w:numFmt w:val="lowerLetter"/>
+      <w:lvlText w:val="%5."/>
+      <w:lvlJc w:val="left"/>
+      <w:pPr>
+        <w:ind w:left="3600" w:hanging="360"/>
+      </w:pPr>
+    </w:lvl>
+    <w:lvl w:ilvl="5" w:tplc="FFFFFFFF" w:tentative="1">
+      <w:start w:val="1"/>
+      <w:numFmt w:val="lowerRoman"/>
+      <w:lvlText w:val="%6."/>
+      <w:lvlJc w:val="right"/>
+      <w:pPr>
+        <w:ind w:left="4320" w:hanging="180"/>
+      </w:pPr>
+    </w:lvl>
+    <w:lvl w:ilvl="6" w:tplc="FFFFFFFF" w:tentative="1">
+      <w:start w:val="1"/>
+      <w:numFmt w:val="decimal"/>
+      <w:lvlText w:val="%7."/>
+      <w:lvlJc w:val="left"/>
+      <w:pPr>
+        <w:ind w:left="5040" w:hanging="360"/>
+      </w:pPr>
+    </w:lvl>
+    <w:lvl w:ilvl="7" w:tplc="FFFFFFFF" w:tentative="1">
+      <w:start w:val="1"/>
+      <w:numFmt w:val="lowerLetter"/>
+      <w:lvlText w:val="%8."/>
+      <w:lvlJc w:val="left"/>
+      <w:pPr>
+        <w:ind w:left="5760" w:hanging="360"/>
+      </w:pPr>
+    </w:lvl>
+    <w:lvl w:ilvl="8" w:tplc="FFFFFFFF" w:tentative="1">
+      <w:start w:val="1"/>
+      <w:numFmt w:val="lowerRoman"/>
+      <w:lvlText w:val="%9."/>
+      <w:lvlJc w:val="right"/>
+      <w:pPr>
+        <w:ind w:left="6480" w:hanging="180"/>
+      </w:pPr>
+    </w:lvl>
+  </w:abstractNum>
+  <w:abstractNum w:abstractNumId="2" w15:restartNumberingAfterBreak="0">
+    <w:nsid w:val="134D3809"/>
+    <w:multiLevelType w:val="hybridMultilevel"/>
+    <w:tmpl w:val="4010F862"/>
+    <w:lvl w:ilvl="0" w:tplc="FFFFFFFF">
+      <w:start w:val="1"/>
+      <w:numFmt w:val="decimal"/>
+      <w:lvlText w:val="%1."/>
+      <w:lvlJc w:val="left"/>
+      <w:pPr>
+        <w:ind w:left="720" w:hanging="360"/>
+      </w:pPr>
+      <w:rPr>
+        <w:rFonts w:hint="default"/>
+      </w:rPr>
+    </w:lvl>
+    <w:lvl w:ilvl="1" w:tplc="FFFFFFFF" w:tentative="1">
+      <w:start w:val="1"/>
+      <w:numFmt w:val="lowerLetter"/>
+      <w:lvlText w:val="%2."/>
+      <w:lvlJc w:val="left"/>
+      <w:pPr>
+        <w:ind w:left="1440" w:hanging="360"/>
+      </w:pPr>
+    </w:lvl>
+    <w:lvl w:ilvl="2" w:tplc="FFFFFFFF" w:tentative="1">
+      <w:start w:val="1"/>
+      <w:numFmt w:val="lowerRoman"/>
+      <w:lvlText w:val="%3."/>
+      <w:lvlJc w:val="right"/>
+      <w:pPr>
+        <w:ind w:left="2160" w:hanging="180"/>
+      </w:pPr>
+    </w:lvl>
+    <w:lvl w:ilvl="3" w:tplc="FFFFFFFF" w:tentative="1">
+      <w:start w:val="1"/>
+      <w:numFmt w:val="decimal"/>
+      <w:lvlText w:val="%4."/>
+      <w:lvlJc w:val="left"/>
+      <w:pPr>
+        <w:ind w:left="2880" w:hanging="360"/>
+      </w:pPr>
+    </w:lvl>
+    <w:lvl w:ilvl="4" w:tplc="FFFFFFFF" w:tentative="1">
+      <w:start w:val="1"/>
+      <w:numFmt w:val="lowerLetter"/>
+      <w:lvlText w:val="%5."/>
+      <w:lvlJc w:val="left"/>
+      <w:pPr>
+        <w:ind w:left="3600" w:hanging="360"/>
+      </w:pPr>
+    </w:lvl>
+    <w:lvl w:ilvl="5" w:tplc="FFFFFFFF" w:tentative="1">
+      <w:start w:val="1"/>
+      <w:numFmt w:val="lowerRoman"/>
+      <w:lvlText w:val="%6."/>
+      <w:lvlJc w:val="right"/>
+      <w:pPr>
+        <w:ind w:left="4320" w:hanging="180"/>
+      </w:pPr>
+    </w:lvl>
+    <w:lvl w:ilvl="6" w:tplc="FFFFFFFF" w:tentative="1">
+      <w:start w:val="1"/>
+      <w:numFmt w:val="decimal"/>
+      <w:lvlText w:val="%7."/>
+      <w:lvlJc w:val="left"/>
+      <w:pPr>
+        <w:ind w:left="5040" w:hanging="360"/>
+      </w:pPr>
+    </w:lvl>
+    <w:lvl w:ilvl="7" w:tplc="FFFFFFFF" w:tentative="1">
+      <w:start w:val="1"/>
+      <w:numFmt w:val="lowerLetter"/>
+      <w:lvlText w:val="%8."/>
+      <w:lvlJc w:val="left"/>
+      <w:pPr>
+        <w:ind w:left="5760" w:hanging="360"/>
+      </w:pPr>
+    </w:lvl>
+    <w:lvl w:ilvl="8" w:tplc="FFFFFFFF" w:tentative="1">
+      <w:start w:val="1"/>
+      <w:numFmt w:val="lowerRoman"/>
+      <w:lvlText w:val="%9."/>
+      <w:lvlJc w:val="right"/>
+      <w:pPr>
+        <w:ind w:left="6480" w:hanging="180"/>
+      </w:pPr>
+    </w:lvl>
+  </w:abstractNum>
+  <w:abstractNum w:abstractNumId="3" w15:restartNumberingAfterBreak="0">
+    <w:nsid w:val="273B3D41"/>
+    <w:multiLevelType w:val="hybridMultilevel"/>
+    <w:tmpl w:val="AE56CC68"/>
+    <w:lvl w:ilvl="0" w:tplc="0415000F">
+      <w:start w:val="1"/>
+      <w:numFmt w:val="decimal"/>
+      <w:lvlText w:val="%1."/>
+      <w:lvlJc w:val="left"/>
+      <w:pPr>
+        <w:ind w:left="720" w:hanging="360"/>
+      </w:pPr>
+      <w:rPr>
+        <w:rFonts w:hint="default"/>
+      </w:rPr>
+    </w:lvl>
+    <w:lvl w:ilvl="1" w:tplc="04150019" w:tentative="1">
+      <w:start w:val="1"/>
+      <w:numFmt w:val="lowerLetter"/>
+      <w:lvlText w:val="%2."/>
+      <w:lvlJc w:val="left"/>
+      <w:pPr>
+        <w:ind w:left="1440" w:hanging="360"/>
+      </w:pPr>
+    </w:lvl>
+    <w:lvl w:ilvl="2" w:tplc="0415001B" w:tentative="1">
+      <w:start w:val="1"/>
+      <w:numFmt w:val="lowerRoman"/>
+      <w:lvlText w:val="%3."/>
+      <w:lvlJc w:val="right"/>
+      <w:pPr>
+        <w:ind w:left="2160" w:hanging="180"/>
+      </w:pPr>
+    </w:lvl>
+    <w:lvl w:ilvl="3" w:tplc="0415000F" w:tentative="1">
+      <w:start w:val="1"/>
+      <w:numFmt w:val="decimal"/>
+      <w:lvlText w:val="%4."/>
+      <w:lvlJc w:val="left"/>
+      <w:pPr>
+        <w:ind w:left="2880" w:hanging="360"/>
+      </w:pPr>
+    </w:lvl>
+    <w:lvl w:ilvl="4" w:tplc="04150019" w:tentative="1">
+      <w:start w:val="1"/>
+      <w:numFmt w:val="lowerLetter"/>
+      <w:lvlText w:val="%5."/>
+      <w:lvlJc w:val="left"/>
+      <w:pPr>
+        <w:ind w:left="3600" w:hanging="360"/>
+      </w:pPr>
+    </w:lvl>
+    <w:lvl w:ilvl="5" w:tplc="0415001B" w:tentative="1">
+      <w:start w:val="1"/>
+      <w:numFmt w:val="lowerRoman"/>
+      <w:lvlText w:val="%6."/>
+      <w:lvlJc w:val="right"/>
+      <w:pPr>
+        <w:ind w:left="4320" w:hanging="180"/>
+      </w:pPr>
+    </w:lvl>
+    <w:lvl w:ilvl="6" w:tplc="0415000F" w:tentative="1">
+      <w:start w:val="1"/>
+      <w:numFmt w:val="decimal"/>
+      <w:lvlText w:val="%7."/>
+      <w:lvlJc w:val="left"/>
+      <w:pPr>
+        <w:ind w:left="5040" w:hanging="360"/>
+      </w:pPr>
+    </w:lvl>
+    <w:lvl w:ilvl="7" w:tplc="04150019" w:tentative="1">
+      <w:start w:val="1"/>
+      <w:numFmt w:val="lowerLetter"/>
+      <w:lvlText w:val="%8."/>
+      <w:lvlJc w:val="left"/>
+      <w:pPr>
+        <w:ind w:left="5760" w:hanging="360"/>
+      </w:pPr>
+    </w:lvl>
+    <w:lvl w:ilvl="8" w:tplc="0415001B" w:tentative="1">
+      <w:start w:val="1"/>
+      <w:numFmt w:val="lowerRoman"/>
+      <w:lvlText w:val="%9."/>
+      <w:lvlJc w:val="right"/>
+      <w:pPr>
+        <w:ind w:left="6480" w:hanging="180"/>
+      </w:pPr>
+    </w:lvl>
+  </w:abstractNum>
+  <w:abstractNum w:abstractNumId="4" w15:restartNumberingAfterBreak="0">
+    <w:nsid w:val="550C6377"/>
+    <w:multiLevelType w:val="hybridMultilevel"/>
+    <w:tmpl w:val="18D04136"/>
+    <w:lvl w:ilvl="0" w:tplc="A14EDF64">
+      <w:start w:val="1"/>
+      <w:numFmt w:val="bullet"/>
+      <w:lvlText w:val=""/>
+      <w:lvlJc w:val="left"/>
+      <w:pPr>
+        <w:ind w:left="1440" w:hanging="360"/>
+      </w:pPr>
+      <w:rPr>
+        <w:rFonts w:ascii="Symbol" w:hAnsi="Symbol" w:hint="default"/>
+        <w:color w:val="auto"/>
+      </w:rPr>
+    </w:lvl>
+    <w:lvl w:ilvl="1" w:tplc="A14EDF64">
+      <w:start w:val="1"/>
+      <w:numFmt w:val="bullet"/>
+      <w:lvlText w:val=""/>
+      <w:lvlJc w:val="left"/>
+      <w:pPr>
+        <w:ind w:left="1440" w:hanging="360"/>
+      </w:pPr>
+      <w:rPr>
+        <w:rFonts w:ascii="Symbol" w:hAnsi="Symbol" w:hint="default"/>
+        <w:color w:val="auto"/>
+      </w:rPr>
+    </w:lvl>
+    <w:lvl w:ilvl="2" w:tplc="04150005" w:tentative="1">
+      <w:start w:val="1"/>
+      <w:numFmt w:val="bullet"/>
+      <w:lvlText w:val=""/>
+      <w:lvlJc w:val="left"/>
+      <w:pPr>
+        <w:ind w:left="2160" w:hanging="360"/>
+      </w:pPr>
+      <w:rPr>
+        <w:rFonts w:ascii="Wingdings" w:hAnsi="Wingdings" w:hint="default"/>
+      </w:rPr>
+    </w:lvl>
+    <w:lvl w:ilvl="3" w:tplc="04150001" w:tentative="1">
+      <w:start w:val="1"/>
+      <w:numFmt w:val="bullet"/>
+      <w:lvlText w:val=""/>
+      <w:lvlJc w:val="left"/>
+      <w:pPr>
+        <w:ind w:left="2880" w:hanging="360"/>
+      </w:pPr>
+      <w:rPr>
+        <w:rFonts w:ascii="Symbol" w:hAnsi="Symbol" w:hint="default"/>
+      </w:rPr>
+    </w:lvl>
+    <w:lvl w:ilvl="4" w:tplc="04150003" w:tentative="1">
+      <w:start w:val="1"/>
+      <w:numFmt w:val="bullet"/>
+      <w:lvlText w:val="o"/>
+      <w:lvlJc w:val="left"/>
+      <w:pPr>
+        <w:ind w:left="3600" w:hanging="360"/>
+      </w:pPr>
+      <w:rPr>
+        <w:rFonts w:ascii="Courier New" w:hAnsi="Courier New" w:cs="Courier New" w:hint="default"/>
+      </w:rPr>
+    </w:lvl>
+    <w:lvl w:ilvl="5" w:tplc="04150005" w:tentative="1">
+      <w:start w:val="1"/>
+      <w:numFmt w:val="bullet"/>
+      <w:lvlText w:val=""/>
+      <w:lvlJc w:val="left"/>
+      <w:pPr>
+        <w:ind w:left="4320" w:hanging="360"/>
+      </w:pPr>
+      <w:rPr>
+        <w:rFonts w:ascii="Wingdings" w:hAnsi="Wingdings" w:hint="default"/>
+      </w:rPr>
+    </w:lvl>
+    <w:lvl w:ilvl="6" w:tplc="04150001" w:tentative="1">
+      <w:start w:val="1"/>
+      <w:numFmt w:val="bullet"/>
+      <w:lvlText w:val=""/>
+      <w:lvlJc w:val="left"/>
+      <w:pPr>
+        <w:ind w:left="5040" w:hanging="360"/>
+      </w:pPr>
+      <w:rPr>
+        <w:rFonts w:ascii="Symbol" w:hAnsi="Symbol" w:hint="default"/>
+      </w:rPr>
+    </w:lvl>
+    <w:lvl w:ilvl="7" w:tplc="04150003" w:tentative="1">
+      <w:start w:val="1"/>
+      <w:numFmt w:val="bullet"/>
+      <w:lvlText w:val="o"/>
+      <w:lvlJc w:val="left"/>
+      <w:pPr>
+        <w:ind w:left="5760" w:hanging="360"/>
+      </w:pPr>
+      <w:rPr>
+        <w:rFonts w:ascii="Courier New" w:hAnsi="Courier New" w:cs="Courier New" w:hint="default"/>
+      </w:rPr>
+    </w:lvl>
+    <w:lvl w:ilvl="8" w:tplc="04150005" w:tentative="1">
+      <w:start w:val="1"/>
+      <w:numFmt w:val="bullet"/>
+      <w:lvlText w:val=""/>
+      <w:lvlJc w:val="left"/>
+      <w:pPr>
+        <w:ind w:left="6480" w:hanging="360"/>
+      </w:pPr>
+      <w:rPr>
+        <w:rFonts w:ascii="Wingdings" w:hAnsi="Wingdings" w:hint="default"/>
+      </w:rPr>
+    </w:lvl>
+  </w:abstractNum>
+  <w:abstractNum w:abstractNumId="5" w15:restartNumberingAfterBreak="0">
     <w:nsid w:val="76DA5FF6"/>
     <w:multiLevelType w:val="hybridMultilevel"/>
     <w:tmpl w:val="73B08AE0"/>
@@ -342,7 +3261,7 @@
       </w:pPr>
     </w:lvl>
   </w:abstractNum>
-  <w:abstractNum w:abstractNumId="2" w15:restartNumberingAfterBreak="0">
+  <w:abstractNum w:abstractNumId="6" w15:restartNumberingAfterBreak="0">
     <w:nsid w:val="76F31DCB"/>
     <w:multiLevelType w:val="hybridMultilevel"/>
     <w:tmpl w:val="46BAC656"/>
@@ -435,10 +3354,22 @@
     <w:abstractNumId w:val="0"/>
   </w:num>
   <w:num w:numId="2" w16cid:durableId="66079509">
-    <w:abstractNumId w:val="1"/>
+    <w:abstractNumId w:val="5"/>
   </w:num>
   <w:num w:numId="3" w16cid:durableId="769351153">
+    <w:abstractNumId w:val="6"/>
+  </w:num>
+  <w:num w:numId="4" w16cid:durableId="1635020504">
     <w:abstractNumId w:val="2"/>
+  </w:num>
+  <w:num w:numId="5" w16cid:durableId="712271603">
+    <w:abstractNumId w:val="3"/>
+  </w:num>
+  <w:num w:numId="6" w16cid:durableId="1275792656">
+    <w:abstractNumId w:val="4"/>
+  </w:num>
+  <w:num w:numId="7" w16cid:durableId="722095335">
+    <w:abstractNumId w:val="1"/>
   </w:num>
 </w:numbering>
 </file>
@@ -1039,7 +3970,6 @@
   <w:style w:type="character" w:default="1" w:styleId="Domylnaczcionkaakapitu">
     <w:name w:val="Default Paragraph Font"/>
     <w:uiPriority w:val="1"/>
-    <w:semiHidden/>
     <w:unhideWhenUsed/>
   </w:style>
   <w:style w:type="table" w:default="1" w:styleId="Standardowy">

</xml_diff>

<commit_message>
Updated documentation in docx file, functional and OOP
</commit_message>
<xml_diff>
--- a/Documentation/Project documentation.docx
+++ b/Documentation/Project documentation.docx
@@ -105,7 +105,17 @@
     <w:p/>
     <w:p/>
     <w:p>
-      <w:r>
+      <w:pPr>
+        <w:rPr>
+          <w:b/>
+          <w:bCs/>
+        </w:rPr>
+      </w:pPr>
+      <w:r>
+        <w:rPr>
+          <w:b/>
+          <w:bCs/>
+        </w:rPr>
         <w:t>Tematy uwzględnione w projekcie:</w:t>
       </w:r>
     </w:p>
@@ -218,6 +228,9 @@
         <w:ind w:firstLine="284"/>
       </w:pPr>
       <w:r>
+        <w:rPr>
+          <w:noProof/>
+        </w:rPr>
         <w:drawing>
           <wp:anchor distT="0" distB="0" distL="114300" distR="114300" simplePos="0" relativeHeight="251659264" behindDoc="0" locked="0" layoutInCell="1" allowOverlap="1" wp14:anchorId="62F9F77C" wp14:editId="62F6E389">
             <wp:simplePos x="0" y="0"/>
@@ -275,6 +288,9 @@
         </w:drawing>
       </w:r>
       <w:r>
+        <w:rPr>
+          <w:noProof/>
+        </w:rPr>
         <w:drawing>
           <wp:anchor distT="0" distB="0" distL="114300" distR="114300" simplePos="0" relativeHeight="251658240" behindDoc="0" locked="0" layoutInCell="1" allowOverlap="1" wp14:anchorId="618AA7B6" wp14:editId="52A0F2B0">
             <wp:simplePos x="0" y="0"/>
@@ -390,6 +406,9 @@
     </w:p>
     <w:p>
       <w:r>
+        <w:rPr>
+          <w:noProof/>
+        </w:rPr>
         <w:drawing>
           <wp:anchor distT="0" distB="0" distL="114300" distR="114300" simplePos="0" relativeHeight="251661312" behindDoc="0" locked="0" layoutInCell="1" allowOverlap="1" wp14:anchorId="37201549" wp14:editId="57D02A23">
             <wp:simplePos x="0" y="0"/>
@@ -529,10 +548,30 @@
         <w:t>na linie</w:t>
       </w:r>
       <w:r>
-        <w:t xml:space="preserve"> i stosowanie odpowiednich wcięć</w:t>
-      </w:r>
-      <w:r>
-        <w:t>:</w:t>
+        <w:t xml:space="preserve"> i stosowanie odpowiednich </w:t>
+      </w:r>
+      <w:proofErr w:type="gramStart"/>
+      <w:r>
+        <w:t>wcięć</w:t>
+      </w:r>
+      <w:r>
+        <w:t>(</w:t>
+      </w:r>
+      <w:proofErr w:type="gramEnd"/>
+      <w:r>
+        <w:t xml:space="preserve">klasa </w:t>
+      </w:r>
+      <w:proofErr w:type="spellStart"/>
+      <w:r>
+        <w:rPr>
+          <w:i/>
+          <w:iCs/>
+        </w:rPr>
+        <w:t>NewTest</w:t>
+      </w:r>
+      <w:proofErr w:type="spellEnd"/>
+      <w:r>
+        <w:t>):</w:t>
       </w:r>
     </w:p>
     <w:p>
@@ -547,6 +586,9 @@
         <w:ind w:left="1440"/>
       </w:pPr>
       <w:r>
+        <w:rPr>
+          <w:noProof/>
+        </w:rPr>
         <w:drawing>
           <wp:anchor distT="0" distB="0" distL="114300" distR="114300" simplePos="0" relativeHeight="251660288" behindDoc="0" locked="0" layoutInCell="1" allowOverlap="1" wp14:anchorId="6180D4C4" wp14:editId="4C5947AF">
             <wp:simplePos x="0" y="0"/>
@@ -633,7 +675,6 @@
         <w:ind w:left="851" w:hanging="567"/>
       </w:pPr>
       <w:r>
-        <w:lastRenderedPageBreak/>
         <w:t xml:space="preserve">‘Zawijanie’ długich </w:t>
       </w:r>
       <w:proofErr w:type="spellStart"/>
@@ -642,7 +683,13 @@
       </w:r>
       <w:proofErr w:type="spellEnd"/>
       <w:r>
-        <w:t xml:space="preserve"> funkcji:</w:t>
+        <w:t xml:space="preserve"> funkcji</w:t>
+      </w:r>
+      <w:r>
+        <w:t xml:space="preserve"> z zachowaniem wcięć</w:t>
+      </w:r>
+      <w:r>
+        <w:t>:</w:t>
       </w:r>
     </w:p>
     <w:p>
@@ -651,6 +698,9 @@
         <w:ind w:left="1440"/>
       </w:pPr>
       <w:r>
+        <w:rPr>
+          <w:noProof/>
+        </w:rPr>
         <w:drawing>
           <wp:anchor distT="0" distB="0" distL="114300" distR="114300" simplePos="0" relativeHeight="251662336" behindDoc="0" locked="0" layoutInCell="1" allowOverlap="1" wp14:anchorId="17A7DD04" wp14:editId="65430171">
             <wp:simplePos x="0" y="0"/>
@@ -736,11 +786,14 @@
       </w:r>
       <w:proofErr w:type="spellStart"/>
       <w:r>
-        <w:t>docstring</w:t>
+        <w:t>doc</w:t>
       </w:r>
       <w:proofErr w:type="spellEnd"/>
       <w:r>
-        <w:t>:</w:t>
+        <w:t>-</w:t>
+      </w:r>
+      <w:r>
+        <w:t>string:</w:t>
       </w:r>
     </w:p>
     <w:p>
@@ -749,6 +802,9 @@
         <w:ind w:left="1440"/>
       </w:pPr>
       <w:r>
+        <w:rPr>
+          <w:noProof/>
+        </w:rPr>
         <w:drawing>
           <wp:anchor distT="0" distB="0" distL="114300" distR="114300" simplePos="0" relativeHeight="251663360" behindDoc="0" locked="0" layoutInCell="1" allowOverlap="1" wp14:anchorId="263C8A38" wp14:editId="1EC47EF1">
             <wp:simplePos x="0" y="0"/>
@@ -822,7 +878,28 @@
         <w:ind w:left="851" w:hanging="567"/>
       </w:pPr>
       <w:r>
-        <w:t>Prawidłowe uporządkowanie argumentów funkcji w formie listy:</w:t>
+        <w:t>Prawidłowe uporządkowanie argumentów funkcji w formie listy</w:t>
+      </w:r>
+      <w:r>
+        <w:t xml:space="preserve"> </w:t>
+      </w:r>
+      <w:r>
+        <w:t xml:space="preserve">(klasa </w:t>
+      </w:r>
+      <w:proofErr w:type="spellStart"/>
+      <w:r>
+        <w:rPr>
+          <w:i/>
+          <w:iCs/>
+        </w:rPr>
+        <w:t>NewTest</w:t>
+      </w:r>
+      <w:proofErr w:type="spellEnd"/>
+      <w:r>
+        <w:t>)</w:t>
+      </w:r>
+      <w:r>
+        <w:t>:</w:t>
       </w:r>
     </w:p>
     <w:p>
@@ -831,6 +908,9 @@
         <w:ind w:left="1440"/>
       </w:pPr>
       <w:r>
+        <w:rPr>
+          <w:noProof/>
+        </w:rPr>
         <w:drawing>
           <wp:anchor distT="0" distB="0" distL="114300" distR="114300" simplePos="0" relativeHeight="251664384" behindDoc="0" locked="0" layoutInCell="1" allowOverlap="1" wp14:anchorId="0D0E1FF7" wp14:editId="23429EC2">
             <wp:simplePos x="0" y="0"/>
@@ -946,11 +1026,32 @@
         <w:ind w:left="851" w:hanging="567"/>
       </w:pPr>
       <w:r>
-        <w:t>Uporządkowane importy:</w:t>
-      </w:r>
-    </w:p>
-    <w:p>
-      <w:r>
+        <w:t>Uporządkowane importy</w:t>
+      </w:r>
+      <w:r>
+        <w:t xml:space="preserve"> (klasa </w:t>
+      </w:r>
+      <w:proofErr w:type="spellStart"/>
+      <w:r>
+        <w:rPr>
+          <w:i/>
+          <w:iCs/>
+        </w:rPr>
+        <w:t>NewTest</w:t>
+      </w:r>
+      <w:proofErr w:type="spellEnd"/>
+      <w:r>
+        <w:t>)</w:t>
+      </w:r>
+      <w:r>
+        <w:t>:</w:t>
+      </w:r>
+    </w:p>
+    <w:p>
+      <w:r>
+        <w:rPr>
+          <w:noProof/>
+        </w:rPr>
         <w:drawing>
           <wp:anchor distT="0" distB="0" distL="114300" distR="114300" simplePos="0" relativeHeight="251665408" behindDoc="0" locked="0" layoutInCell="1" allowOverlap="1" wp14:anchorId="4064F859" wp14:editId="6DBA0657">
             <wp:simplePos x="0" y="0"/>
@@ -1037,6 +1138,9 @@
         <w:ind w:left="1440"/>
       </w:pPr>
       <w:r>
+        <w:rPr>
+          <w:noProof/>
+        </w:rPr>
         <w:drawing>
           <wp:anchor distT="0" distB="0" distL="114300" distR="114300" simplePos="0" relativeHeight="251666432" behindDoc="0" locked="0" layoutInCell="1" allowOverlap="1" wp14:anchorId="66874C80" wp14:editId="1134C832">
             <wp:simplePos x="0" y="0"/>
@@ -1118,6 +1222,10 @@
         <w:ind w:left="1440"/>
       </w:pPr>
       <w:r>
+        <w:rPr>
+          <w:noProof/>
+        </w:rPr>
+        <w:lastRenderedPageBreak/>
         <w:drawing>
           <wp:anchor distT="0" distB="0" distL="114300" distR="114300" simplePos="0" relativeHeight="251667456" behindDoc="0" locked="0" layoutInCell="1" allowOverlap="1" wp14:anchorId="3063A22D" wp14:editId="2C241E18">
             <wp:simplePos x="0" y="0"/>
@@ -1194,6 +1302,9 @@
       </w:pPr>
     </w:p>
     <w:p/>
+    <w:p/>
+    <w:p/>
+    <w:p/>
     <w:p>
       <w:pPr>
         <w:pStyle w:val="Nagwek2"/>
@@ -1203,7 +1314,6 @@
         </w:numPr>
       </w:pPr>
       <w:r>
-        <w:lastRenderedPageBreak/>
         <w:t>Zaawansowane struktury danych – moduł Pandas.</w:t>
       </w:r>
     </w:p>
@@ -1295,6 +1405,9 @@
         <w:ind w:left="1440"/>
       </w:pPr>
       <w:r>
+        <w:rPr>
+          <w:noProof/>
+        </w:rPr>
         <w:drawing>
           <wp:anchor distT="0" distB="0" distL="114300" distR="114300" simplePos="0" relativeHeight="251668480" behindDoc="0" locked="0" layoutInCell="1" allowOverlap="1" wp14:anchorId="75676AE0" wp14:editId="25B998A0">
             <wp:simplePos x="0" y="0"/>
@@ -1426,6 +1539,9 @@
         <w:ind w:left="1440"/>
       </w:pPr>
       <w:r>
+        <w:rPr>
+          <w:noProof/>
+        </w:rPr>
         <w:drawing>
           <wp:anchor distT="0" distB="0" distL="114300" distR="114300" simplePos="0" relativeHeight="251670528" behindDoc="0" locked="0" layoutInCell="1" allowOverlap="1" wp14:anchorId="77A18A0B" wp14:editId="4F2A459E">
             <wp:simplePos x="0" y="0"/>
@@ -1562,6 +1678,9 @@
     </w:p>
     <w:p>
       <w:r>
+        <w:rPr>
+          <w:noProof/>
+        </w:rPr>
         <w:drawing>
           <wp:anchor distT="0" distB="0" distL="114300" distR="114300" simplePos="0" relativeHeight="251669504" behindDoc="0" locked="0" layoutInCell="1" allowOverlap="1" wp14:anchorId="057240C9" wp14:editId="2736EB7E">
             <wp:simplePos x="0" y="0"/>
@@ -1627,12 +1746,16 @@
         <w:jc w:val="center"/>
       </w:pPr>
       <w:r>
+        <w:lastRenderedPageBreak/>
         <w:t>Tworzenie nowej kategorii słów:</w:t>
       </w:r>
       <w:r>
         <w:br/>
       </w:r>
       <w:r>
+        <w:rPr>
+          <w:noProof/>
+        </w:rPr>
         <w:drawing>
           <wp:inline distT="0" distB="0" distL="0" distR="0" wp14:anchorId="4BD34EE0" wp14:editId="1A97298D">
             <wp:extent cx="3835400" cy="1155700"/>
@@ -1694,13 +1817,7 @@
       <w:pPr>
         <w:jc w:val="center"/>
       </w:pPr>
-    </w:p>
-    <w:p>
-      <w:pPr>
-        <w:jc w:val="center"/>
-      </w:pPr>
-      <w:r>
-        <w:lastRenderedPageBreak/>
+      <w:r>
         <w:t xml:space="preserve">Operacje na kolumnach w celu pozyskania wyników testu (klasa </w:t>
       </w:r>
       <w:r>
@@ -1774,10 +1891,7 @@
         <w:t xml:space="preserve">astype() </w:t>
       </w:r>
       <w:r>
-        <w:t xml:space="preserve">- </w:t>
-      </w:r>
-      <w:r>
-        <w:t>zmiana typu danych w series</w:t>
+        <w:t>- zmiana typu danych w series</w:t>
       </w:r>
     </w:p>
     <w:p>
@@ -1829,6 +1943,9 @@
         <w:jc w:val="center"/>
       </w:pPr>
       <w:r>
+        <w:rPr>
+          <w:noProof/>
+        </w:rPr>
         <w:drawing>
           <wp:inline distT="0" distB="0" distL="0" distR="0" wp14:anchorId="3C8318C7" wp14:editId="01BAA9CC">
             <wp:extent cx="3390900" cy="3759200"/>
@@ -1873,6 +1990,11 @@
     </w:p>
     <w:p>
       <w:pPr>
+        <w:jc w:val="center"/>
+      </w:pPr>
+    </w:p>
+    <w:p>
+      <w:pPr>
         <w:pStyle w:val="Nagwek2"/>
         <w:numPr>
           <w:ilvl w:val="0"/>
@@ -1915,6 +2037,7 @@
           <w:b/>
           <w:bCs/>
         </w:rPr>
+        <w:lastRenderedPageBreak/>
         <w:t>Przykłady</w:t>
       </w:r>
       <w:r>
@@ -1996,6 +2119,9 @@
         <w:ind w:left="1440"/>
       </w:pPr>
       <w:r>
+        <w:rPr>
+          <w:noProof/>
+        </w:rPr>
         <w:drawing>
           <wp:anchor distT="0" distB="0" distL="114300" distR="114300" simplePos="0" relativeHeight="251671552" behindDoc="0" locked="0" layoutInCell="1" allowOverlap="1" wp14:anchorId="231DF88D" wp14:editId="3B1F63EF">
             <wp:simplePos x="0" y="0"/>
@@ -2093,6 +2219,18 @@
     <w:p>
       <w:pPr>
         <w:pStyle w:val="Akapitzlist"/>
+        <w:ind w:left="1440"/>
+      </w:pPr>
+    </w:p>
+    <w:p>
+      <w:pPr>
+        <w:pStyle w:val="Akapitzlist"/>
+        <w:ind w:left="1440"/>
+      </w:pPr>
+    </w:p>
+    <w:p>
+      <w:pPr>
+        <w:pStyle w:val="Akapitzlist"/>
         <w:numPr>
           <w:ilvl w:val="1"/>
           <w:numId w:val="6"/>
@@ -2101,7 +2239,6 @@
         <w:jc w:val="both"/>
       </w:pPr>
       <w:r>
-        <w:lastRenderedPageBreak/>
         <w:t xml:space="preserve">Ustalenie limitu czasu dla testu – bez wykorzystania </w:t>
       </w:r>
       <w:r>
@@ -2147,6 +2284,9 @@
         <w:jc w:val="center"/>
       </w:pPr>
       <w:r>
+        <w:rPr>
+          <w:noProof/>
+        </w:rPr>
         <w:drawing>
           <wp:inline distT="0" distB="0" distL="0" distR="0" wp14:anchorId="3CFA7624" wp14:editId="782B47AA">
             <wp:extent cx="4013200" cy="1181100"/>
@@ -2251,6 +2391,7 @@
         <w:rPr>
           <w:b/>
           <w:bCs/>
+          <w:noProof/>
         </w:rPr>
         <w:drawing>
           <wp:inline distT="0" distB="0" distL="0" distR="0" wp14:anchorId="04A8B8D5" wp14:editId="0377CCBD">
@@ -2302,6 +2443,26 @@
     <w:p>
       <w:pPr>
         <w:pStyle w:val="Akapitzlist"/>
+        <w:ind w:left="709"/>
+        <w:rPr>
+          <w:b/>
+          <w:bCs/>
+        </w:rPr>
+      </w:pPr>
+    </w:p>
+    <w:p>
+      <w:pPr>
+        <w:pStyle w:val="Akapitzlist"/>
+        <w:ind w:left="709"/>
+        <w:rPr>
+          <w:b/>
+          <w:bCs/>
+        </w:rPr>
+      </w:pPr>
+    </w:p>
+    <w:p>
+      <w:pPr>
+        <w:pStyle w:val="Akapitzlist"/>
         <w:numPr>
           <w:ilvl w:val="1"/>
           <w:numId w:val="6"/>
@@ -2314,10 +2475,7 @@
         </w:rPr>
       </w:pPr>
       <w:r>
-        <w:t>Pomiar czasu</w:t>
-      </w:r>
-      <w:r>
-        <w:t xml:space="preserve"> uruchomiony dla funkcji, która wyświetla pytania i pobiera odpowiedzi użytkownika, czyli w </w:t>
+        <w:t xml:space="preserve">Pomiar czasu uruchomiony dla funkcji, która wyświetla pytania i pobiera odpowiedzi użytkownika, czyli w </w:t>
       </w:r>
       <w:r>
         <w:t>momencie,</w:t>
@@ -2375,10 +2533,7 @@
         <w:t>start_test()</w:t>
       </w:r>
       <w:r>
-        <w:t>)</w:t>
-      </w:r>
-      <w:r>
-        <w:t>:</w:t>
+        <w:t>):</w:t>
       </w:r>
     </w:p>
     <w:p>
@@ -2405,6 +2560,7 @@
         <w:rPr>
           <w:b/>
           <w:bCs/>
+          <w:noProof/>
         </w:rPr>
         <w:drawing>
           <wp:inline distT="0" distB="0" distL="0" distR="0" wp14:anchorId="091CB017" wp14:editId="2B877204">
@@ -2468,6 +2624,7 @@
         </w:rPr>
       </w:pPr>
       <w:r>
+        <w:lastRenderedPageBreak/>
         <w:t xml:space="preserve">Wyświetlanie poszczególnych elementów </w:t>
       </w:r>
       <w:r>
@@ -2558,6 +2715,7 @@
         <w:rPr>
           <w:b/>
           <w:bCs/>
+          <w:noProof/>
         </w:rPr>
         <w:drawing>
           <wp:inline distT="0" distB="0" distL="0" distR="0" wp14:anchorId="7D4C1D10" wp14:editId="6C03E054">
@@ -2628,36 +2786,6 @@
     </w:p>
     <w:p>
       <w:pPr>
-        <w:pStyle w:val="Akapitzlist"/>
-        <w:ind w:left="1440"/>
-        <w:rPr>
-          <w:b/>
-          <w:bCs/>
-        </w:rPr>
-      </w:pPr>
-    </w:p>
-    <w:p>
-      <w:pPr>
-        <w:pStyle w:val="Akapitzlist"/>
-        <w:ind w:left="1440"/>
-        <w:rPr>
-          <w:b/>
-          <w:bCs/>
-        </w:rPr>
-      </w:pPr>
-    </w:p>
-    <w:p>
-      <w:pPr>
-        <w:pStyle w:val="Akapitzlist"/>
-        <w:ind w:left="1440"/>
-        <w:rPr>
-          <w:b/>
-          <w:bCs/>
-        </w:rPr>
-      </w:pPr>
-    </w:p>
-    <w:p>
-      <w:pPr>
         <w:pStyle w:val="Nagwek2"/>
         <w:numPr>
           <w:ilvl w:val="0"/>
@@ -2665,12 +2793,498 @@
         </w:numPr>
       </w:pPr>
       <w:r>
+        <w:t>P</w:t>
+      </w:r>
+      <w:r>
+        <w:t>rogramowanie funkcyjne.</w:t>
+      </w:r>
+    </w:p>
+    <w:p>
+      <w:pPr>
+        <w:jc w:val="both"/>
+      </w:pPr>
+      <w:r>
+        <w:t xml:space="preserve">Program </w:t>
+      </w:r>
+      <w:r>
+        <w:t>wykorzystuje</w:t>
+      </w:r>
+      <w:r>
+        <w:t xml:space="preserve"> paradygmat p</w:t>
+      </w:r>
+      <w:r>
+        <w:t>rogramowania funkcyjnego. Jest to poniekąd efekt tego, że zastosowałem podejście obiektowe.</w:t>
+      </w:r>
+    </w:p>
+    <w:p>
+      <w:pPr>
+        <w:jc w:val="both"/>
+      </w:pPr>
+    </w:p>
+    <w:p>
+      <w:pPr>
+        <w:jc w:val="both"/>
+      </w:pPr>
+    </w:p>
+    <w:p>
+      <w:pPr>
+        <w:pStyle w:val="Akapitzlist"/>
+        <w:numPr>
+          <w:ilvl w:val="0"/>
+          <w:numId w:val="8"/>
+        </w:numPr>
+        <w:ind w:left="709" w:hanging="425"/>
+        <w:jc w:val="both"/>
+      </w:pPr>
+      <w:r>
+        <w:t>Funkcja wyższego rzędu – funkcja przyjmująca inną funkcję jako argument (</w:t>
+      </w:r>
+      <w:proofErr w:type="spellStart"/>
+      <w:r>
+        <w:t>wrapper</w:t>
+      </w:r>
+      <w:proofErr w:type="spellEnd"/>
+      <w:r>
+        <w:t xml:space="preserve"> w klasie </w:t>
+      </w:r>
+      <w:proofErr w:type="spellStart"/>
+      <w:r>
+        <w:rPr>
+          <w:i/>
+          <w:iCs/>
+        </w:rPr>
+        <w:t>TimeManager</w:t>
+      </w:r>
+      <w:proofErr w:type="spellEnd"/>
+      <w:r>
+        <w:t>):</w:t>
+      </w:r>
+    </w:p>
+    <w:p>
+      <w:pPr>
+        <w:pStyle w:val="Akapitzlist"/>
+        <w:ind w:left="709"/>
+      </w:pPr>
+    </w:p>
+    <w:p>
+      <w:pPr>
+        <w:pStyle w:val="Akapitzlist"/>
+        <w:ind w:left="709"/>
+        <w:jc w:val="center"/>
+      </w:pPr>
+      <w:r>
+        <w:rPr>
+          <w:b/>
+          <w:bCs/>
+          <w:noProof/>
+        </w:rPr>
+        <w:drawing>
+          <wp:inline distT="0" distB="0" distL="0" distR="0" wp14:anchorId="2B7A1F71" wp14:editId="07150BBE">
+            <wp:extent cx="3822700" cy="1155700"/>
+            <wp:effectExtent l="0" t="0" r="0" b="0"/>
+            <wp:docPr id="1614155728" name="Obraz 1" descr="Obraz zawierający tekst, zrzut ekranu, Czcionka&#10;&#10;Zawartość wygenerowana przez sztuczną inteligencję może być niepoprawna."/>
+            <wp:cNvGraphicFramePr>
+              <a:graphicFrameLocks xmlns:a="http://schemas.openxmlformats.org/drawingml/2006/main" noChangeAspect="1"/>
+            </wp:cNvGraphicFramePr>
+            <a:graphic xmlns:a="http://schemas.openxmlformats.org/drawingml/2006/main">
+              <a:graphicData uri="http://schemas.openxmlformats.org/drawingml/2006/picture">
+                <pic:pic xmlns:pic="http://schemas.openxmlformats.org/drawingml/2006/picture">
+                  <pic:nvPicPr>
+                    <pic:cNvPr id="2090191683" name="Obraz 1" descr="Obraz zawierający tekst, zrzut ekranu, Czcionka&#10;&#10;Zawartość wygenerowana przez sztuczną inteligencję może być niepoprawna."/>
+                    <pic:cNvPicPr/>
+                  </pic:nvPicPr>
+                  <pic:blipFill>
+                    <a:blip r:embed="rId22"/>
+                    <a:stretch>
+                      <a:fillRect/>
+                    </a:stretch>
+                  </pic:blipFill>
+                  <pic:spPr>
+                    <a:xfrm>
+                      <a:off x="0" y="0"/>
+                      <a:ext cx="3822700" cy="1155700"/>
+                    </a:xfrm>
+                    <a:prstGeom prst="rect">
+                      <a:avLst/>
+                    </a:prstGeom>
+                  </pic:spPr>
+                </pic:pic>
+              </a:graphicData>
+            </a:graphic>
+          </wp:inline>
+        </w:drawing>
+      </w:r>
+    </w:p>
+    <w:p>
+      <w:pPr>
+        <w:pStyle w:val="Akapitzlist"/>
+        <w:ind w:left="709"/>
+        <w:jc w:val="center"/>
+      </w:pPr>
+    </w:p>
+    <w:p>
+      <w:pPr>
+        <w:pStyle w:val="Akapitzlist"/>
+        <w:ind w:left="709"/>
+        <w:jc w:val="center"/>
+      </w:pPr>
+    </w:p>
+    <w:p>
+      <w:pPr>
+        <w:pStyle w:val="Akapitzlist"/>
+        <w:numPr>
+          <w:ilvl w:val="0"/>
+          <w:numId w:val="8"/>
+        </w:numPr>
+        <w:ind w:left="709" w:hanging="425"/>
+        <w:jc w:val="both"/>
+      </w:pPr>
+      <w:r>
+        <w:t xml:space="preserve">Funkcja wyższego rzędu, </w:t>
+      </w:r>
+      <w:r>
+        <w:t xml:space="preserve">przyjmuje tekst i kolor jako argument, a następnie zwraca zmodyfikowany tekst – przetwarzanie danych w stylu funkcyjnym (klasa </w:t>
+      </w:r>
+      <w:proofErr w:type="spellStart"/>
+      <w:r>
+        <w:rPr>
+          <w:i/>
+          <w:iCs/>
+        </w:rPr>
+        <w:t>TextFormatter</w:t>
+      </w:r>
+      <w:proofErr w:type="spellEnd"/>
+      <w:r>
+        <w:t>).</w:t>
+      </w:r>
+    </w:p>
+    <w:p/>
+    <w:p>
+      <w:pPr>
+        <w:jc w:val="center"/>
+      </w:pPr>
+      <w:r>
+        <w:drawing>
+          <wp:inline distT="0" distB="0" distL="0" distR="0" wp14:anchorId="7F7FA8F9" wp14:editId="75399C1D">
+            <wp:extent cx="5760720" cy="917575"/>
+            <wp:effectExtent l="0" t="0" r="5080" b="0"/>
+            <wp:docPr id="219305361" name="Obraz 1" descr="Obraz zawierający tekst, zrzut ekranu, Czcionka&#10;&#10;Zawartość wygenerowana przez sztuczną inteligencję może być niepoprawna."/>
+            <wp:cNvGraphicFramePr>
+              <a:graphicFrameLocks xmlns:a="http://schemas.openxmlformats.org/drawingml/2006/main" noChangeAspect="1"/>
+            </wp:cNvGraphicFramePr>
+            <a:graphic xmlns:a="http://schemas.openxmlformats.org/drawingml/2006/main">
+              <a:graphicData uri="http://schemas.openxmlformats.org/drawingml/2006/picture">
+                <pic:pic xmlns:pic="http://schemas.openxmlformats.org/drawingml/2006/picture">
+                  <pic:nvPicPr>
+                    <pic:cNvPr id="219305361" name="Obraz 1" descr="Obraz zawierający tekst, zrzut ekranu, Czcionka&#10;&#10;Zawartość wygenerowana przez sztuczną inteligencję może być niepoprawna."/>
+                    <pic:cNvPicPr/>
+                  </pic:nvPicPr>
+                  <pic:blipFill>
+                    <a:blip r:embed="rId25"/>
+                    <a:stretch>
+                      <a:fillRect/>
+                    </a:stretch>
+                  </pic:blipFill>
+                  <pic:spPr>
+                    <a:xfrm>
+                      <a:off x="0" y="0"/>
+                      <a:ext cx="5760720" cy="917575"/>
+                    </a:xfrm>
+                    <a:prstGeom prst="rect">
+                      <a:avLst/>
+                    </a:prstGeom>
+                  </pic:spPr>
+                </pic:pic>
+              </a:graphicData>
+            </a:graphic>
+          </wp:inline>
+        </w:drawing>
+      </w:r>
+    </w:p>
+    <w:p>
+      <w:pPr>
+        <w:jc w:val="center"/>
+      </w:pPr>
+    </w:p>
+    <w:p>
+      <w:pPr>
+        <w:jc w:val="center"/>
+      </w:pPr>
+    </w:p>
+    <w:p>
+      <w:pPr>
+        <w:jc w:val="center"/>
+      </w:pPr>
+    </w:p>
+    <w:p>
+      <w:pPr>
+        <w:jc w:val="center"/>
+      </w:pPr>
+    </w:p>
+    <w:p>
+      <w:pPr>
+        <w:jc w:val="center"/>
+      </w:pPr>
+    </w:p>
+    <w:p>
+      <w:pPr>
+        <w:jc w:val="center"/>
+      </w:pPr>
+    </w:p>
+    <w:p>
+      <w:pPr>
+        <w:jc w:val="center"/>
+      </w:pPr>
+    </w:p>
+    <w:p>
+      <w:pPr>
+        <w:jc w:val="center"/>
+      </w:pPr>
+    </w:p>
+    <w:p>
+      <w:pPr>
+        <w:jc w:val="center"/>
+      </w:pPr>
+    </w:p>
+    <w:p>
+      <w:pPr>
+        <w:jc w:val="center"/>
+      </w:pPr>
+    </w:p>
+    <w:p>
+      <w:pPr>
+        <w:pStyle w:val="Akapitzlist"/>
+        <w:numPr>
+          <w:ilvl w:val="0"/>
+          <w:numId w:val="8"/>
+        </w:numPr>
+        <w:ind w:left="709" w:hanging="425"/>
+      </w:pPr>
+      <w:r>
         <w:lastRenderedPageBreak/>
-        <w:t>P</w:t>
-      </w:r>
-      <w:r>
-        <w:t>rogramowanie funkcyjne.</w:t>
-      </w:r>
+        <w:t xml:space="preserve">Funkcja czysta, nie modyfikuje stanu obiektu, wynik funkcji zależy wyłącznie od przekazanych argumentów, zwraca ten sam wynik dla tych samych danych wejściowych </w:t>
+      </w:r>
+      <w:r>
+        <w:t xml:space="preserve">(klasa </w:t>
+      </w:r>
+      <w:proofErr w:type="spellStart"/>
+      <w:r>
+        <w:rPr>
+          <w:i/>
+          <w:iCs/>
+        </w:rPr>
+        <w:t>TextFormatter</w:t>
+      </w:r>
+      <w:proofErr w:type="spellEnd"/>
+      <w:r>
+        <w:t>)</w:t>
+      </w:r>
+      <w:r>
+        <w:t>:</w:t>
+      </w:r>
+    </w:p>
+    <w:p>
+      <w:pPr>
+        <w:ind w:left="284"/>
+      </w:pPr>
+    </w:p>
+    <w:p>
+      <w:pPr>
+        <w:pStyle w:val="Akapitzlist"/>
+        <w:ind w:left="709"/>
+        <w:jc w:val="center"/>
+      </w:pPr>
+      <w:r>
+        <w:drawing>
+          <wp:inline distT="0" distB="0" distL="0" distR="0" wp14:anchorId="007632BC" wp14:editId="68E61508">
+            <wp:extent cx="4365266" cy="3315812"/>
+            <wp:effectExtent l="0" t="0" r="3810" b="0"/>
+            <wp:docPr id="966458128" name="Obraz 1" descr="Obraz zawierający tekst, zrzut ekranu, oprogramowanie&#10;&#10;Zawartość wygenerowana przez sztuczną inteligencję może być niepoprawna."/>
+            <wp:cNvGraphicFramePr>
+              <a:graphicFrameLocks xmlns:a="http://schemas.openxmlformats.org/drawingml/2006/main" noChangeAspect="1"/>
+            </wp:cNvGraphicFramePr>
+            <a:graphic xmlns:a="http://schemas.openxmlformats.org/drawingml/2006/main">
+              <a:graphicData uri="http://schemas.openxmlformats.org/drawingml/2006/picture">
+                <pic:pic xmlns:pic="http://schemas.openxmlformats.org/drawingml/2006/picture">
+                  <pic:nvPicPr>
+                    <pic:cNvPr id="966458128" name="Obraz 1" descr="Obraz zawierający tekst, zrzut ekranu, oprogramowanie&#10;&#10;Zawartość wygenerowana przez sztuczną inteligencję może być niepoprawna."/>
+                    <pic:cNvPicPr/>
+                  </pic:nvPicPr>
+                  <pic:blipFill>
+                    <a:blip r:embed="rId26"/>
+                    <a:stretch>
+                      <a:fillRect/>
+                    </a:stretch>
+                  </pic:blipFill>
+                  <pic:spPr>
+                    <a:xfrm>
+                      <a:off x="0" y="0"/>
+                      <a:ext cx="4424056" cy="3360468"/>
+                    </a:xfrm>
+                    <a:prstGeom prst="rect">
+                      <a:avLst/>
+                    </a:prstGeom>
+                  </pic:spPr>
+                </pic:pic>
+              </a:graphicData>
+            </a:graphic>
+          </wp:inline>
+        </w:drawing>
+      </w:r>
+    </w:p>
+    <w:p/>
+    <w:p/>
+    <w:p/>
+    <w:p>
+      <w:pPr>
+        <w:pStyle w:val="Akapitzlist"/>
+        <w:numPr>
+          <w:ilvl w:val="0"/>
+          <w:numId w:val="8"/>
+        </w:numPr>
+        <w:ind w:left="709" w:hanging="425"/>
+        <w:jc w:val="both"/>
+      </w:pPr>
+      <w:r>
+        <w:t xml:space="preserve">Funkcja czysta, jedynym efektem jest wykonanie polecenia systemowego, </w:t>
+      </w:r>
+      <w:r>
+        <w:br/>
+      </w:r>
+      <w:r>
+        <w:t xml:space="preserve">nie zależy od stanu obiektu i go nie modyfikuje (klasa </w:t>
+      </w:r>
+      <w:r>
+        <w:rPr>
+          <w:i/>
+          <w:iCs/>
+        </w:rPr>
+        <w:t>Menu</w:t>
+      </w:r>
+      <w:r>
+        <w:t>):</w:t>
+      </w:r>
+    </w:p>
+    <w:p/>
+    <w:p>
+      <w:pPr>
+        <w:jc w:val="center"/>
+      </w:pPr>
+      <w:r>
+        <w:drawing>
+          <wp:inline distT="0" distB="0" distL="0" distR="0" wp14:anchorId="6CEB1143" wp14:editId="01E1BF16">
+            <wp:extent cx="4802588" cy="1040243"/>
+            <wp:effectExtent l="0" t="0" r="0" b="1270"/>
+            <wp:docPr id="1140716234" name="Obraz 1" descr="Obraz zawierający tekst, zrzut ekranu, Czcionka&#10;&#10;Zawartość wygenerowana przez sztuczną inteligencję może być niepoprawna."/>
+            <wp:cNvGraphicFramePr>
+              <a:graphicFrameLocks xmlns:a="http://schemas.openxmlformats.org/drawingml/2006/main" noChangeAspect="1"/>
+            </wp:cNvGraphicFramePr>
+            <a:graphic xmlns:a="http://schemas.openxmlformats.org/drawingml/2006/main">
+              <a:graphicData uri="http://schemas.openxmlformats.org/drawingml/2006/picture">
+                <pic:pic xmlns:pic="http://schemas.openxmlformats.org/drawingml/2006/picture">
+                  <pic:nvPicPr>
+                    <pic:cNvPr id="1140716234" name="Obraz 1" descr="Obraz zawierający tekst, zrzut ekranu, Czcionka&#10;&#10;Zawartość wygenerowana przez sztuczną inteligencję może być niepoprawna."/>
+                    <pic:cNvPicPr/>
+                  </pic:nvPicPr>
+                  <pic:blipFill>
+                    <a:blip r:embed="rId27"/>
+                    <a:stretch>
+                      <a:fillRect/>
+                    </a:stretch>
+                  </pic:blipFill>
+                  <pic:spPr>
+                    <a:xfrm>
+                      <a:off x="0" y="0"/>
+                      <a:ext cx="4909548" cy="1063411"/>
+                    </a:xfrm>
+                    <a:prstGeom prst="rect">
+                      <a:avLst/>
+                    </a:prstGeom>
+                  </pic:spPr>
+                </pic:pic>
+              </a:graphicData>
+            </a:graphic>
+          </wp:inline>
+        </w:drawing>
+      </w:r>
+    </w:p>
+    <w:p>
+      <w:pPr>
+        <w:pStyle w:val="Akapitzlist"/>
+        <w:ind w:left="709"/>
+      </w:pPr>
+    </w:p>
+    <w:p>
+      <w:pPr>
+        <w:pStyle w:val="Akapitzlist"/>
+        <w:ind w:left="709"/>
+      </w:pPr>
+    </w:p>
+    <w:p>
+      <w:pPr>
+        <w:pStyle w:val="Akapitzlist"/>
+        <w:ind w:left="709"/>
+      </w:pPr>
+    </w:p>
+    <w:p>
+      <w:pPr>
+        <w:pStyle w:val="Akapitzlist"/>
+        <w:ind w:left="709"/>
+      </w:pPr>
+    </w:p>
+    <w:p>
+      <w:pPr>
+        <w:pStyle w:val="Akapitzlist"/>
+        <w:ind w:left="709"/>
+      </w:pPr>
+    </w:p>
+    <w:p>
+      <w:pPr>
+        <w:pStyle w:val="Akapitzlist"/>
+        <w:ind w:left="709"/>
+      </w:pPr>
+    </w:p>
+    <w:p>
+      <w:pPr>
+        <w:pStyle w:val="Akapitzlist"/>
+        <w:ind w:left="709"/>
+      </w:pPr>
+    </w:p>
+    <w:p>
+      <w:pPr>
+        <w:pStyle w:val="Akapitzlist"/>
+        <w:ind w:left="709"/>
+      </w:pPr>
+    </w:p>
+    <w:p>
+      <w:pPr>
+        <w:pStyle w:val="Akapitzlist"/>
+        <w:ind w:left="709"/>
+      </w:pPr>
+    </w:p>
+    <w:p>
+      <w:pPr>
+        <w:pStyle w:val="Akapitzlist"/>
+        <w:ind w:left="709"/>
+      </w:pPr>
+    </w:p>
+    <w:p>
+      <w:pPr>
+        <w:pStyle w:val="Akapitzlist"/>
+        <w:ind w:left="709"/>
+      </w:pPr>
+    </w:p>
+    <w:p>
+      <w:pPr>
+        <w:pStyle w:val="Akapitzlist"/>
+        <w:ind w:left="709"/>
+      </w:pPr>
+    </w:p>
+    <w:p>
+      <w:pPr>
+        <w:pStyle w:val="Akapitzlist"/>
+        <w:ind w:left="709"/>
+      </w:pPr>
     </w:p>
     <w:p>
       <w:pPr>
@@ -2681,12 +3295,964 @@
         </w:numPr>
       </w:pPr>
       <w:r>
+        <w:lastRenderedPageBreak/>
         <w:t>Programowanie obiektowe.</w:t>
       </w:r>
     </w:p>
-    <w:p>
-      <w:pPr>
-        <w:jc w:val="center"/>
+    <w:p/>
+    <w:p>
+      <w:r>
+        <w:t>Program wykorzystuje kilka cech programowania obiektowego. M.in.:</w:t>
+      </w:r>
+    </w:p>
+    <w:p/>
+    <w:p>
+      <w:pPr>
+        <w:pStyle w:val="Akapitzlist"/>
+        <w:numPr>
+          <w:ilvl w:val="0"/>
+          <w:numId w:val="8"/>
+        </w:numPr>
+        <w:ind w:left="709" w:hanging="425"/>
+        <w:jc w:val="both"/>
+      </w:pPr>
+      <w:r>
+        <w:t>Interfejsy i ich implementacja. Wykorzystane zostały dwa interfejsy (klasy abstrakcyjne), które wymuszą implementacje konkretnych metod podczas tworzenia klasy implementującej interfejs:</w:t>
+      </w:r>
+    </w:p>
+    <w:p>
+      <w:pPr>
+        <w:pStyle w:val="Akapitzlist"/>
+        <w:ind w:left="709"/>
+      </w:pPr>
+      <w:r>
+        <w:drawing>
+          <wp:anchor distT="0" distB="0" distL="114300" distR="114300" simplePos="0" relativeHeight="251672576" behindDoc="0" locked="0" layoutInCell="1" allowOverlap="1" wp14:anchorId="6E162015" wp14:editId="1928DBAC">
+            <wp:simplePos x="0" y="0"/>
+            <wp:positionH relativeFrom="column">
+              <wp:posOffset>1739265</wp:posOffset>
+            </wp:positionH>
+            <wp:positionV relativeFrom="paragraph">
+              <wp:posOffset>187325</wp:posOffset>
+            </wp:positionV>
+            <wp:extent cx="2725420" cy="3259455"/>
+            <wp:effectExtent l="0" t="0" r="5080" b="4445"/>
+            <wp:wrapSquare wrapText="bothSides"/>
+            <wp:docPr id="1026263890" name="Obraz 1" descr="Obraz zawierający tekst, zrzut ekranu, oprogramowanie, Oprogramowanie multimedialne&#10;&#10;Zawartość wygenerowana przez sztuczną inteligencję może być niepoprawna."/>
+            <wp:cNvGraphicFramePr>
+              <a:graphicFrameLocks xmlns:a="http://schemas.openxmlformats.org/drawingml/2006/main" noChangeAspect="1"/>
+            </wp:cNvGraphicFramePr>
+            <a:graphic xmlns:a="http://schemas.openxmlformats.org/drawingml/2006/main">
+              <a:graphicData uri="http://schemas.openxmlformats.org/drawingml/2006/picture">
+                <pic:pic xmlns:pic="http://schemas.openxmlformats.org/drawingml/2006/picture">
+                  <pic:nvPicPr>
+                    <pic:cNvPr id="1026263890" name="Obraz 1" descr="Obraz zawierający tekst, zrzut ekranu, oprogramowanie, Oprogramowanie multimedialne&#10;&#10;Zawartość wygenerowana przez sztuczną inteligencję może być niepoprawna."/>
+                    <pic:cNvPicPr/>
+                  </pic:nvPicPr>
+                  <pic:blipFill>
+                    <a:blip r:embed="rId28">
+                      <a:extLst>
+                        <a:ext uri="{28A0092B-C50C-407E-A947-70E740481C1C}">
+                          <a14:useLocalDpi xmlns:a14="http://schemas.microsoft.com/office/drawing/2010/main" val="0"/>
+                        </a:ext>
+                      </a:extLst>
+                    </a:blip>
+                    <a:stretch>
+                      <a:fillRect/>
+                    </a:stretch>
+                  </pic:blipFill>
+                  <pic:spPr>
+                    <a:xfrm>
+                      <a:off x="0" y="0"/>
+                      <a:ext cx="2725420" cy="3259455"/>
+                    </a:xfrm>
+                    <a:prstGeom prst="rect">
+                      <a:avLst/>
+                    </a:prstGeom>
+                  </pic:spPr>
+                </pic:pic>
+              </a:graphicData>
+            </a:graphic>
+            <wp14:sizeRelH relativeFrom="page">
+              <wp14:pctWidth>0</wp14:pctWidth>
+            </wp14:sizeRelH>
+            <wp14:sizeRelV relativeFrom="page">
+              <wp14:pctHeight>0</wp14:pctHeight>
+            </wp14:sizeRelV>
+          </wp:anchor>
+        </w:drawing>
+      </w:r>
+    </w:p>
+    <w:p>
+      <w:pPr>
+        <w:pStyle w:val="Akapitzlist"/>
+        <w:ind w:left="709"/>
+        <w:jc w:val="center"/>
+      </w:pPr>
+    </w:p>
+    <w:p>
+      <w:pPr>
+        <w:pStyle w:val="Akapitzlist"/>
+        <w:ind w:left="709"/>
+        <w:jc w:val="center"/>
+      </w:pPr>
+    </w:p>
+    <w:p>
+      <w:pPr>
+        <w:pStyle w:val="Akapitzlist"/>
+        <w:ind w:left="709"/>
+        <w:jc w:val="center"/>
+      </w:pPr>
+    </w:p>
+    <w:p>
+      <w:pPr>
+        <w:pStyle w:val="Akapitzlist"/>
+        <w:ind w:left="709"/>
+        <w:jc w:val="center"/>
+      </w:pPr>
+    </w:p>
+    <w:p>
+      <w:pPr>
+        <w:pStyle w:val="Akapitzlist"/>
+        <w:ind w:left="709"/>
+        <w:jc w:val="center"/>
+      </w:pPr>
+    </w:p>
+    <w:p>
+      <w:pPr>
+        <w:pStyle w:val="Akapitzlist"/>
+        <w:ind w:left="709"/>
+        <w:jc w:val="center"/>
+      </w:pPr>
+    </w:p>
+    <w:p>
+      <w:pPr>
+        <w:pStyle w:val="Akapitzlist"/>
+        <w:ind w:left="709"/>
+        <w:jc w:val="center"/>
+      </w:pPr>
+    </w:p>
+    <w:p>
+      <w:pPr>
+        <w:pStyle w:val="Akapitzlist"/>
+        <w:ind w:left="709"/>
+        <w:jc w:val="center"/>
+      </w:pPr>
+    </w:p>
+    <w:p>
+      <w:pPr>
+        <w:pStyle w:val="Akapitzlist"/>
+        <w:ind w:left="709"/>
+        <w:jc w:val="center"/>
+      </w:pPr>
+    </w:p>
+    <w:p>
+      <w:pPr>
+        <w:pStyle w:val="Akapitzlist"/>
+        <w:ind w:left="709"/>
+        <w:jc w:val="center"/>
+      </w:pPr>
+    </w:p>
+    <w:p>
+      <w:pPr>
+        <w:pStyle w:val="Akapitzlist"/>
+        <w:ind w:left="709"/>
+        <w:jc w:val="center"/>
+      </w:pPr>
+    </w:p>
+    <w:p>
+      <w:pPr>
+        <w:pStyle w:val="Akapitzlist"/>
+        <w:ind w:left="709"/>
+        <w:jc w:val="center"/>
+      </w:pPr>
+    </w:p>
+    <w:p>
+      <w:pPr>
+        <w:pStyle w:val="Akapitzlist"/>
+        <w:ind w:left="709"/>
+        <w:jc w:val="center"/>
+      </w:pPr>
+    </w:p>
+    <w:p>
+      <w:pPr>
+        <w:pStyle w:val="Akapitzlist"/>
+        <w:ind w:left="709"/>
+        <w:jc w:val="center"/>
+      </w:pPr>
+    </w:p>
+    <w:p>
+      <w:pPr>
+        <w:pStyle w:val="Akapitzlist"/>
+        <w:ind w:left="709"/>
+        <w:jc w:val="center"/>
+      </w:pPr>
+    </w:p>
+    <w:p>
+      <w:pPr>
+        <w:pStyle w:val="Akapitzlist"/>
+        <w:ind w:left="709"/>
+        <w:jc w:val="center"/>
+      </w:pPr>
+    </w:p>
+    <w:p>
+      <w:pPr>
+        <w:pStyle w:val="Akapitzlist"/>
+        <w:ind w:left="709"/>
+        <w:jc w:val="center"/>
+      </w:pPr>
+    </w:p>
+    <w:p>
+      <w:pPr>
+        <w:pStyle w:val="Akapitzlist"/>
+        <w:ind w:left="709"/>
+        <w:jc w:val="center"/>
+      </w:pPr>
+    </w:p>
+    <w:p>
+      <w:pPr>
+        <w:pStyle w:val="Akapitzlist"/>
+        <w:ind w:left="709"/>
+        <w:jc w:val="center"/>
+      </w:pPr>
+      <w:r>
+        <w:drawing>
+          <wp:inline distT="0" distB="0" distL="0" distR="0" wp14:anchorId="4D05EDF9" wp14:editId="0F54BC03">
+            <wp:extent cx="2725420" cy="234950"/>
+            <wp:effectExtent l="0" t="0" r="5080" b="6350"/>
+            <wp:docPr id="206417138" name="Obraz 1"/>
+            <wp:cNvGraphicFramePr>
+              <a:graphicFrameLocks xmlns:a="http://schemas.openxmlformats.org/drawingml/2006/main" noChangeAspect="1"/>
+            </wp:cNvGraphicFramePr>
+            <a:graphic xmlns:a="http://schemas.openxmlformats.org/drawingml/2006/main">
+              <a:graphicData uri="http://schemas.openxmlformats.org/drawingml/2006/picture">
+                <pic:pic xmlns:pic="http://schemas.openxmlformats.org/drawingml/2006/picture">
+                  <pic:nvPicPr>
+                    <pic:cNvPr id="206417138" name=""/>
+                    <pic:cNvPicPr/>
+                  </pic:nvPicPr>
+                  <pic:blipFill>
+                    <a:blip r:embed="rId29"/>
+                    <a:stretch>
+                      <a:fillRect/>
+                    </a:stretch>
+                  </pic:blipFill>
+                  <pic:spPr>
+                    <a:xfrm>
+                      <a:off x="0" y="0"/>
+                      <a:ext cx="2767138" cy="238546"/>
+                    </a:xfrm>
+                    <a:prstGeom prst="rect">
+                      <a:avLst/>
+                    </a:prstGeom>
+                  </pic:spPr>
+                </pic:pic>
+              </a:graphicData>
+            </a:graphic>
+          </wp:inline>
+        </w:drawing>
+      </w:r>
+    </w:p>
+    <w:p/>
+    <w:p/>
+    <w:p>
+      <w:pPr>
+        <w:pStyle w:val="Akapitzlist"/>
+        <w:numPr>
+          <w:ilvl w:val="0"/>
+          <w:numId w:val="8"/>
+        </w:numPr>
+        <w:ind w:left="709" w:hanging="425"/>
+        <w:jc w:val="both"/>
+      </w:pPr>
+      <w:r>
+        <w:t xml:space="preserve">Enkapsulacja. Zarówno niektóre metody oraz pola klas ukrywane są przed użytkownikiem i dostęp do nich jest </w:t>
+      </w:r>
+      <w:r>
+        <w:t>ograniczony,</w:t>
+      </w:r>
+      <w:r>
+        <w:t xml:space="preserve"> gdyż z punktu widzenia użytkownika szczegóły implementacji nie są istotne</w:t>
+      </w:r>
+      <w:r>
+        <w:t xml:space="preserve"> lub ważne jest by użytkownik lub inne klasy nie mogły ich swobodnie modyfikować (klasa </w:t>
+      </w:r>
+      <w:proofErr w:type="spellStart"/>
+      <w:r>
+        <w:rPr>
+          <w:i/>
+          <w:iCs/>
+        </w:rPr>
+        <w:t>NewTest</w:t>
+      </w:r>
+      <w:proofErr w:type="spellEnd"/>
+      <w:r>
+        <w:t>):</w:t>
+      </w:r>
+    </w:p>
+    <w:p/>
+    <w:p>
+      <w:pPr>
+        <w:jc w:val="center"/>
+      </w:pPr>
+      <w:r>
+        <w:drawing>
+          <wp:inline distT="0" distB="0" distL="0" distR="0" wp14:anchorId="3E7B0A33" wp14:editId="62C462B7">
+            <wp:extent cx="4969566" cy="1118043"/>
+            <wp:effectExtent l="0" t="0" r="0" b="0"/>
+            <wp:docPr id="338542858" name="Obraz 1" descr="Obraz zawierający tekst, zrzut ekranu, Czcionka&#10;&#10;Zawartość wygenerowana przez sztuczną inteligencję może być niepoprawna."/>
+            <wp:cNvGraphicFramePr>
+              <a:graphicFrameLocks xmlns:a="http://schemas.openxmlformats.org/drawingml/2006/main" noChangeAspect="1"/>
+            </wp:cNvGraphicFramePr>
+            <a:graphic xmlns:a="http://schemas.openxmlformats.org/drawingml/2006/main">
+              <a:graphicData uri="http://schemas.openxmlformats.org/drawingml/2006/picture">
+                <pic:pic xmlns:pic="http://schemas.openxmlformats.org/drawingml/2006/picture">
+                  <pic:nvPicPr>
+                    <pic:cNvPr id="338542858" name="Obraz 1" descr="Obraz zawierający tekst, zrzut ekranu, Czcionka&#10;&#10;Zawartość wygenerowana przez sztuczną inteligencję może być niepoprawna."/>
+                    <pic:cNvPicPr/>
+                  </pic:nvPicPr>
+                  <pic:blipFill>
+                    <a:blip r:embed="rId30"/>
+                    <a:stretch>
+                      <a:fillRect/>
+                    </a:stretch>
+                  </pic:blipFill>
+                  <pic:spPr>
+                    <a:xfrm>
+                      <a:off x="0" y="0"/>
+                      <a:ext cx="5052211" cy="1136636"/>
+                    </a:xfrm>
+                    <a:prstGeom prst="rect">
+                      <a:avLst/>
+                    </a:prstGeom>
+                  </pic:spPr>
+                </pic:pic>
+              </a:graphicData>
+            </a:graphic>
+          </wp:inline>
+        </w:drawing>
+      </w:r>
+    </w:p>
+    <w:p/>
+    <w:p>
+      <w:pPr>
+        <w:jc w:val="both"/>
+      </w:pPr>
+      <w:r>
+        <w:t xml:space="preserve">Użytkownik nie ma w ogóle możliwości modyfikacji np. </w:t>
+      </w:r>
+      <w:r>
+        <w:rPr>
+          <w:i/>
+          <w:iCs/>
+          <w:lang w:val="en-US"/>
+        </w:rPr>
+        <w:t>__</w:t>
+      </w:r>
+      <w:proofErr w:type="spellStart"/>
+      <w:proofErr w:type="gramStart"/>
+      <w:r>
+        <w:rPr>
+          <w:i/>
+          <w:iCs/>
+          <w:lang w:val="en-US"/>
+        </w:rPr>
+        <w:t>self.point</w:t>
+      </w:r>
+      <w:proofErr w:type="gramEnd"/>
+      <w:r>
+        <w:rPr>
+          <w:i/>
+          <w:iCs/>
+          <w:lang w:val="en-US"/>
+        </w:rPr>
+        <w:t>_score</w:t>
+      </w:r>
+      <w:proofErr w:type="spellEnd"/>
+      <w:r>
+        <w:rPr>
+          <w:i/>
+          <w:iCs/>
+          <w:lang w:val="en-US"/>
+        </w:rPr>
+        <w:t xml:space="preserve"> </w:t>
+      </w:r>
+      <w:proofErr w:type="spellStart"/>
+      <w:r>
+        <w:rPr>
+          <w:lang w:val="en-US"/>
+        </w:rPr>
+        <w:t>lub</w:t>
+      </w:r>
+      <w:proofErr w:type="spellEnd"/>
+      <w:r>
+        <w:rPr>
+          <w:lang w:val="en-US"/>
+        </w:rPr>
+        <w:t xml:space="preserve"> </w:t>
+      </w:r>
+      <w:r>
+        <w:rPr>
+          <w:i/>
+          <w:iCs/>
+          <w:lang w:val="en-US"/>
+        </w:rPr>
+        <w:t>self.__</w:t>
+      </w:r>
+      <w:proofErr w:type="spellStart"/>
+      <w:r>
+        <w:rPr>
+          <w:i/>
+          <w:iCs/>
+          <w:lang w:val="en-US"/>
+        </w:rPr>
+        <w:t>percentage_score</w:t>
+      </w:r>
+      <w:proofErr w:type="spellEnd"/>
+      <w:r>
+        <w:rPr>
+          <w:lang w:val="en-US"/>
+        </w:rPr>
+        <w:t xml:space="preserve">. Pola </w:t>
+      </w:r>
+      <w:proofErr w:type="spellStart"/>
+      <w:r>
+        <w:rPr>
+          <w:lang w:val="en-US"/>
+        </w:rPr>
+        <w:t>te</w:t>
+      </w:r>
+      <w:proofErr w:type="spellEnd"/>
+      <w:r>
+        <w:rPr>
+          <w:lang w:val="en-US"/>
+        </w:rPr>
+        <w:t xml:space="preserve"> </w:t>
+      </w:r>
+      <w:proofErr w:type="spellStart"/>
+      <w:r>
+        <w:rPr>
+          <w:lang w:val="en-US"/>
+        </w:rPr>
+        <w:t>modyfikowane</w:t>
+      </w:r>
+      <w:proofErr w:type="spellEnd"/>
+      <w:r>
+        <w:rPr>
+          <w:lang w:val="en-US"/>
+        </w:rPr>
+        <w:t xml:space="preserve"> </w:t>
+      </w:r>
+      <w:proofErr w:type="spellStart"/>
+      <w:r>
+        <w:rPr>
+          <w:lang w:val="en-US"/>
+        </w:rPr>
+        <w:t>są</w:t>
+      </w:r>
+      <w:proofErr w:type="spellEnd"/>
+      <w:r>
+        <w:rPr>
+          <w:lang w:val="en-US"/>
+        </w:rPr>
+        <w:t xml:space="preserve"> </w:t>
+      </w:r>
+      <w:proofErr w:type="spellStart"/>
+      <w:r>
+        <w:rPr>
+          <w:lang w:val="en-US"/>
+        </w:rPr>
+        <w:t>przez</w:t>
+      </w:r>
+      <w:proofErr w:type="spellEnd"/>
+      <w:r>
+        <w:rPr>
+          <w:lang w:val="en-US"/>
+        </w:rPr>
+        <w:t xml:space="preserve"> </w:t>
+      </w:r>
+      <w:proofErr w:type="spellStart"/>
+      <w:r>
+        <w:rPr>
+          <w:lang w:val="en-US"/>
+        </w:rPr>
+        <w:t>odpowiednie</w:t>
+      </w:r>
+      <w:proofErr w:type="spellEnd"/>
+      <w:r>
+        <w:rPr>
+          <w:lang w:val="en-US"/>
+        </w:rPr>
+        <w:t xml:space="preserve"> </w:t>
+      </w:r>
+      <w:proofErr w:type="spellStart"/>
+      <w:r>
+        <w:rPr>
+          <w:lang w:val="en-US"/>
+        </w:rPr>
+        <w:t>metody</w:t>
+      </w:r>
+      <w:proofErr w:type="spellEnd"/>
+      <w:r>
+        <w:rPr>
+          <w:lang w:val="en-US"/>
+        </w:rPr>
+        <w:t xml:space="preserve"> w </w:t>
+      </w:r>
+      <w:proofErr w:type="spellStart"/>
+      <w:r>
+        <w:rPr>
+          <w:lang w:val="en-US"/>
+        </w:rPr>
+        <w:t>klasie</w:t>
+      </w:r>
+      <w:proofErr w:type="spellEnd"/>
+      <w:r>
+        <w:rPr>
+          <w:lang w:val="en-US"/>
+        </w:rPr>
+        <w:t>.</w:t>
+      </w:r>
+      <w:r>
+        <w:rPr>
+          <w:lang w:val="en-US"/>
+        </w:rPr>
+        <w:br/>
+      </w:r>
+      <w:r>
+        <w:rPr>
+          <w:lang w:val="en-US"/>
+        </w:rPr>
+        <w:br/>
+      </w:r>
+      <w:r>
+        <w:t xml:space="preserve">Użytkownik ma możliwość modyfikowania pól </w:t>
+      </w:r>
+      <w:proofErr w:type="spellStart"/>
+      <w:proofErr w:type="gramStart"/>
+      <w:r>
+        <w:rPr>
+          <w:i/>
+          <w:iCs/>
+        </w:rPr>
+        <w:t>self</w:t>
+      </w:r>
+      <w:proofErr w:type="spellEnd"/>
+      <w:r>
+        <w:rPr>
+          <w:i/>
+          <w:iCs/>
+        </w:rPr>
+        <w:t>._</w:t>
+      </w:r>
+      <w:proofErr w:type="gramEnd"/>
+      <w:r>
+        <w:rPr>
+          <w:i/>
+          <w:iCs/>
+        </w:rPr>
+        <w:t>_</w:t>
+      </w:r>
+      <w:proofErr w:type="spellStart"/>
+      <w:r>
+        <w:rPr>
+          <w:i/>
+          <w:iCs/>
+        </w:rPr>
+        <w:t>user_name</w:t>
+      </w:r>
+      <w:proofErr w:type="spellEnd"/>
+      <w:r>
+        <w:t xml:space="preserve"> oraz </w:t>
+      </w:r>
+      <w:proofErr w:type="spellStart"/>
+      <w:r>
+        <w:rPr>
+          <w:i/>
+          <w:iCs/>
+        </w:rPr>
+        <w:t>self</w:t>
+      </w:r>
+      <w:proofErr w:type="spellEnd"/>
+      <w:r>
+        <w:rPr>
+          <w:i/>
+          <w:iCs/>
+        </w:rPr>
+        <w:t>.__</w:t>
+      </w:r>
+      <w:proofErr w:type="spellStart"/>
+      <w:r>
+        <w:rPr>
+          <w:i/>
+          <w:iCs/>
+        </w:rPr>
+        <w:t>test_language</w:t>
+      </w:r>
+      <w:proofErr w:type="spellEnd"/>
+      <w:r>
+        <w:t xml:space="preserve"> ale odbywa się to za pośrednictwem odpowiednich metod</w:t>
+      </w:r>
+      <w:r>
+        <w:t>,</w:t>
+      </w:r>
+      <w:r>
+        <w:t xml:space="preserve"> które maja dostęp do tych pól. Same metody są również prywatne.</w:t>
+      </w:r>
+    </w:p>
+    <w:p/>
+    <w:p>
+      <w:pPr>
+        <w:pStyle w:val="Akapitzlist"/>
+        <w:ind w:left="709"/>
+      </w:pPr>
+    </w:p>
+    <w:p>
+      <w:pPr>
+        <w:pStyle w:val="Akapitzlist"/>
+        <w:numPr>
+          <w:ilvl w:val="0"/>
+          <w:numId w:val="9"/>
+        </w:numPr>
+        <w:ind w:left="993" w:hanging="426"/>
+        <w:jc w:val="both"/>
+      </w:pPr>
+      <w:r>
+        <w:t>W tym przypadku</w:t>
+      </w:r>
+      <w:r>
+        <w:t xml:space="preserve"> niektóre klasy</w:t>
+      </w:r>
+      <w:r>
+        <w:t xml:space="preserve"> korzysta</w:t>
+      </w:r>
+      <w:r>
+        <w:t>ją</w:t>
+      </w:r>
+      <w:r>
+        <w:t xml:space="preserve"> </w:t>
+      </w:r>
+      <w:r>
+        <w:t xml:space="preserve">z metod </w:t>
+      </w:r>
+      <w:r>
+        <w:t xml:space="preserve">wewnętrznie i nie ma potrzeby </w:t>
+      </w:r>
+      <w:r>
+        <w:t xml:space="preserve">by były </w:t>
+      </w:r>
+      <w:r>
+        <w:t>dostępne</w:t>
+      </w:r>
+      <w:r>
+        <w:t xml:space="preserve"> spoza klasy.</w:t>
+      </w:r>
+      <w:r>
+        <w:t xml:space="preserve"> Metoda </w:t>
+      </w:r>
+      <w:r>
+        <w:rPr>
+          <w:i/>
+          <w:iCs/>
+        </w:rPr>
+        <w:t>def __initiate_language_menu()</w:t>
+      </w:r>
+      <w:r>
+        <w:t xml:space="preserve"> wywoływana jest w konstruktorze i służy do utworzenia menu wyboru języka. Żadna inna klasa nie musi z tej metody korzystać. </w:t>
+      </w:r>
+    </w:p>
+    <w:p>
+      <w:pPr>
+        <w:pStyle w:val="Akapitzlist"/>
+        <w:ind w:left="709"/>
+        <w:jc w:val="center"/>
+      </w:pPr>
+    </w:p>
+    <w:p>
+      <w:pPr>
+        <w:pStyle w:val="Akapitzlist"/>
+        <w:ind w:left="709"/>
+        <w:jc w:val="center"/>
+      </w:pPr>
+      <w:r>
+        <w:drawing>
+          <wp:inline distT="0" distB="0" distL="0" distR="0" wp14:anchorId="4D05E3CD" wp14:editId="4857B89C">
+            <wp:extent cx="3409330" cy="3172571"/>
+            <wp:effectExtent l="0" t="0" r="0" b="2540"/>
+            <wp:docPr id="2099166220" name="Obraz 1" descr="Obraz zawierający tekst, zrzut ekranu, oprogramowanie&#10;&#10;Zawartość wygenerowana przez sztuczną inteligencję może być niepoprawna."/>
+            <wp:cNvGraphicFramePr>
+              <a:graphicFrameLocks xmlns:a="http://schemas.openxmlformats.org/drawingml/2006/main" noChangeAspect="1"/>
+            </wp:cNvGraphicFramePr>
+            <a:graphic xmlns:a="http://schemas.openxmlformats.org/drawingml/2006/main">
+              <a:graphicData uri="http://schemas.openxmlformats.org/drawingml/2006/picture">
+                <pic:pic xmlns:pic="http://schemas.openxmlformats.org/drawingml/2006/picture">
+                  <pic:nvPicPr>
+                    <pic:cNvPr id="2099166220" name="Obraz 1" descr="Obraz zawierający tekst, zrzut ekranu, oprogramowanie&#10;&#10;Zawartość wygenerowana przez sztuczną inteligencję może być niepoprawna."/>
+                    <pic:cNvPicPr/>
+                  </pic:nvPicPr>
+                  <pic:blipFill>
+                    <a:blip r:embed="rId31"/>
+                    <a:stretch>
+                      <a:fillRect/>
+                    </a:stretch>
+                  </pic:blipFill>
+                  <pic:spPr>
+                    <a:xfrm>
+                      <a:off x="0" y="0"/>
+                      <a:ext cx="3432855" cy="3194463"/>
+                    </a:xfrm>
+                    <a:prstGeom prst="rect">
+                      <a:avLst/>
+                    </a:prstGeom>
+                  </pic:spPr>
+                </pic:pic>
+              </a:graphicData>
+            </a:graphic>
+          </wp:inline>
+        </w:drawing>
+      </w:r>
+    </w:p>
+    <w:p>
+      <w:pPr>
+        <w:pStyle w:val="Akapitzlist"/>
+        <w:ind w:left="709"/>
+        <w:jc w:val="center"/>
+      </w:pPr>
+    </w:p>
+    <w:p>
+      <w:pPr>
+        <w:pStyle w:val="Akapitzlist"/>
+        <w:ind w:left="709"/>
+        <w:jc w:val="center"/>
+      </w:pPr>
+    </w:p>
+    <w:p>
+      <w:pPr>
+        <w:pStyle w:val="Akapitzlist"/>
+        <w:ind w:left="709"/>
+        <w:jc w:val="center"/>
+      </w:pPr>
+    </w:p>
+    <w:p>
+      <w:pPr>
+        <w:pStyle w:val="Akapitzlist"/>
+        <w:numPr>
+          <w:ilvl w:val="0"/>
+          <w:numId w:val="8"/>
+        </w:numPr>
+        <w:ind w:left="709" w:hanging="425"/>
+      </w:pPr>
+      <w:r>
+        <w:t xml:space="preserve">Kompozycja. Najlepszym przykładem jest klasa </w:t>
+      </w:r>
+      <w:proofErr w:type="spellStart"/>
+      <w:r>
+        <w:rPr>
+          <w:i/>
+          <w:iCs/>
+        </w:rPr>
+        <w:t>NewTest</w:t>
+      </w:r>
+      <w:proofErr w:type="spellEnd"/>
+      <w:r>
+        <w:t>, która korzysta z kilku innych klas w celu obsługi najważniejszych elementów testu:</w:t>
+      </w:r>
+    </w:p>
+    <w:p/>
+    <w:p>
+      <w:r>
+        <w:drawing>
+          <wp:inline distT="0" distB="0" distL="0" distR="0" wp14:anchorId="7E488E35" wp14:editId="07FAAAB2">
+            <wp:extent cx="5760720" cy="828040"/>
+            <wp:effectExtent l="0" t="0" r="5080" b="0"/>
+            <wp:docPr id="1186877747" name="Obraz 1" descr="Obraz zawierający zrzut ekranu, tekst, Czcionka&#10;&#10;Zawartość wygenerowana przez sztuczną inteligencję może być niepoprawna."/>
+            <wp:cNvGraphicFramePr>
+              <a:graphicFrameLocks xmlns:a="http://schemas.openxmlformats.org/drawingml/2006/main" noChangeAspect="1"/>
+            </wp:cNvGraphicFramePr>
+            <a:graphic xmlns:a="http://schemas.openxmlformats.org/drawingml/2006/main">
+              <a:graphicData uri="http://schemas.openxmlformats.org/drawingml/2006/picture">
+                <pic:pic xmlns:pic="http://schemas.openxmlformats.org/drawingml/2006/picture">
+                  <pic:nvPicPr>
+                    <pic:cNvPr id="1186877747" name="Obraz 1" descr="Obraz zawierający zrzut ekranu, tekst, Czcionka&#10;&#10;Zawartość wygenerowana przez sztuczną inteligencję może być niepoprawna."/>
+                    <pic:cNvPicPr/>
+                  </pic:nvPicPr>
+                  <pic:blipFill>
+                    <a:blip r:embed="rId32"/>
+                    <a:stretch>
+                      <a:fillRect/>
+                    </a:stretch>
+                  </pic:blipFill>
+                  <pic:spPr>
+                    <a:xfrm>
+                      <a:off x="0" y="0"/>
+                      <a:ext cx="5760720" cy="828040"/>
+                    </a:xfrm>
+                    <a:prstGeom prst="rect">
+                      <a:avLst/>
+                    </a:prstGeom>
+                  </pic:spPr>
+                </pic:pic>
+              </a:graphicData>
+            </a:graphic>
+          </wp:inline>
+        </w:drawing>
+      </w:r>
+    </w:p>
+    <w:p>
+      <w:pPr>
+        <w:pStyle w:val="Akapitzlist"/>
+        <w:ind w:left="709"/>
+        <w:jc w:val="center"/>
+      </w:pPr>
+    </w:p>
+    <w:p>
+      <w:pPr>
+        <w:pStyle w:val="Akapitzlist"/>
+        <w:ind w:left="709"/>
+      </w:pPr>
+    </w:p>
+    <w:p>
+      <w:pPr>
+        <w:jc w:val="both"/>
+      </w:pPr>
+      <w:r>
+        <w:t>Klasa ta w konstruktorze inicjuje kilka obiektów które realizują:</w:t>
+      </w:r>
+    </w:p>
+    <w:p>
+      <w:pPr>
+        <w:pStyle w:val="Akapitzlist"/>
+        <w:numPr>
+          <w:ilvl w:val="0"/>
+          <w:numId w:val="10"/>
+        </w:numPr>
+        <w:jc w:val="both"/>
+      </w:pPr>
+      <w:proofErr w:type="spellStart"/>
+      <w:r>
+        <w:rPr>
+          <w:b/>
+          <w:bCs/>
+        </w:rPr>
+        <w:t>TextFormatter</w:t>
+      </w:r>
+      <w:proofErr w:type="spellEnd"/>
+      <w:r>
+        <w:t xml:space="preserve"> – kolorowanie i normalizacja tekstu odpowiedzi, tak aby odpowiedzi mogły być udzielane w języku polskim bez ‘polskich znaków’</w:t>
+      </w:r>
+    </w:p>
+    <w:p>
+      <w:pPr>
+        <w:pStyle w:val="Akapitzlist"/>
+        <w:numPr>
+          <w:ilvl w:val="0"/>
+          <w:numId w:val="10"/>
+        </w:numPr>
+        <w:jc w:val="both"/>
+      </w:pPr>
+      <w:proofErr w:type="spellStart"/>
+      <w:r>
+        <w:rPr>
+          <w:b/>
+          <w:bCs/>
+        </w:rPr>
+        <w:t>Questionmanager</w:t>
+      </w:r>
+      <w:proofErr w:type="spellEnd"/>
+      <w:r>
+        <w:t xml:space="preserve"> – odpowiada za określenie ilości pytań i stworzenie list pytań </w:t>
+      </w:r>
+      <w:r>
+        <w:br/>
+      </w:r>
+      <w:r>
+        <w:t>i odpowiedzi.</w:t>
+      </w:r>
+    </w:p>
+    <w:p>
+      <w:pPr>
+        <w:pStyle w:val="Akapitzlist"/>
+        <w:numPr>
+          <w:ilvl w:val="0"/>
+          <w:numId w:val="10"/>
+        </w:numPr>
+        <w:jc w:val="both"/>
+      </w:pPr>
+      <w:proofErr w:type="spellStart"/>
+      <w:r>
+        <w:rPr>
+          <w:b/>
+          <w:bCs/>
+        </w:rPr>
+        <w:t>TimeManager</w:t>
+      </w:r>
+      <w:proofErr w:type="spellEnd"/>
+      <w:r>
+        <w:t xml:space="preserve"> – odpowiada za ustalanie limitu czasu testu, mierzenie czasu przebiegu testu, odliczanie do rozpoczęcia testu i utrzymanie uśpienia ekranu np. po</w:t>
+      </w:r>
+      <w:r>
+        <w:t>d</w:t>
+      </w:r>
+      <w:r>
+        <w:t>czas wyświetlania komunikatów o błędach</w:t>
+      </w:r>
+    </w:p>
+    <w:p>
+      <w:pPr>
+        <w:pStyle w:val="Akapitzlist"/>
+        <w:numPr>
+          <w:ilvl w:val="0"/>
+          <w:numId w:val="10"/>
+        </w:numPr>
+        <w:jc w:val="both"/>
+      </w:pPr>
+      <w:proofErr w:type="spellStart"/>
+      <w:r>
+        <w:rPr>
+          <w:b/>
+          <w:bCs/>
+        </w:rPr>
+        <w:t>FileManager</w:t>
+      </w:r>
+      <w:proofErr w:type="spellEnd"/>
+      <w:r>
+        <w:t xml:space="preserve"> – odpowiada za zapis danych do pliku</w:t>
+      </w:r>
+    </w:p>
+    <w:p>
+      <w:pPr>
+        <w:pStyle w:val="Akapitzlist"/>
+        <w:numPr>
+          <w:ilvl w:val="0"/>
+          <w:numId w:val="10"/>
+        </w:numPr>
+        <w:jc w:val="both"/>
+      </w:pPr>
+      <w:proofErr w:type="spellStart"/>
+      <w:r>
+        <w:rPr>
+          <w:b/>
+          <w:bCs/>
+        </w:rPr>
+        <w:t>UserManager</w:t>
+      </w:r>
+      <w:proofErr w:type="spellEnd"/>
+      <w:r>
+        <w:t xml:space="preserve"> – odpowiada za interakcję z użytkownikiem, </w:t>
+      </w:r>
+      <w:r>
+        <w:t xml:space="preserve">ustawienie imienia, walidację wprowadzanych przez niego wartości w </w:t>
+      </w:r>
+      <w:r>
+        <w:t>terminalu</w:t>
+      </w:r>
+      <w:r>
+        <w:t>.</w:t>
+      </w:r>
+    </w:p>
+    <w:p>
+      <w:pPr>
+        <w:jc w:val="both"/>
       </w:pPr>
     </w:p>
     <w:sectPr>
@@ -2969,6 +4535,120 @@
     </w:lvl>
   </w:abstractNum>
   <w:abstractNum w:abstractNumId="3" w15:restartNumberingAfterBreak="0">
+    <w:nsid w:val="16514BAB"/>
+    <w:multiLevelType w:val="hybridMultilevel"/>
+    <w:tmpl w:val="DB26CAF4"/>
+    <w:lvl w:ilvl="0" w:tplc="A14EDF64">
+      <w:start w:val="1"/>
+      <w:numFmt w:val="bullet"/>
+      <w:lvlText w:val=""/>
+      <w:lvlJc w:val="left"/>
+      <w:pPr>
+        <w:ind w:left="1440" w:hanging="360"/>
+      </w:pPr>
+      <w:rPr>
+        <w:rFonts w:ascii="Symbol" w:hAnsi="Symbol" w:hint="default"/>
+        <w:color w:val="auto"/>
+      </w:rPr>
+    </w:lvl>
+    <w:lvl w:ilvl="1" w:tplc="04150003" w:tentative="1">
+      <w:start w:val="1"/>
+      <w:numFmt w:val="bullet"/>
+      <w:lvlText w:val="o"/>
+      <w:lvlJc w:val="left"/>
+      <w:pPr>
+        <w:ind w:left="1440" w:hanging="360"/>
+      </w:pPr>
+      <w:rPr>
+        <w:rFonts w:ascii="Courier New" w:hAnsi="Courier New" w:cs="Courier New" w:hint="default"/>
+      </w:rPr>
+    </w:lvl>
+    <w:lvl w:ilvl="2" w:tplc="04150005" w:tentative="1">
+      <w:start w:val="1"/>
+      <w:numFmt w:val="bullet"/>
+      <w:lvlText w:val=""/>
+      <w:lvlJc w:val="left"/>
+      <w:pPr>
+        <w:ind w:left="2160" w:hanging="360"/>
+      </w:pPr>
+      <w:rPr>
+        <w:rFonts w:ascii="Wingdings" w:hAnsi="Wingdings" w:hint="default"/>
+      </w:rPr>
+    </w:lvl>
+    <w:lvl w:ilvl="3" w:tplc="04150001" w:tentative="1">
+      <w:start w:val="1"/>
+      <w:numFmt w:val="bullet"/>
+      <w:lvlText w:val=""/>
+      <w:lvlJc w:val="left"/>
+      <w:pPr>
+        <w:ind w:left="2880" w:hanging="360"/>
+      </w:pPr>
+      <w:rPr>
+        <w:rFonts w:ascii="Symbol" w:hAnsi="Symbol" w:hint="default"/>
+      </w:rPr>
+    </w:lvl>
+    <w:lvl w:ilvl="4" w:tplc="04150003" w:tentative="1">
+      <w:start w:val="1"/>
+      <w:numFmt w:val="bullet"/>
+      <w:lvlText w:val="o"/>
+      <w:lvlJc w:val="left"/>
+      <w:pPr>
+        <w:ind w:left="3600" w:hanging="360"/>
+      </w:pPr>
+      <w:rPr>
+        <w:rFonts w:ascii="Courier New" w:hAnsi="Courier New" w:cs="Courier New" w:hint="default"/>
+      </w:rPr>
+    </w:lvl>
+    <w:lvl w:ilvl="5" w:tplc="04150005" w:tentative="1">
+      <w:start w:val="1"/>
+      <w:numFmt w:val="bullet"/>
+      <w:lvlText w:val=""/>
+      <w:lvlJc w:val="left"/>
+      <w:pPr>
+        <w:ind w:left="4320" w:hanging="360"/>
+      </w:pPr>
+      <w:rPr>
+        <w:rFonts w:ascii="Wingdings" w:hAnsi="Wingdings" w:hint="default"/>
+      </w:rPr>
+    </w:lvl>
+    <w:lvl w:ilvl="6" w:tplc="04150001" w:tentative="1">
+      <w:start w:val="1"/>
+      <w:numFmt w:val="bullet"/>
+      <w:lvlText w:val=""/>
+      <w:lvlJc w:val="left"/>
+      <w:pPr>
+        <w:ind w:left="5040" w:hanging="360"/>
+      </w:pPr>
+      <w:rPr>
+        <w:rFonts w:ascii="Symbol" w:hAnsi="Symbol" w:hint="default"/>
+      </w:rPr>
+    </w:lvl>
+    <w:lvl w:ilvl="7" w:tplc="04150003" w:tentative="1">
+      <w:start w:val="1"/>
+      <w:numFmt w:val="bullet"/>
+      <w:lvlText w:val="o"/>
+      <w:lvlJc w:val="left"/>
+      <w:pPr>
+        <w:ind w:left="5760" w:hanging="360"/>
+      </w:pPr>
+      <w:rPr>
+        <w:rFonts w:ascii="Courier New" w:hAnsi="Courier New" w:cs="Courier New" w:hint="default"/>
+      </w:rPr>
+    </w:lvl>
+    <w:lvl w:ilvl="8" w:tplc="04150005" w:tentative="1">
+      <w:start w:val="1"/>
+      <w:numFmt w:val="bullet"/>
+      <w:lvlText w:val=""/>
+      <w:lvlJc w:val="left"/>
+      <w:pPr>
+        <w:ind w:left="6480" w:hanging="360"/>
+      </w:pPr>
+      <w:rPr>
+        <w:rFonts w:ascii="Wingdings" w:hAnsi="Wingdings" w:hint="default"/>
+      </w:rPr>
+    </w:lvl>
+  </w:abstractNum>
+  <w:abstractNum w:abstractNumId="4" w15:restartNumberingAfterBreak="0">
     <w:nsid w:val="273B3D41"/>
     <w:multiLevelType w:val="hybridMultilevel"/>
     <w:tmpl w:val="AE56CC68"/>
@@ -3057,7 +4737,7 @@
       </w:pPr>
     </w:lvl>
   </w:abstractNum>
-  <w:abstractNum w:abstractNumId="4" w15:restartNumberingAfterBreak="0">
+  <w:abstractNum w:abstractNumId="5" w15:restartNumberingAfterBreak="0">
     <w:nsid w:val="550C6377"/>
     <w:multiLevelType w:val="hybridMultilevel"/>
     <w:tmpl w:val="18D04136"/>
@@ -3172,7 +4852,209 @@
       </w:rPr>
     </w:lvl>
   </w:abstractNum>
-  <w:abstractNum w:abstractNumId="5" w15:restartNumberingAfterBreak="0">
+  <w:abstractNum w:abstractNumId="6" w15:restartNumberingAfterBreak="0">
+    <w:nsid w:val="56303D96"/>
+    <w:multiLevelType w:val="hybridMultilevel"/>
+    <w:tmpl w:val="2FCCFBB8"/>
+    <w:lvl w:ilvl="0" w:tplc="0415000F">
+      <w:start w:val="1"/>
+      <w:numFmt w:val="decimal"/>
+      <w:lvlText w:val="%1."/>
+      <w:lvlJc w:val="left"/>
+      <w:pPr>
+        <w:ind w:left="720" w:hanging="360"/>
+      </w:pPr>
+      <w:rPr>
+        <w:rFonts w:hint="default"/>
+      </w:rPr>
+    </w:lvl>
+    <w:lvl w:ilvl="1" w:tplc="04150019" w:tentative="1">
+      <w:start w:val="1"/>
+      <w:numFmt w:val="lowerLetter"/>
+      <w:lvlText w:val="%2."/>
+      <w:lvlJc w:val="left"/>
+      <w:pPr>
+        <w:ind w:left="1440" w:hanging="360"/>
+      </w:pPr>
+    </w:lvl>
+    <w:lvl w:ilvl="2" w:tplc="0415001B" w:tentative="1">
+      <w:start w:val="1"/>
+      <w:numFmt w:val="lowerRoman"/>
+      <w:lvlText w:val="%3."/>
+      <w:lvlJc w:val="right"/>
+      <w:pPr>
+        <w:ind w:left="2160" w:hanging="180"/>
+      </w:pPr>
+    </w:lvl>
+    <w:lvl w:ilvl="3" w:tplc="0415000F" w:tentative="1">
+      <w:start w:val="1"/>
+      <w:numFmt w:val="decimal"/>
+      <w:lvlText w:val="%4."/>
+      <w:lvlJc w:val="left"/>
+      <w:pPr>
+        <w:ind w:left="2880" w:hanging="360"/>
+      </w:pPr>
+    </w:lvl>
+    <w:lvl w:ilvl="4" w:tplc="04150019" w:tentative="1">
+      <w:start w:val="1"/>
+      <w:numFmt w:val="lowerLetter"/>
+      <w:lvlText w:val="%5."/>
+      <w:lvlJc w:val="left"/>
+      <w:pPr>
+        <w:ind w:left="3600" w:hanging="360"/>
+      </w:pPr>
+    </w:lvl>
+    <w:lvl w:ilvl="5" w:tplc="0415001B" w:tentative="1">
+      <w:start w:val="1"/>
+      <w:numFmt w:val="lowerRoman"/>
+      <w:lvlText w:val="%6."/>
+      <w:lvlJc w:val="right"/>
+      <w:pPr>
+        <w:ind w:left="4320" w:hanging="180"/>
+      </w:pPr>
+    </w:lvl>
+    <w:lvl w:ilvl="6" w:tplc="0415000F" w:tentative="1">
+      <w:start w:val="1"/>
+      <w:numFmt w:val="decimal"/>
+      <w:lvlText w:val="%7."/>
+      <w:lvlJc w:val="left"/>
+      <w:pPr>
+        <w:ind w:left="5040" w:hanging="360"/>
+      </w:pPr>
+    </w:lvl>
+    <w:lvl w:ilvl="7" w:tplc="04150019" w:tentative="1">
+      <w:start w:val="1"/>
+      <w:numFmt w:val="lowerLetter"/>
+      <w:lvlText w:val="%8."/>
+      <w:lvlJc w:val="left"/>
+      <w:pPr>
+        <w:ind w:left="5760" w:hanging="360"/>
+      </w:pPr>
+    </w:lvl>
+    <w:lvl w:ilvl="8" w:tplc="0415001B" w:tentative="1">
+      <w:start w:val="1"/>
+      <w:numFmt w:val="lowerRoman"/>
+      <w:lvlText w:val="%9."/>
+      <w:lvlJc w:val="right"/>
+      <w:pPr>
+        <w:ind w:left="6480" w:hanging="180"/>
+      </w:pPr>
+    </w:lvl>
+  </w:abstractNum>
+  <w:abstractNum w:abstractNumId="7" w15:restartNumberingAfterBreak="0">
+    <w:nsid w:val="5A164DF6"/>
+    <w:multiLevelType w:val="hybridMultilevel"/>
+    <w:tmpl w:val="1DBAF366"/>
+    <w:lvl w:ilvl="0" w:tplc="04150001">
+      <w:start w:val="1"/>
+      <w:numFmt w:val="bullet"/>
+      <w:lvlText w:val=""/>
+      <w:lvlJc w:val="left"/>
+      <w:pPr>
+        <w:ind w:left="1429" w:hanging="360"/>
+      </w:pPr>
+      <w:rPr>
+        <w:rFonts w:ascii="Symbol" w:hAnsi="Symbol" w:hint="default"/>
+      </w:rPr>
+    </w:lvl>
+    <w:lvl w:ilvl="1" w:tplc="04150003" w:tentative="1">
+      <w:start w:val="1"/>
+      <w:numFmt w:val="bullet"/>
+      <w:lvlText w:val="o"/>
+      <w:lvlJc w:val="left"/>
+      <w:pPr>
+        <w:ind w:left="2149" w:hanging="360"/>
+      </w:pPr>
+      <w:rPr>
+        <w:rFonts w:ascii="Courier New" w:hAnsi="Courier New" w:cs="Courier New" w:hint="default"/>
+      </w:rPr>
+    </w:lvl>
+    <w:lvl w:ilvl="2" w:tplc="04150005" w:tentative="1">
+      <w:start w:val="1"/>
+      <w:numFmt w:val="bullet"/>
+      <w:lvlText w:val=""/>
+      <w:lvlJc w:val="left"/>
+      <w:pPr>
+        <w:ind w:left="2869" w:hanging="360"/>
+      </w:pPr>
+      <w:rPr>
+        <w:rFonts w:ascii="Wingdings" w:hAnsi="Wingdings" w:hint="default"/>
+      </w:rPr>
+    </w:lvl>
+    <w:lvl w:ilvl="3" w:tplc="04150001" w:tentative="1">
+      <w:start w:val="1"/>
+      <w:numFmt w:val="bullet"/>
+      <w:lvlText w:val=""/>
+      <w:lvlJc w:val="left"/>
+      <w:pPr>
+        <w:ind w:left="3589" w:hanging="360"/>
+      </w:pPr>
+      <w:rPr>
+        <w:rFonts w:ascii="Symbol" w:hAnsi="Symbol" w:hint="default"/>
+      </w:rPr>
+    </w:lvl>
+    <w:lvl w:ilvl="4" w:tplc="04150003" w:tentative="1">
+      <w:start w:val="1"/>
+      <w:numFmt w:val="bullet"/>
+      <w:lvlText w:val="o"/>
+      <w:lvlJc w:val="left"/>
+      <w:pPr>
+        <w:ind w:left="4309" w:hanging="360"/>
+      </w:pPr>
+      <w:rPr>
+        <w:rFonts w:ascii="Courier New" w:hAnsi="Courier New" w:cs="Courier New" w:hint="default"/>
+      </w:rPr>
+    </w:lvl>
+    <w:lvl w:ilvl="5" w:tplc="04150005" w:tentative="1">
+      <w:start w:val="1"/>
+      <w:numFmt w:val="bullet"/>
+      <w:lvlText w:val=""/>
+      <w:lvlJc w:val="left"/>
+      <w:pPr>
+        <w:ind w:left="5029" w:hanging="360"/>
+      </w:pPr>
+      <w:rPr>
+        <w:rFonts w:ascii="Wingdings" w:hAnsi="Wingdings" w:hint="default"/>
+      </w:rPr>
+    </w:lvl>
+    <w:lvl w:ilvl="6" w:tplc="04150001" w:tentative="1">
+      <w:start w:val="1"/>
+      <w:numFmt w:val="bullet"/>
+      <w:lvlText w:val=""/>
+      <w:lvlJc w:val="left"/>
+      <w:pPr>
+        <w:ind w:left="5749" w:hanging="360"/>
+      </w:pPr>
+      <w:rPr>
+        <w:rFonts w:ascii="Symbol" w:hAnsi="Symbol" w:hint="default"/>
+      </w:rPr>
+    </w:lvl>
+    <w:lvl w:ilvl="7" w:tplc="04150003" w:tentative="1">
+      <w:start w:val="1"/>
+      <w:numFmt w:val="bullet"/>
+      <w:lvlText w:val="o"/>
+      <w:lvlJc w:val="left"/>
+      <w:pPr>
+        <w:ind w:left="6469" w:hanging="360"/>
+      </w:pPr>
+      <w:rPr>
+        <w:rFonts w:ascii="Courier New" w:hAnsi="Courier New" w:cs="Courier New" w:hint="default"/>
+      </w:rPr>
+    </w:lvl>
+    <w:lvl w:ilvl="8" w:tplc="04150005" w:tentative="1">
+      <w:start w:val="1"/>
+      <w:numFmt w:val="bullet"/>
+      <w:lvlText w:val=""/>
+      <w:lvlJc w:val="left"/>
+      <w:pPr>
+        <w:ind w:left="7189" w:hanging="360"/>
+      </w:pPr>
+      <w:rPr>
+        <w:rFonts w:ascii="Wingdings" w:hAnsi="Wingdings" w:hint="default"/>
+      </w:rPr>
+    </w:lvl>
+  </w:abstractNum>
+  <w:abstractNum w:abstractNumId="8" w15:restartNumberingAfterBreak="0">
     <w:nsid w:val="76DA5FF6"/>
     <w:multiLevelType w:val="hybridMultilevel"/>
     <w:tmpl w:val="73B08AE0"/>
@@ -3261,7 +5143,7 @@
       </w:pPr>
     </w:lvl>
   </w:abstractNum>
-  <w:abstractNum w:abstractNumId="6" w15:restartNumberingAfterBreak="0">
+  <w:abstractNum w:abstractNumId="9" w15:restartNumberingAfterBreak="0">
     <w:nsid w:val="76F31DCB"/>
     <w:multiLevelType w:val="hybridMultilevel"/>
     <w:tmpl w:val="46BAC656"/>
@@ -3354,22 +5236,31 @@
     <w:abstractNumId w:val="0"/>
   </w:num>
   <w:num w:numId="2" w16cid:durableId="66079509">
-    <w:abstractNumId w:val="5"/>
+    <w:abstractNumId w:val="8"/>
   </w:num>
   <w:num w:numId="3" w16cid:durableId="769351153">
-    <w:abstractNumId w:val="6"/>
+    <w:abstractNumId w:val="9"/>
   </w:num>
   <w:num w:numId="4" w16cid:durableId="1635020504">
     <w:abstractNumId w:val="2"/>
   </w:num>
   <w:num w:numId="5" w16cid:durableId="712271603">
-    <w:abstractNumId w:val="3"/>
+    <w:abstractNumId w:val="4"/>
   </w:num>
   <w:num w:numId="6" w16cid:durableId="1275792656">
-    <w:abstractNumId w:val="4"/>
+    <w:abstractNumId w:val="5"/>
   </w:num>
   <w:num w:numId="7" w16cid:durableId="722095335">
     <w:abstractNumId w:val="1"/>
+  </w:num>
+  <w:num w:numId="8" w16cid:durableId="819419195">
+    <w:abstractNumId w:val="3"/>
+  </w:num>
+  <w:num w:numId="9" w16cid:durableId="2082168873">
+    <w:abstractNumId w:val="7"/>
+  </w:num>
+  <w:num w:numId="10" w16cid:durableId="305159801">
+    <w:abstractNumId w:val="6"/>
   </w:num>
 </w:numbering>
 </file>
@@ -3970,6 +5861,7 @@
   <w:style w:type="character" w:default="1" w:styleId="Domylnaczcionkaakapitu">
     <w:name w:val="Default Paragraph Font"/>
     <w:uiPriority w:val="1"/>
+    <w:semiHidden/>
     <w:unhideWhenUsed/>
   </w:style>
   <w:style w:type="table" w:default="1" w:styleId="Standardowy">

</xml_diff>